<commit_message>
hice matriz de producciones
esta en la carpeta de docs
</commit_message>
<xml_diff>
--- a/docs/Nueva Gamatica.docx
+++ b/docs/Nueva Gamatica.docx
@@ -37,6 +37,9 @@
         <w:t>endclass</w:t>
       </w:r>
       <w:proofErr w:type="spellEnd"/>
+      <w:r>
+        <w:t xml:space="preserve">  (0)</w:t>
+      </w:r>
     </w:p>
     <w:p>
       <w:pPr>
@@ -49,6 +52,9 @@
       <w:r>
         <w:t>&lt;DECLARA&gt; → declare &lt;B&gt;  of  &lt;TIPO&gt;; &lt;AUX&gt;</w:t>
       </w:r>
+      <w:r>
+        <w:t xml:space="preserve">    (1)</w:t>
+      </w:r>
     </w:p>
     <w:p>
       <w:pPr>
@@ -61,6 +67,9 @@
       <w:r>
         <w:t>&lt;DECLARA&gt; → €</w:t>
       </w:r>
+      <w:r>
+        <w:t xml:space="preserve">     (2)</w:t>
+      </w:r>
     </w:p>
     <w:p>
       <w:pPr>
@@ -73,6 +82,9 @@
       <w:r>
         <w:t>&lt;B&gt; → &lt;ID_DIM&gt; &lt;AUX2&gt;</w:t>
       </w:r>
+      <w:r>
+        <w:t xml:space="preserve">   (3)</w:t>
+      </w:r>
     </w:p>
     <w:p>
       <w:pPr>
@@ -91,6 +103,9 @@
       <w:r>
         <w:t>&gt;</w:t>
       </w:r>
+      <w:r>
+        <w:t xml:space="preserve">     (4)</w:t>
+      </w:r>
     </w:p>
     <w:p>
       <w:pPr>
@@ -111,6 +126,9 @@
       <w:r>
         <w:t>] &lt;AUX3&gt;</w:t>
       </w:r>
+      <w:r>
+        <w:t xml:space="preserve">   (5)</w:t>
+      </w:r>
     </w:p>
     <w:p>
       <w:pPr>
@@ -123,6 +141,9 @@
       <w:r>
         <w:t>&lt;AUX3&gt; → &lt;C&gt;</w:t>
       </w:r>
+      <w:r>
+        <w:t xml:space="preserve">  (6)</w:t>
+      </w:r>
     </w:p>
     <w:p>
       <w:pPr>
@@ -135,6 +156,9 @@
       <w:r>
         <w:t>&lt;AUX3&gt; → €</w:t>
       </w:r>
+      <w:r>
+        <w:t xml:space="preserve">  (7)</w:t>
+      </w:r>
     </w:p>
     <w:p>
       <w:pPr>
@@ -147,6 +171,9 @@
       <w:r>
         <w:t>&lt;AUX2&gt; → &lt;B&gt;</w:t>
       </w:r>
+      <w:r>
+        <w:t xml:space="preserve">  (8)</w:t>
+      </w:r>
     </w:p>
     <w:p>
       <w:pPr>
@@ -159,6 +186,9 @@
       <w:r>
         <w:t>&lt;AUX2&gt; → €</w:t>
       </w:r>
+      <w:r>
+        <w:t xml:space="preserve">  (9)</w:t>
+      </w:r>
     </w:p>
     <w:p>
       <w:pPr>
@@ -176,6 +206,9 @@
         <w:t>int</w:t>
       </w:r>
       <w:proofErr w:type="spellEnd"/>
+      <w:r>
+        <w:t xml:space="preserve">  (10)</w:t>
+      </w:r>
     </w:p>
     <w:p>
       <w:pPr>
@@ -193,6 +226,9 @@
         <w:t>float</w:t>
       </w:r>
       <w:proofErr w:type="spellEnd"/>
+      <w:r>
+        <w:t xml:space="preserve"> (11)</w:t>
+      </w:r>
     </w:p>
     <w:p>
       <w:pPr>
@@ -205,11 +241,9 @@
       <w:r>
         <w:t xml:space="preserve">&lt;TIPO&gt; →  </w:t>
       </w:r>
-      <w:proofErr w:type="spellStart"/>
-      <w:r>
-        <w:t>caracter</w:t>
-      </w:r>
-      <w:proofErr w:type="spellEnd"/>
+      <w:r>
+        <w:t>carácter  (12)</w:t>
+      </w:r>
     </w:p>
     <w:p>
       <w:pPr>
@@ -227,6 +261,9 @@
         <w:t>string</w:t>
       </w:r>
       <w:proofErr w:type="spellEnd"/>
+      <w:r>
+        <w:t xml:space="preserve">  (13)</w:t>
+      </w:r>
     </w:p>
     <w:p>
       <w:pPr>
@@ -239,6 +276,11 @@
       <w:r>
         <w:t>&lt;AUX&gt; →  &lt;DECLARA&gt;</w:t>
       </w:r>
+      <w:r>
+        <w:t xml:space="preserve">  (14)</w:t>
+      </w:r>
+      <w:bookmarkStart w:id="0" w:name="_GoBack"/>
+      <w:bookmarkEnd w:id="0"/>
     </w:p>
     <w:p>
       <w:pPr>
@@ -251,6 +293,9 @@
       <w:r>
         <w:t>&lt;AUX&gt; → €</w:t>
       </w:r>
+      <w:r>
+        <w:t xml:space="preserve">  (15)</w:t>
+      </w:r>
     </w:p>
     <w:p>
       <w:pPr>
@@ -266,6 +311,9 @@
       <w:r>
         <w:t>&lt;E&gt; ; &lt;AUX4&gt;</w:t>
       </w:r>
+      <w:r>
+        <w:t xml:space="preserve"> (16)</w:t>
+      </w:r>
     </w:p>
     <w:p>
       <w:pPr>
@@ -278,6 +326,9 @@
       <w:r>
         <w:t>&lt;ESTATUTOS&gt; →  €</w:t>
       </w:r>
+      <w:r>
+        <w:t xml:space="preserve">  (17)</w:t>
+      </w:r>
     </w:p>
     <w:p>
       <w:pPr>
@@ -290,6 +341,9 @@
       <w:r>
         <w:t>&lt;E&gt; →  &lt;EST_ASIG&gt;</w:t>
       </w:r>
+      <w:r>
+        <w:t xml:space="preserve"> (18)</w:t>
+      </w:r>
     </w:p>
     <w:p>
       <w:pPr>
@@ -302,6 +356,9 @@
       <w:r>
         <w:t>&lt;E&gt; →  &lt;EST_IF&gt;</w:t>
       </w:r>
+      <w:r>
+        <w:t xml:space="preserve"> (19)</w:t>
+      </w:r>
     </w:p>
     <w:p>
       <w:pPr>
@@ -314,6 +371,9 @@
       <w:r>
         <w:t>&lt;E&gt; →  &lt;EST_WHILE&gt;</w:t>
       </w:r>
+      <w:r>
+        <w:t xml:space="preserve"> (20)</w:t>
+      </w:r>
     </w:p>
     <w:p>
       <w:pPr>
@@ -326,6 +386,9 @@
       <w:r>
         <w:t>&lt;E&gt; →  &lt;EST_DO&gt;</w:t>
       </w:r>
+      <w:r>
+        <w:t xml:space="preserve"> (21)</w:t>
+      </w:r>
     </w:p>
     <w:p>
       <w:pPr>
@@ -338,6 +401,9 @@
       <w:r>
         <w:t>&lt;E&gt; →  &lt;EST_READ&gt;</w:t>
       </w:r>
+      <w:r>
+        <w:t xml:space="preserve"> (22)</w:t>
+      </w:r>
     </w:p>
     <w:p>
       <w:pPr>
@@ -350,6 +416,9 @@
       <w:r>
         <w:t>&lt;E&gt; →  &lt;EST_WRITE&gt;</w:t>
       </w:r>
+      <w:r>
+        <w:t xml:space="preserve">  (23)</w:t>
+      </w:r>
     </w:p>
     <w:p>
       <w:pPr>
@@ -362,6 +431,9 @@
       <w:r>
         <w:t>&lt;AUX4&gt; →  &lt;ESTATUTOS&gt;</w:t>
       </w:r>
+      <w:r>
+        <w:t xml:space="preserve"> (24)</w:t>
+      </w:r>
     </w:p>
     <w:p>
       <w:pPr>
@@ -374,6 +446,9 @@
       <w:r>
         <w:t>&lt;AUX4&gt; →  €</w:t>
       </w:r>
+      <w:r>
+        <w:t xml:space="preserve"> (25)</w:t>
+      </w:r>
     </w:p>
     <w:p>
       <w:pPr>
@@ -386,6 +461,9 @@
       <w:r>
         <w:t>&lt;EST_ASIG&gt; →  &lt;ASIG&gt; = &lt;EXPR&gt;</w:t>
       </w:r>
+      <w:r>
+        <w:t xml:space="preserve"> (26)</w:t>
+      </w:r>
     </w:p>
     <w:p>
       <w:pPr>
@@ -401,68 +479,86 @@
       <w:r>
         <w:t>id &lt;DIM_ASIG&gt;</w:t>
       </w:r>
-    </w:p>
-    <w:p>
-      <w:pPr>
-        <w:pStyle w:val="Prrafodelista"/>
-        <w:numPr>
-          <w:ilvl w:val="0"/>
-          <w:numId w:val="1"/>
-        </w:numPr>
-      </w:pPr>
-      <w:r>
-        <w:t>&lt;DIM_ASIG</w:t>
+      <w:r>
+        <w:t xml:space="preserve"> (27)</w:t>
+      </w:r>
+    </w:p>
+    <w:p>
+      <w:pPr>
+        <w:pStyle w:val="Prrafodelista"/>
+        <w:numPr>
+          <w:ilvl w:val="0"/>
+          <w:numId w:val="1"/>
+        </w:numPr>
+      </w:pPr>
+      <w:r>
+        <w:t>&lt;DIM_ASIG&gt; →  [&lt;EXPR&gt; &lt;AUX5&gt;</w:t>
+      </w:r>
+      <w:r>
+        <w:t>]</w:t>
+      </w:r>
+      <w:r>
+        <w:t xml:space="preserve"> (28</w:t>
+      </w:r>
+      <w:r>
+        <w:t>)</w:t>
+      </w:r>
+    </w:p>
+    <w:p>
+      <w:pPr>
+        <w:pStyle w:val="Prrafodelista"/>
+        <w:numPr>
+          <w:ilvl w:val="0"/>
+          <w:numId w:val="1"/>
+        </w:numPr>
+      </w:pPr>
+      <w:r>
+        <w:t>&lt;DIM_ASIG&gt; →  €</w:t>
+      </w:r>
+      <w:r>
+        <w:t xml:space="preserve"> (29</w:t>
+      </w:r>
+      <w:r>
+        <w:t>)</w:t>
+      </w:r>
+    </w:p>
+    <w:p>
+      <w:pPr>
+        <w:pStyle w:val="Prrafodelista"/>
+        <w:numPr>
+          <w:ilvl w:val="0"/>
+          <w:numId w:val="1"/>
+        </w:numPr>
+      </w:pPr>
+      <w:r>
+        <w:t xml:space="preserve">&lt;AUX5&gt; →  , </w:t>
+      </w:r>
+      <w:r>
+        <w:t xml:space="preserve"> &lt;EXPR&gt; &lt;AUX5&gt;</w:t>
+      </w:r>
+      <w:r>
+        <w:t xml:space="preserve"> (30)</w:t>
+      </w:r>
+    </w:p>
+    <w:p>
+      <w:pPr>
+        <w:pStyle w:val="Prrafodelista"/>
+        <w:numPr>
+          <w:ilvl w:val="0"/>
+          <w:numId w:val="1"/>
+        </w:numPr>
+      </w:pPr>
+      <w:r>
+        <w:t>&lt;AUX</w:t>
+      </w:r>
+      <w:r>
+        <w:t>5</w:t>
       </w:r>
       <w:r>
         <w:t>&gt; →  €</w:t>
       </w:r>
-    </w:p>
-    <w:p>
-      <w:pPr>
-        <w:pStyle w:val="Prrafodelista"/>
-        <w:numPr>
-          <w:ilvl w:val="0"/>
-          <w:numId w:val="1"/>
-        </w:numPr>
-      </w:pPr>
-      <w:r>
-        <w:t>&lt;DIM_ASIG&gt; →  [&lt;EXPR&gt; &lt;AUX5&gt;</w:t>
-      </w:r>
-      <w:r>
-        <w:t>]</w:t>
-      </w:r>
-    </w:p>
-    <w:p>
-      <w:pPr>
-        <w:pStyle w:val="Prrafodelista"/>
-        <w:numPr>
-          <w:ilvl w:val="0"/>
-          <w:numId w:val="1"/>
-        </w:numPr>
-      </w:pPr>
-      <w:r>
-        <w:t xml:space="preserve">&lt;AUX5&gt; →  , </w:t>
-      </w:r>
-      <w:r>
-        <w:t xml:space="preserve"> &lt;EXPR&gt; &lt;AUX5&gt;</w:t>
-      </w:r>
-    </w:p>
-    <w:p>
-      <w:pPr>
-        <w:pStyle w:val="Prrafodelista"/>
-        <w:numPr>
-          <w:ilvl w:val="0"/>
-          <w:numId w:val="1"/>
-        </w:numPr>
-      </w:pPr>
-      <w:r>
-        <w:t>&lt;AUX</w:t>
-      </w:r>
-      <w:r>
-        <w:t>5</w:t>
-      </w:r>
-      <w:r>
-        <w:t>&gt; →  €</w:t>
+      <w:r>
+        <w:t xml:space="preserve">  (31)</w:t>
       </w:r>
     </w:p>
     <w:p>
@@ -490,6 +586,12 @@
         <w:t>endif</w:t>
       </w:r>
       <w:proofErr w:type="spellEnd"/>
+      <w:r>
+        <w:rPr>
+          <w:lang w:val="en-US"/>
+        </w:rPr>
+        <w:t xml:space="preserve"> (32)</w:t>
+      </w:r>
     </w:p>
     <w:p>
       <w:pPr>
@@ -508,6 +610,12 @@
         </w:rPr>
         <w:t>&lt;H&gt; →  else &lt;ESTATUTOS&gt;</w:t>
       </w:r>
+      <w:r>
+        <w:rPr>
+          <w:lang w:val="en-US"/>
+        </w:rPr>
+        <w:t xml:space="preserve"> (33)</w:t>
+      </w:r>
     </w:p>
     <w:p>
       <w:pPr>
@@ -526,6 +634,12 @@
         </w:rPr>
         <w:t>&lt;H&gt; →  €</w:t>
       </w:r>
+      <w:r>
+        <w:rPr>
+          <w:lang w:val="en-US"/>
+        </w:rPr>
+        <w:t xml:space="preserve"> (34)</w:t>
+      </w:r>
     </w:p>
     <w:p>
       <w:pPr>
@@ -552,6 +666,12 @@
         <w:t>endwhile</w:t>
       </w:r>
       <w:proofErr w:type="spellEnd"/>
+      <w:r>
+        <w:rPr>
+          <w:lang w:val="en-US"/>
+        </w:rPr>
+        <w:t xml:space="preserve"> (35)</w:t>
+      </w:r>
     </w:p>
     <w:p>
       <w:pPr>
@@ -592,6 +712,12 @@
         <w:t>enddo</w:t>
       </w:r>
       <w:proofErr w:type="spellEnd"/>
+      <w:r>
+        <w:rPr>
+          <w:lang w:val="en-US"/>
+        </w:rPr>
+        <w:t xml:space="preserve"> (36)</w:t>
+      </w:r>
     </w:p>
     <w:p>
       <w:pPr>
@@ -610,6 +736,12 @@
         </w:rPr>
         <w:t>&lt;EST_READ&gt; →  read (&lt;I&gt;)</w:t>
       </w:r>
+      <w:r>
+        <w:rPr>
+          <w:lang w:val="en-US"/>
+        </w:rPr>
+        <w:t xml:space="preserve"> (37)</w:t>
+      </w:r>
     </w:p>
     <w:p>
       <w:pPr>
@@ -628,6 +760,12 @@
         </w:rPr>
         <w:t>&lt;I&gt; →  id &lt;AUX6&gt;</w:t>
       </w:r>
+      <w:r>
+        <w:rPr>
+          <w:lang w:val="en-US"/>
+        </w:rPr>
+        <w:t xml:space="preserve"> (38)</w:t>
+      </w:r>
     </w:p>
     <w:p>
       <w:pPr>
@@ -645,6 +783,12 @@
           <w:lang w:val="en-US"/>
         </w:rPr>
         <w:t>&lt;AUX6&gt; →  , &lt;I&gt;</w:t>
+      </w:r>
+      <w:r>
+        <w:rPr>
+          <w:lang w:val="en-US"/>
+        </w:rPr>
+        <w:t xml:space="preserve">  (39)</w:t>
       </w:r>
     </w:p>
     <w:p>
@@ -665,6 +809,12 @@
         <w:lastRenderedPageBreak/>
         <w:t>&lt;AUX6&gt; →  €</w:t>
       </w:r>
+      <w:r>
+        <w:rPr>
+          <w:lang w:val="en-US"/>
+        </w:rPr>
+        <w:t xml:space="preserve">  (40)</w:t>
+      </w:r>
     </w:p>
     <w:p>
       <w:pPr>
@@ -683,6 +833,12 @@
         </w:rPr>
         <w:t>&lt;EST_WRITE&gt; →  write (&lt;J&gt;)</w:t>
       </w:r>
+      <w:r>
+        <w:rPr>
+          <w:lang w:val="en-US"/>
+        </w:rPr>
+        <w:t xml:space="preserve">  (41)</w:t>
+      </w:r>
     </w:p>
     <w:p>
       <w:pPr>
@@ -701,6 +857,12 @@
         </w:rPr>
         <w:t>&lt;J&gt; →  &lt;EXPR&gt; &lt;AUX7&gt;</w:t>
       </w:r>
+      <w:r>
+        <w:rPr>
+          <w:lang w:val="en-US"/>
+        </w:rPr>
+        <w:t xml:space="preserve">  (42)</w:t>
+      </w:r>
     </w:p>
     <w:p>
       <w:pPr>
@@ -719,6 +881,12 @@
         </w:rPr>
         <w:t>&lt;AUX7&gt; →  , &lt;J&gt;</w:t>
       </w:r>
+      <w:r>
+        <w:rPr>
+          <w:lang w:val="en-US"/>
+        </w:rPr>
+        <w:t xml:space="preserve">  (43)</w:t>
+      </w:r>
     </w:p>
     <w:p>
       <w:pPr>
@@ -737,6 +905,12 @@
         </w:rPr>
         <w:t>&lt;AUX7&gt; →  €</w:t>
       </w:r>
+      <w:r>
+        <w:rPr>
+          <w:lang w:val="en-US"/>
+        </w:rPr>
+        <w:t xml:space="preserve">  (44)</w:t>
+      </w:r>
     </w:p>
     <w:p>
       <w:pPr>
@@ -755,6 +929,12 @@
         </w:rPr>
         <w:t>&lt;EXPR&gt; →  &lt;EXPR2&gt; &lt;AUX8&gt;</w:t>
       </w:r>
+      <w:r>
+        <w:rPr>
+          <w:lang w:val="en-US"/>
+        </w:rPr>
+        <w:t xml:space="preserve"> (45)</w:t>
+      </w:r>
     </w:p>
     <w:p>
       <w:pPr>
@@ -773,6 +953,12 @@
         </w:rPr>
         <w:t>&lt;AUX8&gt; →  || &lt;EXPR2&gt; &lt;AUX8&gt;</w:t>
       </w:r>
+      <w:r>
+        <w:rPr>
+          <w:lang w:val="en-US"/>
+        </w:rPr>
+        <w:t xml:space="preserve"> (46)</w:t>
+      </w:r>
     </w:p>
     <w:p>
       <w:pPr>
@@ -791,6 +977,12 @@
         </w:rPr>
         <w:t>&lt;AUX8&gt; →  €</w:t>
       </w:r>
+      <w:r>
+        <w:rPr>
+          <w:lang w:val="en-US"/>
+        </w:rPr>
+        <w:t xml:space="preserve"> (47)</w:t>
+      </w:r>
     </w:p>
     <w:p>
       <w:pPr>
@@ -809,6 +1001,12 @@
         </w:rPr>
         <w:t>&lt;EXPR2&gt; →  &lt;EXP3&gt; &lt;AUX9&gt;</w:t>
       </w:r>
+      <w:r>
+        <w:rPr>
+          <w:lang w:val="en-US"/>
+        </w:rPr>
+        <w:t xml:space="preserve"> (48)</w:t>
+      </w:r>
     </w:p>
     <w:p>
       <w:pPr>
@@ -827,6 +1025,12 @@
         </w:rPr>
         <w:t>&lt;AUX9&gt; →  &amp;&amp; &lt;EXP3&gt; &lt;AUX9&gt;</w:t>
       </w:r>
+      <w:r>
+        <w:rPr>
+          <w:lang w:val="en-US"/>
+        </w:rPr>
+        <w:t xml:space="preserve"> (49)</w:t>
+      </w:r>
     </w:p>
     <w:p>
       <w:pPr>
@@ -845,6 +1049,12 @@
         </w:rPr>
         <w:t>&lt;AUX9&gt; →  €</w:t>
       </w:r>
+      <w:r>
+        <w:rPr>
+          <w:lang w:val="en-US"/>
+        </w:rPr>
+        <w:t xml:space="preserve"> (50)</w:t>
+      </w:r>
     </w:p>
     <w:p>
       <w:pPr>
@@ -889,6 +1099,12 @@
         </w:rPr>
         <w:t>&lt;EXPR4&gt;</w:t>
       </w:r>
+      <w:r>
+        <w:rPr>
+          <w:lang w:val="en-US"/>
+        </w:rPr>
+        <w:t xml:space="preserve"> (51)</w:t>
+      </w:r>
     </w:p>
     <w:p>
       <w:pPr>
@@ -916,6 +1132,18 @@
         <w:t>→ !</w:t>
       </w:r>
       <w:proofErr w:type="gramEnd"/>
+      <w:r>
+        <w:rPr>
+          <w:lang w:val="en-US"/>
+        </w:rPr>
+        <w:t xml:space="preserve"> (</w:t>
+      </w:r>
+      <w:r>
+        <w:rPr>
+          <w:lang w:val="en-US"/>
+        </w:rPr>
+        <w:t>52)</w:t>
+      </w:r>
     </w:p>
     <w:p>
       <w:pPr>
@@ -941,6 +1169,12 @@
         </w:rPr>
         <w:t>→ €</w:t>
       </w:r>
+      <w:r>
+        <w:rPr>
+          <w:lang w:val="en-US"/>
+        </w:rPr>
+        <w:t xml:space="preserve"> (53)</w:t>
+      </w:r>
     </w:p>
     <w:p>
       <w:pPr>
@@ -959,6 +1193,12 @@
         </w:rPr>
         <w:t>&lt;EXPR4&gt; →  &lt;EXPR5&gt; &lt;M&gt;</w:t>
       </w:r>
+      <w:r>
+        <w:rPr>
+          <w:lang w:val="en-US"/>
+        </w:rPr>
+        <w:t xml:space="preserve"> (54)</w:t>
+      </w:r>
     </w:p>
     <w:p>
       <w:pPr>
@@ -977,6 +1217,12 @@
         </w:rPr>
         <w:t>&lt;M&gt; →  &lt;OPREL&gt; &lt;EXPR5&gt;</w:t>
       </w:r>
+      <w:r>
+        <w:rPr>
+          <w:lang w:val="en-US"/>
+        </w:rPr>
+        <w:t xml:space="preserve"> (55)</w:t>
+      </w:r>
     </w:p>
     <w:p>
       <w:pPr>
@@ -997,6 +1243,13 @@
         </w:rPr>
         <w:t>&lt;M&gt; → €</w:t>
       </w:r>
+      <w:r>
+        <w:rPr>
+          <w:b/>
+          <w:lang w:val="en-US"/>
+        </w:rPr>
+        <w:t xml:space="preserve"> (56)</w:t>
+      </w:r>
     </w:p>
     <w:p>
       <w:pPr>
@@ -1015,32 +1268,36 @@
         </w:rPr>
         <w:t>&lt;OPREL&gt; → ==</w:t>
       </w:r>
-    </w:p>
-    <w:p>
-      <w:pPr>
-        <w:pStyle w:val="Prrafodelista"/>
-        <w:numPr>
-          <w:ilvl w:val="0"/>
-          <w:numId w:val="1"/>
-        </w:numPr>
-        <w:rPr>
-          <w:lang w:val="en-US"/>
-        </w:rPr>
-      </w:pPr>
-      <w:r>
-        <w:rPr>
-          <w:lang w:val="en-US"/>
-        </w:rPr>
-        <w:t xml:space="preserve">&lt;OPREL&gt; </w:t>
-      </w:r>
-      <w:proofErr w:type="gramStart"/>
-      <w:r>
-        <w:rPr>
-          <w:lang w:val="en-US"/>
-        </w:rPr>
-        <w:t>→ !=</w:t>
-      </w:r>
-      <w:proofErr w:type="gramEnd"/>
+      <w:r>
+        <w:rPr>
+          <w:lang w:val="en-US"/>
+        </w:rPr>
+        <w:t xml:space="preserve">  (57)</w:t>
+      </w:r>
+    </w:p>
+    <w:p>
+      <w:pPr>
+        <w:pStyle w:val="Prrafodelista"/>
+        <w:numPr>
+          <w:ilvl w:val="0"/>
+          <w:numId w:val="1"/>
+        </w:numPr>
+        <w:rPr>
+          <w:lang w:val="en-US"/>
+        </w:rPr>
+      </w:pPr>
+      <w:r>
+        <w:rPr>
+          <w:lang w:val="en-US"/>
+        </w:rPr>
+        <w:t>&lt;OPREL&gt; → !=</w:t>
+      </w:r>
+      <w:r>
+        <w:rPr>
+          <w:lang w:val="en-US"/>
+        </w:rPr>
+        <w:t xml:space="preserve">  (58)</w:t>
+      </w:r>
     </w:p>
     <w:p>
       <w:pPr>
@@ -1059,6 +1316,12 @@
         </w:rPr>
         <w:t>&lt;OPREL&gt; → &lt;</w:t>
       </w:r>
+      <w:r>
+        <w:rPr>
+          <w:lang w:val="en-US"/>
+        </w:rPr>
+        <w:t xml:space="preserve">  (59)</w:t>
+      </w:r>
     </w:p>
     <w:p>
       <w:pPr>
@@ -1077,6 +1340,12 @@
         </w:rPr>
         <w:t>&lt;OPREL&gt; → &lt;=</w:t>
       </w:r>
+      <w:r>
+        <w:rPr>
+          <w:lang w:val="en-US"/>
+        </w:rPr>
+        <w:t xml:space="preserve">  (60)</w:t>
+      </w:r>
     </w:p>
     <w:p>
       <w:pPr>
@@ -1095,6 +1364,12 @@
         </w:rPr>
         <w:t>&lt;OPREL&gt; → &gt;</w:t>
       </w:r>
+      <w:r>
+        <w:rPr>
+          <w:lang w:val="en-US"/>
+        </w:rPr>
+        <w:t xml:space="preserve">  (61)</w:t>
+      </w:r>
     </w:p>
     <w:p>
       <w:pPr>
@@ -1113,6 +1388,12 @@
         </w:rPr>
         <w:t>&lt;OPREL&gt; → &gt;=</w:t>
       </w:r>
+      <w:r>
+        <w:rPr>
+          <w:lang w:val="en-US"/>
+        </w:rPr>
+        <w:t xml:space="preserve">  (62)</w:t>
+      </w:r>
     </w:p>
     <w:p>
       <w:pPr>
@@ -1131,6 +1412,12 @@
         </w:rPr>
         <w:t>&lt;EXPR5&gt; →  &lt;TERM&gt; &lt;AUX10&gt;</w:t>
       </w:r>
+      <w:r>
+        <w:rPr>
+          <w:lang w:val="en-US"/>
+        </w:rPr>
+        <w:t xml:space="preserve"> (63)</w:t>
+      </w:r>
     </w:p>
     <w:p>
       <w:pPr>
@@ -1161,6 +1448,12 @@
         </w:rPr>
         <w:t>&gt;</w:t>
       </w:r>
+      <w:r>
+        <w:rPr>
+          <w:lang w:val="en-US"/>
+        </w:rPr>
+        <w:t xml:space="preserve">  (64)</w:t>
+      </w:r>
     </w:p>
     <w:p>
       <w:pPr>
@@ -1185,6 +1478,12 @@
         </w:rPr>
         <w:t>&gt;</w:t>
       </w:r>
+      <w:r>
+        <w:rPr>
+          <w:lang w:val="en-US"/>
+        </w:rPr>
+        <w:t xml:space="preserve">  (65)</w:t>
+      </w:r>
     </w:p>
     <w:p>
       <w:pPr>
@@ -1203,6 +1502,12 @@
         </w:rPr>
         <w:t>&lt;AUX10&gt; →  €</w:t>
       </w:r>
+      <w:r>
+        <w:rPr>
+          <w:lang w:val="en-US"/>
+        </w:rPr>
+        <w:t xml:space="preserve">  (66)</w:t>
+      </w:r>
     </w:p>
     <w:p>
       <w:pPr>
@@ -1221,6 +1526,12 @@
         </w:rPr>
         <w:t>&lt;TERM&gt; →  &lt;FACT&gt; &lt;AUX11&gt;</w:t>
       </w:r>
+      <w:r>
+        <w:rPr>
+          <w:lang w:val="en-US"/>
+        </w:rPr>
+        <w:t xml:space="preserve">  (67)</w:t>
+      </w:r>
     </w:p>
     <w:p>
       <w:pPr>
@@ -1258,6 +1569,13 @@
         </w:rPr>
         <w:t>&lt;TERM&gt;</w:t>
       </w:r>
+      <w:r>
+        <w:rPr>
+          <w:b/>
+          <w:lang w:val="en-US"/>
+        </w:rPr>
+        <w:t xml:space="preserve">  (68)</w:t>
+      </w:r>
     </w:p>
     <w:p>
       <w:pPr>
@@ -1295,6 +1613,13 @@
         </w:rPr>
         <w:t>&lt;TERM&gt;</w:t>
       </w:r>
+      <w:r>
+        <w:rPr>
+          <w:b/>
+          <w:lang w:val="en-US"/>
+        </w:rPr>
+        <w:t xml:space="preserve">   (69)</w:t>
+      </w:r>
     </w:p>
     <w:p>
       <w:pPr>
@@ -1332,6 +1657,13 @@
         </w:rPr>
         <w:t>&lt;TERM&gt;</w:t>
       </w:r>
+      <w:r>
+        <w:rPr>
+          <w:b/>
+          <w:lang w:val="en-US"/>
+        </w:rPr>
+        <w:t xml:space="preserve">  (70)</w:t>
+      </w:r>
     </w:p>
     <w:p>
       <w:pPr>
@@ -1356,6 +1688,12 @@
         </w:rPr>
         <w:t>&gt; →  €</w:t>
       </w:r>
+      <w:r>
+        <w:rPr>
+          <w:lang w:val="en-US"/>
+        </w:rPr>
+        <w:t xml:space="preserve">  (71)</w:t>
+      </w:r>
     </w:p>
     <w:p>
       <w:pPr>
@@ -1374,6 +1712,12 @@
         </w:rPr>
         <w:t>&lt;FACT&gt; →  &lt;ASIG&gt;</w:t>
       </w:r>
+      <w:r>
+        <w:rPr>
+          <w:lang w:val="en-US"/>
+        </w:rPr>
+        <w:t xml:space="preserve">  (72)</w:t>
+      </w:r>
     </w:p>
     <w:p>
       <w:pPr>
@@ -1400,6 +1744,12 @@
         <w:t>cteentera</w:t>
       </w:r>
       <w:proofErr w:type="spellEnd"/>
+      <w:r>
+        <w:rPr>
+          <w:lang w:val="en-US"/>
+        </w:rPr>
+        <w:t xml:space="preserve">  (73)</w:t>
+      </w:r>
     </w:p>
     <w:p>
       <w:pPr>
@@ -1426,6 +1776,12 @@
         <w:t>ctereal</w:t>
       </w:r>
       <w:proofErr w:type="spellEnd"/>
+      <w:r>
+        <w:rPr>
+          <w:lang w:val="en-US"/>
+        </w:rPr>
+        <w:t xml:space="preserve">  (74)</w:t>
+      </w:r>
     </w:p>
     <w:p>
       <w:pPr>
@@ -1452,6 +1808,12 @@
         <w:t>ctenotacion</w:t>
       </w:r>
       <w:proofErr w:type="spellEnd"/>
+      <w:r>
+        <w:rPr>
+          <w:lang w:val="en-US"/>
+        </w:rPr>
+        <w:t xml:space="preserve">  (75)</w:t>
+      </w:r>
     </w:p>
     <w:p>
       <w:pPr>
@@ -1478,6 +1840,12 @@
         <w:t>ctecaracter</w:t>
       </w:r>
       <w:proofErr w:type="spellEnd"/>
+      <w:r>
+        <w:rPr>
+          <w:lang w:val="en-US"/>
+        </w:rPr>
+        <w:t xml:space="preserve">  (76)</w:t>
+      </w:r>
     </w:p>
     <w:p>
       <w:pPr>
@@ -1504,6 +1872,12 @@
         <w:t>ctestring</w:t>
       </w:r>
       <w:proofErr w:type="spellEnd"/>
+      <w:r>
+        <w:rPr>
+          <w:lang w:val="en-US"/>
+        </w:rPr>
+        <w:t xml:space="preserve">  (77)</w:t>
+      </w:r>
     </w:p>
     <w:p>
       <w:pPr>
@@ -1522,6 +1896,12 @@
         </w:rPr>
         <w:t>&lt;FACT&gt; →  ( &lt;EXPR&gt; )</w:t>
       </w:r>
+      <w:r>
+        <w:rPr>
+          <w:lang w:val="en-US"/>
+        </w:rPr>
+        <w:t xml:space="preserve">  (78)</w:t>
+      </w:r>
     </w:p>
     <w:p>
       <w:pPr>
@@ -1530,6 +1910,12 @@
           <w:lang w:val="en-US"/>
         </w:rPr>
       </w:pPr>
+      <w:r>
+        <w:rPr>
+          <w:lang w:val="en-US"/>
+        </w:rPr>
+        <w:t xml:space="preserve"> </w:t>
+      </w:r>
     </w:p>
     <w:p>
       <w:pPr>
@@ -2814,7 +3200,6 @@
           <w:lang w:val="en-US"/>
         </w:rPr>
       </w:pPr>
-      <w:bookmarkStart w:id="0" w:name="_GoBack"/>
       <w:r>
         <w:rPr>
           <w:b/>
@@ -2839,7 +3224,6 @@
         <w:t xml:space="preserve"> €}</w:t>
       </w:r>
     </w:p>
-    <w:bookmarkEnd w:id="0"/>
     <w:p>
       <w:r>
         <w:t>&lt;EXPR4&gt;</w:t>
@@ -3269,13 +3653,7 @@
         <w:rPr>
           <w:lang w:val="en-US"/>
         </w:rPr>
-        <w:t>else</w:t>
-      </w:r>
-      <w:r>
-        <w:rPr>
-          <w:lang w:val="en-US"/>
-        </w:rPr>
-        <w:t xml:space="preserve">, </w:t>
+        <w:t xml:space="preserve">else, </w:t>
       </w:r>
       <w:proofErr w:type="spellStart"/>
       <w:r>
@@ -4534,19 +4912,172 @@
         <w:rPr>
           <w:lang w:val="en-US"/>
         </w:rPr>
-        <w:t xml:space="preserve"> , ],</w:t>
-      </w:r>
+        <w:t xml:space="preserve"> , ], )</w:t>
+      </w:r>
+      <w:r>
+        <w:rPr>
+          <w:lang w:val="en-US"/>
+        </w:rPr>
+        <w:t>}</w:t>
+      </w:r>
+      <w:r>
+        <w:rPr>
+          <w:lang w:val="en-US"/>
+        </w:rPr>
+        <w:t xml:space="preserve"> *</w:t>
+      </w:r>
+      <w:proofErr w:type="spellStart"/>
+      <w:r>
+        <w:rPr>
+          <w:lang w:val="en-US"/>
+        </w:rPr>
+        <w:t>es</w:t>
+      </w:r>
+      <w:proofErr w:type="spellEnd"/>
+      <w:r>
+        <w:rPr>
+          <w:lang w:val="en-US"/>
+        </w:rPr>
+        <w:t xml:space="preserve"> lo </w:t>
+      </w:r>
+      <w:proofErr w:type="spellStart"/>
+      <w:r>
+        <w:rPr>
+          <w:lang w:val="en-US"/>
+        </w:rPr>
+        <w:t>mismo</w:t>
+      </w:r>
+      <w:proofErr w:type="spellEnd"/>
       <w:r>
         <w:rPr>
           <w:lang w:val="en-US"/>
         </w:rPr>
         <w:t xml:space="preserve"> </w:t>
       </w:r>
-      <w:r>
-        <w:rPr>
-          <w:lang w:val="en-US"/>
-        </w:rPr>
-        <w:t>)</w:t>
+      <w:proofErr w:type="spellStart"/>
+      <w:r>
+        <w:rPr>
+          <w:lang w:val="en-US"/>
+        </w:rPr>
+        <w:t>pero</w:t>
+      </w:r>
+      <w:proofErr w:type="spellEnd"/>
+      <w:r>
+        <w:rPr>
+          <w:lang w:val="en-US"/>
+        </w:rPr>
+        <w:t xml:space="preserve"> </w:t>
+      </w:r>
+      <w:proofErr w:type="spellStart"/>
+      <w:r>
+        <w:rPr>
+          <w:lang w:val="en-US"/>
+        </w:rPr>
+        <w:t>conforme</w:t>
+      </w:r>
+      <w:proofErr w:type="spellEnd"/>
+      <w:r>
+        <w:rPr>
+          <w:lang w:val="en-US"/>
+        </w:rPr>
+        <w:t xml:space="preserve"> lo </w:t>
+      </w:r>
+      <w:proofErr w:type="spellStart"/>
+      <w:r>
+        <w:rPr>
+          <w:lang w:val="en-US"/>
+        </w:rPr>
+        <w:t>hice</w:t>
+      </w:r>
+      <w:proofErr w:type="spellEnd"/>
+      <w:r>
+        <w:rPr>
+          <w:lang w:val="en-US"/>
+        </w:rPr>
+        <w:t xml:space="preserve"> </w:t>
+      </w:r>
+      <w:proofErr w:type="spellStart"/>
+      <w:r>
+        <w:rPr>
+          <w:lang w:val="en-US"/>
+        </w:rPr>
+        <w:t>cambie</w:t>
+      </w:r>
+      <w:proofErr w:type="spellEnd"/>
+      <w:r>
+        <w:rPr>
+          <w:lang w:val="en-US"/>
+        </w:rPr>
+        <w:t xml:space="preserve"> el </w:t>
+      </w:r>
+      <w:proofErr w:type="spellStart"/>
+      <w:r>
+        <w:rPr>
+          <w:lang w:val="en-US"/>
+        </w:rPr>
+        <w:t>orden</w:t>
+      </w:r>
+      <w:proofErr w:type="spellEnd"/>
+      <w:r>
+        <w:rPr>
+          <w:lang w:val="en-US"/>
+        </w:rPr>
+        <w:t xml:space="preserve"> nada mas*</w:t>
+      </w:r>
+    </w:p>
+    <w:p>
+      <w:pPr>
+        <w:rPr>
+          <w:lang w:val="en-US"/>
+        </w:rPr>
+      </w:pPr>
+      <w:r>
+        <w:rPr>
+          <w:lang w:val="en-US"/>
+        </w:rPr>
+        <w:t>&lt;AUX8&gt;</w:t>
+      </w:r>
+      <w:r>
+        <w:rPr>
+          <w:lang w:val="en-US"/>
+        </w:rPr>
+        <w:tab/>
+      </w:r>
+      <w:r>
+        <w:rPr>
+          <w:lang w:val="en-US"/>
+        </w:rPr>
+        <w:t>{;, ], ,, )}</w:t>
+      </w:r>
+      <w:r>
+        <w:rPr>
+          <w:lang w:val="en-US"/>
+        </w:rPr>
+        <w:t xml:space="preserve">  </w:t>
+      </w:r>
+      <w:r>
+        <w:rPr>
+          <w:lang w:val="en-US"/>
+        </w:rPr>
+        <w:t>{;</w:t>
+      </w:r>
+      <w:r>
+        <w:rPr>
+          <w:lang w:val="en-US"/>
+        </w:rPr>
+        <w:t xml:space="preserve"> , </w:t>
+      </w:r>
+      <w:r>
+        <w:rPr>
+          <w:lang w:val="en-US"/>
+        </w:rPr>
+        <w:t>,</w:t>
+      </w:r>
+      <w:r>
+        <w:rPr>
+          <w:lang w:val="en-US"/>
+        </w:rPr>
+        <w:t xml:space="preserve"> , ], )</w:t>
       </w:r>
       <w:r>
         <w:rPr>
@@ -4669,19 +5200,343 @@
         <w:rPr>
           <w:lang w:val="en-US"/>
         </w:rPr>
-        <w:t>&lt;AUX8&gt;</w:t>
-      </w:r>
-      <w:r>
-        <w:rPr>
-          <w:lang w:val="en-US"/>
-        </w:rPr>
-        <w:tab/>
-      </w:r>
-      <w:r>
-        <w:rPr>
-          <w:lang w:val="en-US"/>
-        </w:rPr>
-        <w:t>{;, ], ,, )}</w:t>
+        <w:t>&lt;EXPR2&gt;</w:t>
+      </w:r>
+      <w:r>
+        <w:rPr>
+          <w:lang w:val="en-US"/>
+        </w:rPr>
+        <w:tab/>
+      </w:r>
+      <w:r>
+        <w:rPr>
+          <w:lang w:val="en-US"/>
+        </w:rPr>
+        <w:t>{||, ;, ], ,, )}</w:t>
+      </w:r>
+      <w:r>
+        <w:rPr>
+          <w:lang w:val="en-US"/>
+        </w:rPr>
+        <w:t xml:space="preserve">   {</w:t>
+      </w:r>
+      <w:r>
+        <w:t>||,</w:t>
+      </w:r>
+      <w:r>
+        <w:rPr>
+          <w:lang w:val="en-US"/>
+        </w:rPr>
+        <w:t xml:space="preserve"> </w:t>
+      </w:r>
+      <w:r>
+        <w:rPr>
+          <w:lang w:val="en-US"/>
+        </w:rPr>
+        <w:t>;</w:t>
+      </w:r>
+      <w:r>
+        <w:rPr>
+          <w:lang w:val="en-US"/>
+        </w:rPr>
+        <w:t xml:space="preserve"> , </w:t>
+      </w:r>
+      <w:r>
+        <w:rPr>
+          <w:lang w:val="en-US"/>
+        </w:rPr>
+        <w:t>,</w:t>
+      </w:r>
+      <w:r>
+        <w:rPr>
+          <w:lang w:val="en-US"/>
+        </w:rPr>
+        <w:t xml:space="preserve"> , ], )}  *</w:t>
+      </w:r>
+      <w:proofErr w:type="spellStart"/>
+      <w:r>
+        <w:rPr>
+          <w:lang w:val="en-US"/>
+        </w:rPr>
+        <w:t>es</w:t>
+      </w:r>
+      <w:proofErr w:type="spellEnd"/>
+      <w:r>
+        <w:rPr>
+          <w:lang w:val="en-US"/>
+        </w:rPr>
+        <w:t xml:space="preserve"> lo </w:t>
+      </w:r>
+      <w:proofErr w:type="spellStart"/>
+      <w:r>
+        <w:rPr>
+          <w:lang w:val="en-US"/>
+        </w:rPr>
+        <w:t>mismo</w:t>
+      </w:r>
+      <w:proofErr w:type="spellEnd"/>
+      <w:r>
+        <w:rPr>
+          <w:lang w:val="en-US"/>
+        </w:rPr>
+        <w:t xml:space="preserve"> </w:t>
+      </w:r>
+      <w:proofErr w:type="spellStart"/>
+      <w:r>
+        <w:rPr>
+          <w:lang w:val="en-US"/>
+        </w:rPr>
+        <w:t>pero</w:t>
+      </w:r>
+      <w:proofErr w:type="spellEnd"/>
+      <w:r>
+        <w:rPr>
+          <w:lang w:val="en-US"/>
+        </w:rPr>
+        <w:t xml:space="preserve"> </w:t>
+      </w:r>
+      <w:proofErr w:type="spellStart"/>
+      <w:r>
+        <w:rPr>
+          <w:lang w:val="en-US"/>
+        </w:rPr>
+        <w:t>conforme</w:t>
+      </w:r>
+      <w:proofErr w:type="spellEnd"/>
+      <w:r>
+        <w:rPr>
+          <w:lang w:val="en-US"/>
+        </w:rPr>
+        <w:t xml:space="preserve"> lo </w:t>
+      </w:r>
+      <w:proofErr w:type="spellStart"/>
+      <w:r>
+        <w:rPr>
+          <w:lang w:val="en-US"/>
+        </w:rPr>
+        <w:t>hice</w:t>
+      </w:r>
+      <w:proofErr w:type="spellEnd"/>
+      <w:r>
+        <w:rPr>
+          <w:lang w:val="en-US"/>
+        </w:rPr>
+        <w:t xml:space="preserve"> </w:t>
+      </w:r>
+      <w:proofErr w:type="spellStart"/>
+      <w:r>
+        <w:rPr>
+          <w:lang w:val="en-US"/>
+        </w:rPr>
+        <w:t>cambie</w:t>
+      </w:r>
+      <w:proofErr w:type="spellEnd"/>
+      <w:r>
+        <w:rPr>
+          <w:lang w:val="en-US"/>
+        </w:rPr>
+        <w:t xml:space="preserve"> el </w:t>
+      </w:r>
+      <w:proofErr w:type="spellStart"/>
+      <w:r>
+        <w:rPr>
+          <w:lang w:val="en-US"/>
+        </w:rPr>
+        <w:t>orden</w:t>
+      </w:r>
+      <w:proofErr w:type="spellEnd"/>
+      <w:r>
+        <w:rPr>
+          <w:lang w:val="en-US"/>
+        </w:rPr>
+        <w:t xml:space="preserve"> nada mas*</w:t>
+      </w:r>
+    </w:p>
+    <w:p>
+      <w:pPr>
+        <w:rPr>
+          <w:lang w:val="en-US"/>
+        </w:rPr>
+      </w:pPr>
+      <w:r>
+        <w:rPr>
+          <w:lang w:val="en-US"/>
+        </w:rPr>
+        <w:t>&lt;AUX9&gt;</w:t>
+      </w:r>
+      <w:r>
+        <w:rPr>
+          <w:lang w:val="en-US"/>
+        </w:rPr>
+        <w:tab/>
+      </w:r>
+      <w:r>
+        <w:rPr>
+          <w:lang w:val="en-US"/>
+        </w:rPr>
+        <w:t>{||, ;, ], ,, )}</w:t>
+      </w:r>
+      <w:r>
+        <w:rPr>
+          <w:lang w:val="en-US"/>
+        </w:rPr>
+        <w:t xml:space="preserve">  {</w:t>
+      </w:r>
+      <w:r>
+        <w:t>||,</w:t>
+      </w:r>
+      <w:r>
+        <w:rPr>
+          <w:lang w:val="en-US"/>
+        </w:rPr>
+        <w:t xml:space="preserve"> </w:t>
+      </w:r>
+      <w:r>
+        <w:rPr>
+          <w:lang w:val="en-US"/>
+        </w:rPr>
+        <w:t>;</w:t>
+      </w:r>
+      <w:r>
+        <w:rPr>
+          <w:lang w:val="en-US"/>
+        </w:rPr>
+        <w:t xml:space="preserve"> , </w:t>
+      </w:r>
+      <w:r>
+        <w:rPr>
+          <w:lang w:val="en-US"/>
+        </w:rPr>
+        <w:t>,</w:t>
+      </w:r>
+      <w:r>
+        <w:rPr>
+          <w:lang w:val="en-US"/>
+        </w:rPr>
+        <w:t xml:space="preserve"> , ], )}  *</w:t>
+      </w:r>
+      <w:proofErr w:type="spellStart"/>
+      <w:r>
+        <w:rPr>
+          <w:lang w:val="en-US"/>
+        </w:rPr>
+        <w:t>es</w:t>
+      </w:r>
+      <w:proofErr w:type="spellEnd"/>
+      <w:r>
+        <w:rPr>
+          <w:lang w:val="en-US"/>
+        </w:rPr>
+        <w:t xml:space="preserve"> lo </w:t>
+      </w:r>
+      <w:proofErr w:type="spellStart"/>
+      <w:r>
+        <w:rPr>
+          <w:lang w:val="en-US"/>
+        </w:rPr>
+        <w:t>mismo</w:t>
+      </w:r>
+      <w:proofErr w:type="spellEnd"/>
+      <w:r>
+        <w:rPr>
+          <w:lang w:val="en-US"/>
+        </w:rPr>
+        <w:t xml:space="preserve"> </w:t>
+      </w:r>
+      <w:proofErr w:type="spellStart"/>
+      <w:r>
+        <w:rPr>
+          <w:lang w:val="en-US"/>
+        </w:rPr>
+        <w:t>pero</w:t>
+      </w:r>
+      <w:proofErr w:type="spellEnd"/>
+      <w:r>
+        <w:rPr>
+          <w:lang w:val="en-US"/>
+        </w:rPr>
+        <w:t xml:space="preserve"> </w:t>
+      </w:r>
+      <w:proofErr w:type="spellStart"/>
+      <w:r>
+        <w:rPr>
+          <w:lang w:val="en-US"/>
+        </w:rPr>
+        <w:t>conforme</w:t>
+      </w:r>
+      <w:proofErr w:type="spellEnd"/>
+      <w:r>
+        <w:rPr>
+          <w:lang w:val="en-US"/>
+        </w:rPr>
+        <w:t xml:space="preserve"> lo </w:t>
+      </w:r>
+      <w:proofErr w:type="spellStart"/>
+      <w:r>
+        <w:rPr>
+          <w:lang w:val="en-US"/>
+        </w:rPr>
+        <w:t>hice</w:t>
+      </w:r>
+      <w:proofErr w:type="spellEnd"/>
+      <w:r>
+        <w:rPr>
+          <w:lang w:val="en-US"/>
+        </w:rPr>
+        <w:t xml:space="preserve"> </w:t>
+      </w:r>
+      <w:proofErr w:type="spellStart"/>
+      <w:r>
+        <w:rPr>
+          <w:lang w:val="en-US"/>
+        </w:rPr>
+        <w:t>cambie</w:t>
+      </w:r>
+      <w:proofErr w:type="spellEnd"/>
+      <w:r>
+        <w:rPr>
+          <w:lang w:val="en-US"/>
+        </w:rPr>
+        <w:t xml:space="preserve"> el </w:t>
+      </w:r>
+      <w:proofErr w:type="spellStart"/>
+      <w:r>
+        <w:rPr>
+          <w:lang w:val="en-US"/>
+        </w:rPr>
+        <w:t>orden</w:t>
+      </w:r>
+      <w:proofErr w:type="spellEnd"/>
+      <w:r>
+        <w:rPr>
+          <w:lang w:val="en-US"/>
+        </w:rPr>
+        <w:t xml:space="preserve"> nada mas*</w:t>
+      </w:r>
+    </w:p>
+    <w:p>
+      <w:pPr>
+        <w:rPr>
+          <w:lang w:val="en-US"/>
+        </w:rPr>
+      </w:pPr>
+      <w:r>
+        <w:rPr>
+          <w:lang w:val="en-US"/>
+        </w:rPr>
+        <w:t>&lt;EXPR3&gt;</w:t>
+      </w:r>
+      <w:r>
+        <w:rPr>
+          <w:lang w:val="en-US"/>
+        </w:rPr>
+        <w:tab/>
+      </w:r>
+      <w:r>
+        <w:rPr>
+          <w:lang w:val="en-US"/>
+        </w:rPr>
+        <w:t>{&amp;&amp;, ||, ;, ], ,, )}</w:t>
       </w:r>
       <w:r>
         <w:rPr>
@@ -4690,10 +5545,19 @@
         <w:t xml:space="preserve">  </w:t>
       </w:r>
       <w:r>
-        <w:rPr>
-          <w:lang w:val="en-US"/>
-        </w:rPr>
-        <w:t>{;</w:t>
+        <w:t>{&amp;&amp;,||,</w:t>
+      </w:r>
+      <w:r>
+        <w:rPr>
+          <w:lang w:val="en-US"/>
+        </w:rPr>
+        <w:t xml:space="preserve"> </w:t>
+      </w:r>
+      <w:r>
+        <w:rPr>
+          <w:lang w:val="en-US"/>
+        </w:rPr>
+        <w:t>;</w:t>
       </w:r>
       <w:r>
         <w:rPr>
@@ -4711,7 +5575,638 @@
         <w:rPr>
           <w:lang w:val="en-US"/>
         </w:rPr>
-        <w:t xml:space="preserve"> , ], )</w:t>
+        <w:t xml:space="preserve"> , ], )}  *</w:t>
+      </w:r>
+      <w:proofErr w:type="spellStart"/>
+      <w:r>
+        <w:rPr>
+          <w:lang w:val="en-US"/>
+        </w:rPr>
+        <w:t>es</w:t>
+      </w:r>
+      <w:proofErr w:type="spellEnd"/>
+      <w:r>
+        <w:rPr>
+          <w:lang w:val="en-US"/>
+        </w:rPr>
+        <w:t xml:space="preserve"> lo </w:t>
+      </w:r>
+      <w:proofErr w:type="spellStart"/>
+      <w:r>
+        <w:rPr>
+          <w:lang w:val="en-US"/>
+        </w:rPr>
+        <w:t>mismo</w:t>
+      </w:r>
+      <w:proofErr w:type="spellEnd"/>
+      <w:r>
+        <w:rPr>
+          <w:lang w:val="en-US"/>
+        </w:rPr>
+        <w:t xml:space="preserve"> </w:t>
+      </w:r>
+      <w:proofErr w:type="spellStart"/>
+      <w:r>
+        <w:rPr>
+          <w:lang w:val="en-US"/>
+        </w:rPr>
+        <w:t>pero</w:t>
+      </w:r>
+      <w:proofErr w:type="spellEnd"/>
+      <w:r>
+        <w:rPr>
+          <w:lang w:val="en-US"/>
+        </w:rPr>
+        <w:t xml:space="preserve"> </w:t>
+      </w:r>
+      <w:proofErr w:type="spellStart"/>
+      <w:r>
+        <w:rPr>
+          <w:lang w:val="en-US"/>
+        </w:rPr>
+        <w:t>conforme</w:t>
+      </w:r>
+      <w:proofErr w:type="spellEnd"/>
+      <w:r>
+        <w:rPr>
+          <w:lang w:val="en-US"/>
+        </w:rPr>
+        <w:t xml:space="preserve"> lo </w:t>
+      </w:r>
+      <w:proofErr w:type="spellStart"/>
+      <w:r>
+        <w:rPr>
+          <w:lang w:val="en-US"/>
+        </w:rPr>
+        <w:t>hice</w:t>
+      </w:r>
+      <w:proofErr w:type="spellEnd"/>
+      <w:r>
+        <w:rPr>
+          <w:lang w:val="en-US"/>
+        </w:rPr>
+        <w:t xml:space="preserve"> </w:t>
+      </w:r>
+      <w:proofErr w:type="spellStart"/>
+      <w:r>
+        <w:rPr>
+          <w:lang w:val="en-US"/>
+        </w:rPr>
+        <w:t>cambie</w:t>
+      </w:r>
+      <w:proofErr w:type="spellEnd"/>
+      <w:r>
+        <w:rPr>
+          <w:lang w:val="en-US"/>
+        </w:rPr>
+        <w:t xml:space="preserve"> el </w:t>
+      </w:r>
+      <w:proofErr w:type="spellStart"/>
+      <w:r>
+        <w:rPr>
+          <w:lang w:val="en-US"/>
+        </w:rPr>
+        <w:t>orden</w:t>
+      </w:r>
+      <w:proofErr w:type="spellEnd"/>
+      <w:r>
+        <w:rPr>
+          <w:lang w:val="en-US"/>
+        </w:rPr>
+        <w:t xml:space="preserve"> nada mas*</w:t>
+      </w:r>
+    </w:p>
+    <w:p>
+      <w:pPr>
+        <w:rPr>
+          <w:b/>
+          <w:lang w:val="en-US"/>
+        </w:rPr>
+      </w:pPr>
+      <w:r>
+        <w:rPr>
+          <w:b/>
+          <w:lang w:val="en-US"/>
+        </w:rPr>
+        <w:t xml:space="preserve">&lt;NOT&gt;    </w:t>
+      </w:r>
+      <w:r>
+        <w:rPr>
+          <w:b/>
+          <w:lang w:val="en-US"/>
+        </w:rPr>
+        <w:t xml:space="preserve">           </w:t>
+      </w:r>
+      <w:r>
+        <w:rPr>
+          <w:b/>
+          <w:lang w:val="en-US"/>
+        </w:rPr>
+        <w:t xml:space="preserve"> </w:t>
+      </w:r>
+      <w:r>
+        <w:rPr>
+          <w:b/>
+        </w:rPr>
+        <w:t xml:space="preserve">{id, </w:t>
+      </w:r>
+      <w:proofErr w:type="spellStart"/>
+      <w:r>
+        <w:rPr>
+          <w:b/>
+        </w:rPr>
+        <w:t>cteentera</w:t>
+      </w:r>
+      <w:proofErr w:type="spellEnd"/>
+      <w:r>
+        <w:rPr>
+          <w:b/>
+        </w:rPr>
+        <w:t xml:space="preserve">, </w:t>
+      </w:r>
+      <w:proofErr w:type="spellStart"/>
+      <w:r>
+        <w:rPr>
+          <w:b/>
+        </w:rPr>
+        <w:t>ctereal</w:t>
+      </w:r>
+      <w:proofErr w:type="spellEnd"/>
+      <w:r>
+        <w:rPr>
+          <w:b/>
+        </w:rPr>
+        <w:t xml:space="preserve">, </w:t>
+      </w:r>
+      <w:proofErr w:type="spellStart"/>
+      <w:r>
+        <w:rPr>
+          <w:b/>
+        </w:rPr>
+        <w:t>ctenotacion</w:t>
+      </w:r>
+      <w:proofErr w:type="spellEnd"/>
+      <w:r>
+        <w:rPr>
+          <w:b/>
+        </w:rPr>
+        <w:t xml:space="preserve">, </w:t>
+      </w:r>
+      <w:proofErr w:type="spellStart"/>
+      <w:r>
+        <w:rPr>
+          <w:b/>
+        </w:rPr>
+        <w:t>ctecaracter</w:t>
+      </w:r>
+      <w:proofErr w:type="spellEnd"/>
+      <w:r>
+        <w:rPr>
+          <w:b/>
+        </w:rPr>
+        <w:t xml:space="preserve">, </w:t>
+      </w:r>
+      <w:proofErr w:type="spellStart"/>
+      <w:r>
+        <w:rPr>
+          <w:b/>
+        </w:rPr>
+        <w:t>ctestring</w:t>
+      </w:r>
+      <w:proofErr w:type="spellEnd"/>
+      <w:proofErr w:type="gramStart"/>
+      <w:r>
+        <w:rPr>
+          <w:b/>
+        </w:rPr>
+        <w:t>,(}</w:t>
+      </w:r>
+      <w:proofErr w:type="gramEnd"/>
+    </w:p>
+    <w:p>
+      <w:pPr>
+        <w:rPr>
+          <w:lang w:val="en-US"/>
+        </w:rPr>
+      </w:pPr>
+      <w:r>
+        <w:rPr>
+          <w:lang w:val="en-US"/>
+        </w:rPr>
+        <w:t>&lt;EXPR4&gt;</w:t>
+      </w:r>
+      <w:r>
+        <w:rPr>
+          <w:lang w:val="en-US"/>
+        </w:rPr>
+        <w:tab/>
+      </w:r>
+      <w:r>
+        <w:rPr>
+          <w:lang w:val="en-US"/>
+        </w:rPr>
+        <w:t>{&amp;&amp;, ||, ;, ], ,, )}</w:t>
+      </w:r>
+      <w:r>
+        <w:rPr>
+          <w:lang w:val="en-US"/>
+        </w:rPr>
+        <w:t xml:space="preserve">  </w:t>
+      </w:r>
+      <w:r>
+        <w:t>{&amp;&amp;,||,</w:t>
+      </w:r>
+      <w:r>
+        <w:rPr>
+          <w:lang w:val="en-US"/>
+        </w:rPr>
+        <w:t xml:space="preserve"> </w:t>
+      </w:r>
+      <w:r>
+        <w:rPr>
+          <w:lang w:val="en-US"/>
+        </w:rPr>
+        <w:t>;</w:t>
+      </w:r>
+      <w:r>
+        <w:rPr>
+          <w:lang w:val="en-US"/>
+        </w:rPr>
+        <w:t xml:space="preserve"> , </w:t>
+      </w:r>
+      <w:r>
+        <w:rPr>
+          <w:lang w:val="en-US"/>
+        </w:rPr>
+        <w:t>,</w:t>
+      </w:r>
+      <w:r>
+        <w:rPr>
+          <w:lang w:val="en-US"/>
+        </w:rPr>
+        <w:t xml:space="preserve"> , ], )}  *</w:t>
+      </w:r>
+      <w:proofErr w:type="spellStart"/>
+      <w:r>
+        <w:rPr>
+          <w:lang w:val="en-US"/>
+        </w:rPr>
+        <w:t>es</w:t>
+      </w:r>
+      <w:proofErr w:type="spellEnd"/>
+      <w:r>
+        <w:rPr>
+          <w:lang w:val="en-US"/>
+        </w:rPr>
+        <w:t xml:space="preserve"> lo </w:t>
+      </w:r>
+      <w:proofErr w:type="spellStart"/>
+      <w:r>
+        <w:rPr>
+          <w:lang w:val="en-US"/>
+        </w:rPr>
+        <w:t>mismo</w:t>
+      </w:r>
+      <w:proofErr w:type="spellEnd"/>
+      <w:r>
+        <w:rPr>
+          <w:lang w:val="en-US"/>
+        </w:rPr>
+        <w:t xml:space="preserve"> </w:t>
+      </w:r>
+      <w:proofErr w:type="spellStart"/>
+      <w:r>
+        <w:rPr>
+          <w:lang w:val="en-US"/>
+        </w:rPr>
+        <w:t>pero</w:t>
+      </w:r>
+      <w:proofErr w:type="spellEnd"/>
+      <w:r>
+        <w:rPr>
+          <w:lang w:val="en-US"/>
+        </w:rPr>
+        <w:t xml:space="preserve"> </w:t>
+      </w:r>
+      <w:proofErr w:type="spellStart"/>
+      <w:r>
+        <w:rPr>
+          <w:lang w:val="en-US"/>
+        </w:rPr>
+        <w:t>conforme</w:t>
+      </w:r>
+      <w:proofErr w:type="spellEnd"/>
+      <w:r>
+        <w:rPr>
+          <w:lang w:val="en-US"/>
+        </w:rPr>
+        <w:t xml:space="preserve"> lo </w:t>
+      </w:r>
+      <w:proofErr w:type="spellStart"/>
+      <w:r>
+        <w:rPr>
+          <w:lang w:val="en-US"/>
+        </w:rPr>
+        <w:t>hice</w:t>
+      </w:r>
+      <w:proofErr w:type="spellEnd"/>
+      <w:r>
+        <w:rPr>
+          <w:lang w:val="en-US"/>
+        </w:rPr>
+        <w:t xml:space="preserve"> </w:t>
+      </w:r>
+      <w:proofErr w:type="spellStart"/>
+      <w:r>
+        <w:rPr>
+          <w:lang w:val="en-US"/>
+        </w:rPr>
+        <w:t>cambie</w:t>
+      </w:r>
+      <w:proofErr w:type="spellEnd"/>
+      <w:r>
+        <w:rPr>
+          <w:lang w:val="en-US"/>
+        </w:rPr>
+        <w:t xml:space="preserve"> el </w:t>
+      </w:r>
+      <w:proofErr w:type="spellStart"/>
+      <w:r>
+        <w:rPr>
+          <w:lang w:val="en-US"/>
+        </w:rPr>
+        <w:t>orden</w:t>
+      </w:r>
+      <w:proofErr w:type="spellEnd"/>
+      <w:r>
+        <w:rPr>
+          <w:lang w:val="en-US"/>
+        </w:rPr>
+        <w:t xml:space="preserve"> nada mas*  </w:t>
+      </w:r>
+    </w:p>
+    <w:p>
+      <w:pPr>
+        <w:rPr>
+          <w:lang w:val="en-US"/>
+        </w:rPr>
+      </w:pPr>
+      <w:r>
+        <w:rPr>
+          <w:lang w:val="en-US"/>
+        </w:rPr>
+        <w:t>&lt;M&gt;</w:t>
+      </w:r>
+      <w:r>
+        <w:rPr>
+          <w:lang w:val="en-US"/>
+        </w:rPr>
+        <w:tab/>
+      </w:r>
+      <w:r>
+        <w:rPr>
+          <w:lang w:val="en-US"/>
+        </w:rPr>
+        <w:tab/>
+      </w:r>
+      <w:r>
+        <w:rPr>
+          <w:lang w:val="en-US"/>
+        </w:rPr>
+        <w:t>{&amp;&amp;, ||, ;, ], ,, )}</w:t>
+      </w:r>
+      <w:r>
+        <w:rPr>
+          <w:lang w:val="en-US"/>
+        </w:rPr>
+        <w:t xml:space="preserve">  </w:t>
+      </w:r>
+      <w:r>
+        <w:t>{&amp;&amp;,||,</w:t>
+      </w:r>
+      <w:r>
+        <w:rPr>
+          <w:lang w:val="en-US"/>
+        </w:rPr>
+        <w:t xml:space="preserve"> </w:t>
+      </w:r>
+      <w:r>
+        <w:rPr>
+          <w:lang w:val="en-US"/>
+        </w:rPr>
+        <w:t>;</w:t>
+      </w:r>
+      <w:r>
+        <w:rPr>
+          <w:lang w:val="en-US"/>
+        </w:rPr>
+        <w:t xml:space="preserve"> , </w:t>
+      </w:r>
+      <w:r>
+        <w:rPr>
+          <w:lang w:val="en-US"/>
+        </w:rPr>
+        <w:t>,</w:t>
+      </w:r>
+      <w:r>
+        <w:rPr>
+          <w:lang w:val="en-US"/>
+        </w:rPr>
+        <w:t xml:space="preserve"> , ], )}  *</w:t>
+      </w:r>
+      <w:proofErr w:type="spellStart"/>
+      <w:r>
+        <w:rPr>
+          <w:lang w:val="en-US"/>
+        </w:rPr>
+        <w:t>es</w:t>
+      </w:r>
+      <w:proofErr w:type="spellEnd"/>
+      <w:r>
+        <w:rPr>
+          <w:lang w:val="en-US"/>
+        </w:rPr>
+        <w:t xml:space="preserve"> lo </w:t>
+      </w:r>
+      <w:proofErr w:type="spellStart"/>
+      <w:r>
+        <w:rPr>
+          <w:lang w:val="en-US"/>
+        </w:rPr>
+        <w:t>mismo</w:t>
+      </w:r>
+      <w:proofErr w:type="spellEnd"/>
+      <w:r>
+        <w:rPr>
+          <w:lang w:val="en-US"/>
+        </w:rPr>
+        <w:t xml:space="preserve"> </w:t>
+      </w:r>
+      <w:proofErr w:type="spellStart"/>
+      <w:r>
+        <w:rPr>
+          <w:lang w:val="en-US"/>
+        </w:rPr>
+        <w:t>pero</w:t>
+      </w:r>
+      <w:proofErr w:type="spellEnd"/>
+      <w:r>
+        <w:rPr>
+          <w:lang w:val="en-US"/>
+        </w:rPr>
+        <w:t xml:space="preserve"> </w:t>
+      </w:r>
+      <w:proofErr w:type="spellStart"/>
+      <w:r>
+        <w:rPr>
+          <w:lang w:val="en-US"/>
+        </w:rPr>
+        <w:t>conforme</w:t>
+      </w:r>
+      <w:proofErr w:type="spellEnd"/>
+      <w:r>
+        <w:rPr>
+          <w:lang w:val="en-US"/>
+        </w:rPr>
+        <w:t xml:space="preserve"> lo </w:t>
+      </w:r>
+      <w:proofErr w:type="spellStart"/>
+      <w:r>
+        <w:rPr>
+          <w:lang w:val="en-US"/>
+        </w:rPr>
+        <w:t>hice</w:t>
+      </w:r>
+      <w:proofErr w:type="spellEnd"/>
+      <w:r>
+        <w:rPr>
+          <w:lang w:val="en-US"/>
+        </w:rPr>
+        <w:t xml:space="preserve"> </w:t>
+      </w:r>
+      <w:proofErr w:type="spellStart"/>
+      <w:r>
+        <w:rPr>
+          <w:lang w:val="en-US"/>
+        </w:rPr>
+        <w:t>cambie</w:t>
+      </w:r>
+      <w:proofErr w:type="spellEnd"/>
+      <w:r>
+        <w:rPr>
+          <w:lang w:val="en-US"/>
+        </w:rPr>
+        <w:t xml:space="preserve"> el </w:t>
+      </w:r>
+      <w:proofErr w:type="spellStart"/>
+      <w:r>
+        <w:rPr>
+          <w:lang w:val="en-US"/>
+        </w:rPr>
+        <w:t>orden</w:t>
+      </w:r>
+      <w:proofErr w:type="spellEnd"/>
+      <w:r>
+        <w:rPr>
+          <w:lang w:val="en-US"/>
+        </w:rPr>
+        <w:t xml:space="preserve"> nada mas*  </w:t>
+      </w:r>
+    </w:p>
+    <w:p>
+      <w:pPr>
+        <w:rPr>
+          <w:lang w:val="en-US"/>
+        </w:rPr>
+      </w:pPr>
+      <w:r>
+        <w:rPr>
+          <w:lang w:val="en-US"/>
+        </w:rPr>
+        <w:t>&lt;OPREL&gt;</w:t>
+      </w:r>
+      <w:r>
+        <w:rPr>
+          <w:lang w:val="en-US"/>
+        </w:rPr>
+        <w:tab/>
+        <w:t>{</w:t>
+      </w:r>
+      <w:r>
+        <w:rPr>
+          <w:lang w:val="en-US"/>
+        </w:rPr>
+        <w:t xml:space="preserve">id, </w:t>
+      </w:r>
+      <w:proofErr w:type="spellStart"/>
+      <w:r>
+        <w:rPr>
+          <w:lang w:val="en-US"/>
+        </w:rPr>
+        <w:t>cteentera</w:t>
+      </w:r>
+      <w:proofErr w:type="spellEnd"/>
+      <w:r>
+        <w:rPr>
+          <w:lang w:val="en-US"/>
+        </w:rPr>
+        <w:t xml:space="preserve">, </w:t>
+      </w:r>
+      <w:proofErr w:type="spellStart"/>
+      <w:r>
+        <w:rPr>
+          <w:lang w:val="en-US"/>
+        </w:rPr>
+        <w:t>cteeal</w:t>
+      </w:r>
+      <w:proofErr w:type="spellEnd"/>
+      <w:r>
+        <w:rPr>
+          <w:lang w:val="en-US"/>
+        </w:rPr>
+        <w:t xml:space="preserve">, </w:t>
+      </w:r>
+      <w:proofErr w:type="spellStart"/>
+      <w:r>
+        <w:rPr>
+          <w:lang w:val="en-US"/>
+        </w:rPr>
+        <w:t>ctenotacion</w:t>
+      </w:r>
+      <w:proofErr w:type="spellEnd"/>
+      <w:r>
+        <w:rPr>
+          <w:lang w:val="en-US"/>
+        </w:rPr>
+        <w:t xml:space="preserve">, </w:t>
+      </w:r>
+      <w:proofErr w:type="spellStart"/>
+      <w:r>
+        <w:rPr>
+          <w:lang w:val="en-US"/>
+        </w:rPr>
+        <w:t>ctecaracter</w:t>
+      </w:r>
+      <w:proofErr w:type="spellEnd"/>
+      <w:r>
+        <w:rPr>
+          <w:lang w:val="en-US"/>
+        </w:rPr>
+        <w:t xml:space="preserve">, </w:t>
+      </w:r>
+      <w:proofErr w:type="spellStart"/>
+      <w:r>
+        <w:rPr>
+          <w:lang w:val="en-US"/>
+        </w:rPr>
+        <w:t>ctestring</w:t>
+      </w:r>
+      <w:proofErr w:type="spellEnd"/>
+      <w:r>
+        <w:rPr>
+          <w:lang w:val="en-US"/>
+        </w:rPr>
+        <w:t>, (</w:t>
       </w:r>
       <w:r>
         <w:rPr>
@@ -4723,1244 +6218,79 @@
         <w:rPr>
           <w:lang w:val="en-US"/>
         </w:rPr>
-        <w:t xml:space="preserve"> *</w:t>
-      </w:r>
-      <w:proofErr w:type="spellStart"/>
-      <w:r>
-        <w:rPr>
-          <w:lang w:val="en-US"/>
-        </w:rPr>
-        <w:t>es</w:t>
-      </w:r>
-      <w:proofErr w:type="spellEnd"/>
-      <w:r>
-        <w:rPr>
-          <w:lang w:val="en-US"/>
-        </w:rPr>
-        <w:t xml:space="preserve"> lo </w:t>
-      </w:r>
-      <w:proofErr w:type="spellStart"/>
-      <w:r>
-        <w:rPr>
-          <w:lang w:val="en-US"/>
-        </w:rPr>
-        <w:t>mismo</w:t>
-      </w:r>
-      <w:proofErr w:type="spellEnd"/>
-      <w:r>
-        <w:rPr>
-          <w:lang w:val="en-US"/>
-        </w:rPr>
         <w:t xml:space="preserve"> </w:t>
       </w:r>
-      <w:proofErr w:type="spellStart"/>
-      <w:r>
-        <w:rPr>
-          <w:lang w:val="en-US"/>
-        </w:rPr>
-        <w:t>pero</w:t>
-      </w:r>
-      <w:proofErr w:type="spellEnd"/>
-      <w:r>
-        <w:rPr>
-          <w:lang w:val="en-US"/>
-        </w:rPr>
-        <w:t xml:space="preserve"> </w:t>
-      </w:r>
-      <w:proofErr w:type="spellStart"/>
-      <w:r>
-        <w:rPr>
-          <w:lang w:val="en-US"/>
-        </w:rPr>
-        <w:t>conforme</w:t>
-      </w:r>
-      <w:proofErr w:type="spellEnd"/>
-      <w:r>
-        <w:rPr>
-          <w:lang w:val="en-US"/>
-        </w:rPr>
-        <w:t xml:space="preserve"> lo </w:t>
-      </w:r>
-      <w:proofErr w:type="spellStart"/>
-      <w:r>
-        <w:rPr>
-          <w:lang w:val="en-US"/>
-        </w:rPr>
-        <w:t>hice</w:t>
-      </w:r>
-      <w:proofErr w:type="spellEnd"/>
-      <w:r>
-        <w:rPr>
-          <w:lang w:val="en-US"/>
-        </w:rPr>
-        <w:t xml:space="preserve"> </w:t>
-      </w:r>
-      <w:proofErr w:type="spellStart"/>
-      <w:r>
-        <w:rPr>
-          <w:lang w:val="en-US"/>
-        </w:rPr>
-        <w:t>cambie</w:t>
-      </w:r>
-      <w:proofErr w:type="spellEnd"/>
-      <w:r>
-        <w:rPr>
-          <w:lang w:val="en-US"/>
-        </w:rPr>
-        <w:t xml:space="preserve"> el </w:t>
-      </w:r>
-      <w:proofErr w:type="spellStart"/>
-      <w:r>
-        <w:rPr>
-          <w:lang w:val="en-US"/>
-        </w:rPr>
-        <w:t>orden</w:t>
-      </w:r>
-      <w:proofErr w:type="spellEnd"/>
-      <w:r>
-        <w:rPr>
-          <w:lang w:val="en-US"/>
-        </w:rPr>
-        <w:t xml:space="preserve"> nada mas*</w:t>
-      </w:r>
-    </w:p>
-    <w:p>
-      <w:pPr>
-        <w:rPr>
-          <w:lang w:val="en-US"/>
-        </w:rPr>
-      </w:pPr>
-      <w:r>
-        <w:rPr>
-          <w:lang w:val="en-US"/>
-        </w:rPr>
-        <w:t>&lt;EXPR2&gt;</w:t>
-      </w:r>
-      <w:r>
-        <w:rPr>
-          <w:lang w:val="en-US"/>
-        </w:rPr>
-        <w:tab/>
-      </w:r>
-      <w:r>
-        <w:rPr>
-          <w:lang w:val="en-US"/>
-        </w:rPr>
-        <w:t>{||, ;, ], ,, )}</w:t>
-      </w:r>
-      <w:r>
-        <w:rPr>
-          <w:lang w:val="en-US"/>
-        </w:rPr>
-        <w:t xml:space="preserve">   {</w:t>
-      </w:r>
-      <w:r>
-        <w:t>||,</w:t>
-      </w:r>
-      <w:r>
-        <w:rPr>
-          <w:lang w:val="en-US"/>
-        </w:rPr>
-        <w:t xml:space="preserve"> </w:t>
-      </w:r>
-      <w:r>
-        <w:rPr>
-          <w:lang w:val="en-US"/>
-        </w:rPr>
-        <w:t>;</w:t>
-      </w:r>
-      <w:r>
-        <w:rPr>
-          <w:lang w:val="en-US"/>
-        </w:rPr>
-        <w:t xml:space="preserve"> , </w:t>
-      </w:r>
-      <w:r>
-        <w:rPr>
-          <w:lang w:val="en-US"/>
-        </w:rPr>
-        <w:t>,</w:t>
-      </w:r>
-      <w:r>
-        <w:rPr>
-          <w:lang w:val="en-US"/>
-        </w:rPr>
-        <w:t xml:space="preserve"> , ], )</w:t>
-      </w:r>
-      <w:r>
-        <w:rPr>
-          <w:lang w:val="en-US"/>
-        </w:rPr>
-        <w:t xml:space="preserve">}  </w:t>
-      </w:r>
-      <w:r>
-        <w:rPr>
-          <w:lang w:val="en-US"/>
-        </w:rPr>
-        <w:t>*</w:t>
-      </w:r>
-      <w:proofErr w:type="spellStart"/>
-      <w:r>
-        <w:rPr>
-          <w:lang w:val="en-US"/>
-        </w:rPr>
-        <w:t>es</w:t>
-      </w:r>
-      <w:proofErr w:type="spellEnd"/>
-      <w:r>
-        <w:rPr>
-          <w:lang w:val="en-US"/>
-        </w:rPr>
-        <w:t xml:space="preserve"> lo </w:t>
-      </w:r>
-      <w:proofErr w:type="spellStart"/>
-      <w:r>
-        <w:rPr>
-          <w:lang w:val="en-US"/>
-        </w:rPr>
-        <w:t>mismo</w:t>
-      </w:r>
-      <w:proofErr w:type="spellEnd"/>
-      <w:r>
-        <w:rPr>
-          <w:lang w:val="en-US"/>
-        </w:rPr>
-        <w:t xml:space="preserve"> </w:t>
-      </w:r>
-      <w:proofErr w:type="spellStart"/>
-      <w:r>
-        <w:rPr>
-          <w:lang w:val="en-US"/>
-        </w:rPr>
-        <w:t>pero</w:t>
-      </w:r>
-      <w:proofErr w:type="spellEnd"/>
-      <w:r>
-        <w:rPr>
-          <w:lang w:val="en-US"/>
-        </w:rPr>
-        <w:t xml:space="preserve"> </w:t>
-      </w:r>
-      <w:proofErr w:type="spellStart"/>
-      <w:r>
-        <w:rPr>
-          <w:lang w:val="en-US"/>
-        </w:rPr>
-        <w:t>conforme</w:t>
-      </w:r>
-      <w:proofErr w:type="spellEnd"/>
-      <w:r>
-        <w:rPr>
-          <w:lang w:val="en-US"/>
-        </w:rPr>
-        <w:t xml:space="preserve"> lo </w:t>
-      </w:r>
-      <w:proofErr w:type="spellStart"/>
-      <w:r>
-        <w:rPr>
-          <w:lang w:val="en-US"/>
-        </w:rPr>
-        <w:t>hice</w:t>
-      </w:r>
-      <w:proofErr w:type="spellEnd"/>
-      <w:r>
-        <w:rPr>
-          <w:lang w:val="en-US"/>
-        </w:rPr>
-        <w:t xml:space="preserve"> </w:t>
-      </w:r>
-      <w:proofErr w:type="spellStart"/>
-      <w:r>
-        <w:rPr>
-          <w:lang w:val="en-US"/>
-        </w:rPr>
-        <w:t>cambie</w:t>
-      </w:r>
-      <w:proofErr w:type="spellEnd"/>
-      <w:r>
-        <w:rPr>
-          <w:lang w:val="en-US"/>
-        </w:rPr>
-        <w:t xml:space="preserve"> el </w:t>
-      </w:r>
-      <w:proofErr w:type="spellStart"/>
-      <w:r>
-        <w:rPr>
-          <w:lang w:val="en-US"/>
-        </w:rPr>
-        <w:t>orden</w:t>
-      </w:r>
-      <w:proofErr w:type="spellEnd"/>
-      <w:r>
-        <w:rPr>
-          <w:lang w:val="en-US"/>
-        </w:rPr>
-        <w:t xml:space="preserve"> nada mas*</w:t>
-      </w:r>
-    </w:p>
-    <w:p>
-      <w:pPr>
-        <w:rPr>
-          <w:lang w:val="en-US"/>
-        </w:rPr>
-      </w:pPr>
-      <w:r>
-        <w:rPr>
-          <w:lang w:val="en-US"/>
-        </w:rPr>
-        <w:t>&lt;AUX9&gt;</w:t>
-      </w:r>
-      <w:r>
-        <w:rPr>
-          <w:lang w:val="en-US"/>
-        </w:rPr>
-        <w:tab/>
-      </w:r>
-      <w:r>
-        <w:rPr>
-          <w:lang w:val="en-US"/>
-        </w:rPr>
-        <w:t>{||, ;, ], ,, )}</w:t>
-      </w:r>
-      <w:r>
-        <w:rPr>
-          <w:lang w:val="en-US"/>
-        </w:rPr>
-        <w:t xml:space="preserve">  </w:t>
-      </w:r>
-      <w:r>
-        <w:rPr>
-          <w:lang w:val="en-US"/>
-        </w:rPr>
+    </w:p>
+    <w:p>
+      <w:pPr>
+        <w:rPr>
+          <w:b/>
+          <w:lang w:val="en-US"/>
+        </w:rPr>
+      </w:pPr>
+      <w:r>
+        <w:rPr>
+          <w:lang w:val="en-US"/>
+        </w:rPr>
+        <w:t>&lt;EXPR5&gt;</w:t>
+      </w:r>
+      <w:r>
+        <w:rPr>
+          <w:lang w:val="en-US"/>
+        </w:rPr>
+        <w:tab/>
         <w:t>{</w:t>
       </w:r>
       <w:r>
-        <w:t>||,</w:t>
-      </w:r>
-      <w:r>
-        <w:rPr>
-          <w:lang w:val="en-US"/>
-        </w:rPr>
-        <w:t xml:space="preserve"> </w:t>
-      </w:r>
-      <w:r>
-        <w:rPr>
-          <w:lang w:val="en-US"/>
-        </w:rPr>
-        <w:t>;</w:t>
-      </w:r>
-      <w:r>
-        <w:rPr>
-          <w:lang w:val="en-US"/>
-        </w:rPr>
-        <w:t xml:space="preserve"> , </w:t>
-      </w:r>
-      <w:r>
-        <w:rPr>
-          <w:lang w:val="en-US"/>
-        </w:rPr>
-        <w:t>,</w:t>
-      </w:r>
-      <w:r>
-        <w:rPr>
-          <w:lang w:val="en-US"/>
-        </w:rPr>
-        <w:t xml:space="preserve"> , ], )}  *</w:t>
-      </w:r>
-      <w:proofErr w:type="spellStart"/>
-      <w:r>
-        <w:rPr>
-          <w:lang w:val="en-US"/>
-        </w:rPr>
-        <w:t>es</w:t>
-      </w:r>
-      <w:proofErr w:type="spellEnd"/>
-      <w:r>
-        <w:rPr>
-          <w:lang w:val="en-US"/>
-        </w:rPr>
-        <w:t xml:space="preserve"> lo </w:t>
-      </w:r>
-      <w:proofErr w:type="spellStart"/>
-      <w:r>
-        <w:rPr>
-          <w:lang w:val="en-US"/>
-        </w:rPr>
-        <w:t>mismo</w:t>
-      </w:r>
-      <w:proofErr w:type="spellEnd"/>
-      <w:r>
-        <w:rPr>
-          <w:lang w:val="en-US"/>
-        </w:rPr>
-        <w:t xml:space="preserve"> </w:t>
-      </w:r>
-      <w:proofErr w:type="spellStart"/>
-      <w:r>
-        <w:rPr>
-          <w:lang w:val="en-US"/>
-        </w:rPr>
-        <w:t>pero</w:t>
-      </w:r>
-      <w:proofErr w:type="spellEnd"/>
-      <w:r>
-        <w:rPr>
-          <w:lang w:val="en-US"/>
-        </w:rPr>
-        <w:t xml:space="preserve"> </w:t>
-      </w:r>
-      <w:proofErr w:type="spellStart"/>
-      <w:r>
-        <w:rPr>
-          <w:lang w:val="en-US"/>
-        </w:rPr>
-        <w:t>conforme</w:t>
-      </w:r>
-      <w:proofErr w:type="spellEnd"/>
-      <w:r>
-        <w:rPr>
-          <w:lang w:val="en-US"/>
-        </w:rPr>
-        <w:t xml:space="preserve"> lo </w:t>
-      </w:r>
-      <w:proofErr w:type="spellStart"/>
-      <w:r>
-        <w:rPr>
-          <w:lang w:val="en-US"/>
-        </w:rPr>
-        <w:t>hice</w:t>
-      </w:r>
-      <w:proofErr w:type="spellEnd"/>
-      <w:r>
-        <w:rPr>
-          <w:lang w:val="en-US"/>
-        </w:rPr>
-        <w:t xml:space="preserve"> </w:t>
-      </w:r>
-      <w:proofErr w:type="spellStart"/>
-      <w:r>
-        <w:rPr>
-          <w:lang w:val="en-US"/>
-        </w:rPr>
-        <w:t>cambie</w:t>
-      </w:r>
-      <w:proofErr w:type="spellEnd"/>
-      <w:r>
-        <w:rPr>
-          <w:lang w:val="en-US"/>
-        </w:rPr>
-        <w:t xml:space="preserve"> el </w:t>
-      </w:r>
-      <w:proofErr w:type="spellStart"/>
-      <w:r>
-        <w:rPr>
-          <w:lang w:val="en-US"/>
-        </w:rPr>
-        <w:t>orden</w:t>
-      </w:r>
-      <w:proofErr w:type="spellEnd"/>
-      <w:r>
-        <w:rPr>
-          <w:lang w:val="en-US"/>
-        </w:rPr>
-        <w:t xml:space="preserve"> nada mas*</w:t>
-      </w:r>
-    </w:p>
-    <w:p>
-      <w:pPr>
-        <w:rPr>
-          <w:lang w:val="en-US"/>
-        </w:rPr>
-      </w:pPr>
-      <w:r>
-        <w:rPr>
-          <w:lang w:val="en-US"/>
-        </w:rPr>
-        <w:t>&lt;EXPR3&gt;</w:t>
-      </w:r>
-      <w:r>
-        <w:rPr>
-          <w:lang w:val="en-US"/>
-        </w:rPr>
-        <w:tab/>
-      </w:r>
-      <w:r>
-        <w:rPr>
-          <w:lang w:val="en-US"/>
-        </w:rPr>
-        <w:t>{&amp;&amp;, ||, ;, ], ,, )}</w:t>
-      </w:r>
-      <w:r>
-        <w:rPr>
-          <w:lang w:val="en-US"/>
-        </w:rPr>
-        <w:t xml:space="preserve">  </w:t>
-      </w:r>
-      <w:r>
-        <w:t>{&amp;&amp;,||,</w:t>
-      </w:r>
-      <w:r>
-        <w:rPr>
-          <w:lang w:val="en-US"/>
-        </w:rPr>
-        <w:t xml:space="preserve"> </w:t>
-      </w:r>
-      <w:r>
-        <w:rPr>
-          <w:lang w:val="en-US"/>
-        </w:rPr>
-        <w:t>;</w:t>
-      </w:r>
-      <w:r>
-        <w:rPr>
-          <w:lang w:val="en-US"/>
-        </w:rPr>
-        <w:t xml:space="preserve"> , </w:t>
-      </w:r>
-      <w:r>
-        <w:rPr>
-          <w:lang w:val="en-US"/>
-        </w:rPr>
-        <w:t>,</w:t>
-      </w:r>
-      <w:r>
-        <w:rPr>
-          <w:lang w:val="en-US"/>
-        </w:rPr>
-        <w:t xml:space="preserve"> , ], )}  *</w:t>
-      </w:r>
-      <w:proofErr w:type="spellStart"/>
-      <w:r>
-        <w:rPr>
-          <w:lang w:val="en-US"/>
-        </w:rPr>
-        <w:t>es</w:t>
-      </w:r>
-      <w:proofErr w:type="spellEnd"/>
-      <w:r>
-        <w:rPr>
-          <w:lang w:val="en-US"/>
-        </w:rPr>
-        <w:t xml:space="preserve"> lo </w:t>
-      </w:r>
-      <w:proofErr w:type="spellStart"/>
-      <w:r>
-        <w:rPr>
-          <w:lang w:val="en-US"/>
-        </w:rPr>
-        <w:t>mismo</w:t>
-      </w:r>
-      <w:proofErr w:type="spellEnd"/>
-      <w:r>
-        <w:rPr>
-          <w:lang w:val="en-US"/>
-        </w:rPr>
-        <w:t xml:space="preserve"> </w:t>
-      </w:r>
-      <w:proofErr w:type="spellStart"/>
-      <w:r>
-        <w:rPr>
-          <w:lang w:val="en-US"/>
-        </w:rPr>
-        <w:t>pero</w:t>
-      </w:r>
-      <w:proofErr w:type="spellEnd"/>
-      <w:r>
-        <w:rPr>
-          <w:lang w:val="en-US"/>
-        </w:rPr>
-        <w:t xml:space="preserve"> </w:t>
-      </w:r>
-      <w:proofErr w:type="spellStart"/>
-      <w:r>
-        <w:rPr>
-          <w:lang w:val="en-US"/>
-        </w:rPr>
-        <w:t>conforme</w:t>
-      </w:r>
-      <w:proofErr w:type="spellEnd"/>
-      <w:r>
-        <w:rPr>
-          <w:lang w:val="en-US"/>
-        </w:rPr>
-        <w:t xml:space="preserve"> lo </w:t>
-      </w:r>
-      <w:proofErr w:type="spellStart"/>
-      <w:r>
-        <w:rPr>
-          <w:lang w:val="en-US"/>
-        </w:rPr>
-        <w:t>hice</w:t>
-      </w:r>
-      <w:proofErr w:type="spellEnd"/>
-      <w:r>
-        <w:rPr>
-          <w:lang w:val="en-US"/>
-        </w:rPr>
-        <w:t xml:space="preserve"> </w:t>
-      </w:r>
-      <w:proofErr w:type="spellStart"/>
-      <w:r>
-        <w:rPr>
-          <w:lang w:val="en-US"/>
-        </w:rPr>
-        <w:t>cambie</w:t>
-      </w:r>
-      <w:proofErr w:type="spellEnd"/>
-      <w:r>
-        <w:rPr>
-          <w:lang w:val="en-US"/>
-        </w:rPr>
-        <w:t xml:space="preserve"> el </w:t>
-      </w:r>
-      <w:proofErr w:type="spellStart"/>
-      <w:r>
-        <w:rPr>
-          <w:lang w:val="en-US"/>
-        </w:rPr>
-        <w:t>orden</w:t>
-      </w:r>
-      <w:proofErr w:type="spellEnd"/>
-      <w:r>
-        <w:rPr>
-          <w:lang w:val="en-US"/>
-        </w:rPr>
-        <w:t xml:space="preserve"> nada mas*</w:t>
-      </w:r>
-    </w:p>
-    <w:p>
-      <w:pPr>
+        <w:rPr>
+          <w:lang w:val="en-US"/>
+        </w:rPr>
+        <w:t>==, !=, &lt;, &lt;=, &gt;, &gt;=</w:t>
+      </w:r>
+      <w:r>
+        <w:rPr>
+          <w:lang w:val="en-US"/>
+        </w:rPr>
+        <w:t>}</w:t>
+      </w:r>
+      <w:r>
+        <w:rPr>
+          <w:lang w:val="en-US"/>
+        </w:rPr>
+        <w:t xml:space="preserve">   </w:t>
+      </w:r>
+      <w:r>
         <w:rPr>
           <w:b/>
-          <w:lang w:val="en-US"/>
-        </w:rPr>
-      </w:pPr>
+        </w:rPr>
+        <w:t>{==, !=, &lt;, &lt;=, &gt;, &gt;= , &amp;&amp;,||,</w:t>
+      </w:r>
       <w:r>
         <w:rPr>
           <w:b/>
           <w:lang w:val="en-US"/>
         </w:rPr>
-        <w:t xml:space="preserve">&lt;NOT&gt;    </w:t>
+        <w:t xml:space="preserve"> ; , , , ], )}  </w:t>
       </w:r>
       <w:r>
         <w:rPr>
           <w:b/>
           <w:lang w:val="en-US"/>
         </w:rPr>
-        <w:t xml:space="preserve">           </w:t>
+        <w:t xml:space="preserve">*AQUI YA ME CAMBIARON </w:t>
       </w:r>
       <w:r>
         <w:rPr>
           <w:b/>
           <w:lang w:val="en-US"/>
         </w:rPr>
-        <w:t xml:space="preserve"> </w:t>
-      </w:r>
-      <w:r>
+        <w:t>LOS FOLLOWS*</w:t>
+      </w:r>
+    </w:p>
+    <w:p>
+      <w:pPr>
         <w:rPr>
           <w:b/>
-        </w:rPr>
-        <w:t xml:space="preserve">{id, </w:t>
-      </w:r>
-      <w:proofErr w:type="spellStart"/>
-      <w:r>
-        <w:rPr>
-          <w:b/>
-        </w:rPr>
-        <w:t>cteentera</w:t>
-      </w:r>
-      <w:proofErr w:type="spellEnd"/>
-      <w:r>
-        <w:rPr>
-          <w:b/>
-        </w:rPr>
-        <w:t xml:space="preserve">, </w:t>
-      </w:r>
-      <w:proofErr w:type="spellStart"/>
-      <w:r>
-        <w:rPr>
-          <w:b/>
-        </w:rPr>
-        <w:t>ctereal</w:t>
-      </w:r>
-      <w:proofErr w:type="spellEnd"/>
-      <w:r>
-        <w:rPr>
-          <w:b/>
-        </w:rPr>
-        <w:t xml:space="preserve">, </w:t>
-      </w:r>
-      <w:proofErr w:type="spellStart"/>
-      <w:r>
-        <w:rPr>
-          <w:b/>
-        </w:rPr>
-        <w:t>ctenotacion</w:t>
-      </w:r>
-      <w:proofErr w:type="spellEnd"/>
-      <w:r>
-        <w:rPr>
-          <w:b/>
-        </w:rPr>
-        <w:t xml:space="preserve">, </w:t>
-      </w:r>
-      <w:proofErr w:type="spellStart"/>
-      <w:r>
-        <w:rPr>
-          <w:b/>
-        </w:rPr>
-        <w:t>ctecaracter</w:t>
-      </w:r>
-      <w:proofErr w:type="spellEnd"/>
-      <w:r>
-        <w:rPr>
-          <w:b/>
-        </w:rPr>
-        <w:t xml:space="preserve">, </w:t>
-      </w:r>
-      <w:proofErr w:type="spellStart"/>
-      <w:r>
-        <w:rPr>
-          <w:b/>
-        </w:rPr>
-        <w:t>ctestring</w:t>
-      </w:r>
-      <w:proofErr w:type="spellEnd"/>
-      <w:proofErr w:type="gramStart"/>
-      <w:r>
-        <w:rPr>
-          <w:b/>
-        </w:rPr>
-        <w:t>,(}</w:t>
-      </w:r>
-      <w:proofErr w:type="gramEnd"/>
-    </w:p>
-    <w:p>
-      <w:pPr>
-        <w:rPr>
-          <w:lang w:val="en-US"/>
-        </w:rPr>
-      </w:pPr>
-      <w:r>
-        <w:rPr>
-          <w:lang w:val="en-US"/>
-        </w:rPr>
-        <w:t>&lt;EXPR4&gt;</w:t>
-      </w:r>
-      <w:r>
-        <w:rPr>
-          <w:lang w:val="en-US"/>
-        </w:rPr>
-        <w:tab/>
-      </w:r>
-      <w:r>
-        <w:rPr>
-          <w:lang w:val="en-US"/>
-        </w:rPr>
-        <w:t>{&amp;&amp;, ||, ;, ], ,, )}</w:t>
-      </w:r>
-      <w:r>
-        <w:rPr>
-          <w:lang w:val="en-US"/>
-        </w:rPr>
-        <w:t xml:space="preserve">  </w:t>
-      </w:r>
-      <w:r>
-        <w:t>{&amp;&amp;,||,</w:t>
-      </w:r>
-      <w:r>
-        <w:rPr>
-          <w:lang w:val="en-US"/>
-        </w:rPr>
-        <w:t xml:space="preserve"> </w:t>
-      </w:r>
-      <w:r>
-        <w:rPr>
-          <w:lang w:val="en-US"/>
-        </w:rPr>
-        <w:t>;</w:t>
-      </w:r>
-      <w:r>
-        <w:rPr>
-          <w:lang w:val="en-US"/>
-        </w:rPr>
-        <w:t xml:space="preserve"> , </w:t>
-      </w:r>
-      <w:r>
-        <w:rPr>
-          <w:lang w:val="en-US"/>
-        </w:rPr>
-        <w:t>,</w:t>
-      </w:r>
-      <w:r>
-        <w:rPr>
-          <w:lang w:val="en-US"/>
-        </w:rPr>
-        <w:t xml:space="preserve"> , ], )}  *</w:t>
-      </w:r>
-      <w:proofErr w:type="spellStart"/>
-      <w:r>
-        <w:rPr>
-          <w:lang w:val="en-US"/>
-        </w:rPr>
-        <w:t>es</w:t>
-      </w:r>
-      <w:proofErr w:type="spellEnd"/>
-      <w:r>
-        <w:rPr>
-          <w:lang w:val="en-US"/>
-        </w:rPr>
-        <w:t xml:space="preserve"> lo </w:t>
-      </w:r>
-      <w:proofErr w:type="spellStart"/>
-      <w:r>
-        <w:rPr>
-          <w:lang w:val="en-US"/>
-        </w:rPr>
-        <w:t>mismo</w:t>
-      </w:r>
-      <w:proofErr w:type="spellEnd"/>
-      <w:r>
-        <w:rPr>
-          <w:lang w:val="en-US"/>
-        </w:rPr>
-        <w:t xml:space="preserve"> </w:t>
-      </w:r>
-      <w:proofErr w:type="spellStart"/>
-      <w:r>
-        <w:rPr>
-          <w:lang w:val="en-US"/>
-        </w:rPr>
-        <w:t>pero</w:t>
-      </w:r>
-      <w:proofErr w:type="spellEnd"/>
-      <w:r>
-        <w:rPr>
-          <w:lang w:val="en-US"/>
-        </w:rPr>
-        <w:t xml:space="preserve"> </w:t>
-      </w:r>
-      <w:proofErr w:type="spellStart"/>
-      <w:r>
-        <w:rPr>
-          <w:lang w:val="en-US"/>
-        </w:rPr>
-        <w:t>conforme</w:t>
-      </w:r>
-      <w:proofErr w:type="spellEnd"/>
-      <w:r>
-        <w:rPr>
-          <w:lang w:val="en-US"/>
-        </w:rPr>
-        <w:t xml:space="preserve"> lo </w:t>
-      </w:r>
-      <w:proofErr w:type="spellStart"/>
-      <w:r>
-        <w:rPr>
-          <w:lang w:val="en-US"/>
-        </w:rPr>
-        <w:t>hice</w:t>
-      </w:r>
-      <w:proofErr w:type="spellEnd"/>
-      <w:r>
-        <w:rPr>
-          <w:lang w:val="en-US"/>
-        </w:rPr>
-        <w:t xml:space="preserve"> </w:t>
-      </w:r>
-      <w:proofErr w:type="spellStart"/>
-      <w:r>
-        <w:rPr>
-          <w:lang w:val="en-US"/>
-        </w:rPr>
-        <w:t>cambie</w:t>
-      </w:r>
-      <w:proofErr w:type="spellEnd"/>
-      <w:r>
-        <w:rPr>
-          <w:lang w:val="en-US"/>
-        </w:rPr>
-        <w:t xml:space="preserve"> el </w:t>
-      </w:r>
-      <w:proofErr w:type="spellStart"/>
-      <w:r>
-        <w:rPr>
-          <w:lang w:val="en-US"/>
-        </w:rPr>
-        <w:t>orden</w:t>
-      </w:r>
-      <w:proofErr w:type="spellEnd"/>
-      <w:r>
-        <w:rPr>
-          <w:lang w:val="en-US"/>
-        </w:rPr>
-        <w:t xml:space="preserve"> nada mas*</w:t>
-      </w:r>
-      <w:r>
-        <w:rPr>
-          <w:lang w:val="en-US"/>
-        </w:rPr>
-        <w:t xml:space="preserve">  </w:t>
-      </w:r>
-    </w:p>
-    <w:p>
-      <w:pPr>
-        <w:rPr>
-          <w:lang w:val="en-US"/>
-        </w:rPr>
-      </w:pPr>
-      <w:r>
-        <w:rPr>
-          <w:lang w:val="en-US"/>
-        </w:rPr>
-        <w:t>&lt;M&gt;</w:t>
-      </w:r>
-      <w:r>
-        <w:rPr>
-          <w:lang w:val="en-US"/>
-        </w:rPr>
-        <w:tab/>
-      </w:r>
-      <w:r>
-        <w:rPr>
-          <w:lang w:val="en-US"/>
-        </w:rPr>
-        <w:tab/>
-      </w:r>
-      <w:r>
-        <w:rPr>
-          <w:lang w:val="en-US"/>
-        </w:rPr>
-        <w:t>{&amp;&amp;, ||, ;, ], ,, )}</w:t>
-      </w:r>
-      <w:r>
-        <w:rPr>
-          <w:lang w:val="en-US"/>
-        </w:rPr>
-        <w:t xml:space="preserve">  </w:t>
-      </w:r>
-      <w:r>
-        <w:t>{&amp;&amp;,||,</w:t>
-      </w:r>
-      <w:r>
-        <w:rPr>
-          <w:lang w:val="en-US"/>
-        </w:rPr>
-        <w:t xml:space="preserve"> </w:t>
-      </w:r>
-      <w:r>
-        <w:rPr>
-          <w:lang w:val="en-US"/>
-        </w:rPr>
-        <w:t>;</w:t>
-      </w:r>
-      <w:r>
-        <w:rPr>
-          <w:lang w:val="en-US"/>
-        </w:rPr>
-        <w:t xml:space="preserve"> , </w:t>
-      </w:r>
-      <w:r>
-        <w:rPr>
-          <w:lang w:val="en-US"/>
-        </w:rPr>
-        <w:t>,</w:t>
-      </w:r>
-      <w:r>
-        <w:rPr>
-          <w:lang w:val="en-US"/>
-        </w:rPr>
-        <w:t xml:space="preserve"> , ], )}  *</w:t>
-      </w:r>
-      <w:proofErr w:type="spellStart"/>
-      <w:r>
-        <w:rPr>
-          <w:lang w:val="en-US"/>
-        </w:rPr>
-        <w:t>es</w:t>
-      </w:r>
-      <w:proofErr w:type="spellEnd"/>
-      <w:r>
-        <w:rPr>
-          <w:lang w:val="en-US"/>
-        </w:rPr>
-        <w:t xml:space="preserve"> lo </w:t>
-      </w:r>
-      <w:proofErr w:type="spellStart"/>
-      <w:r>
-        <w:rPr>
-          <w:lang w:val="en-US"/>
-        </w:rPr>
-        <w:t>mismo</w:t>
-      </w:r>
-      <w:proofErr w:type="spellEnd"/>
-      <w:r>
-        <w:rPr>
-          <w:lang w:val="en-US"/>
-        </w:rPr>
-        <w:t xml:space="preserve"> </w:t>
-      </w:r>
-      <w:proofErr w:type="spellStart"/>
-      <w:r>
-        <w:rPr>
-          <w:lang w:val="en-US"/>
-        </w:rPr>
-        <w:t>pero</w:t>
-      </w:r>
-      <w:proofErr w:type="spellEnd"/>
-      <w:r>
-        <w:rPr>
-          <w:lang w:val="en-US"/>
-        </w:rPr>
-        <w:t xml:space="preserve"> </w:t>
-      </w:r>
-      <w:proofErr w:type="spellStart"/>
-      <w:r>
-        <w:rPr>
-          <w:lang w:val="en-US"/>
-        </w:rPr>
-        <w:t>conforme</w:t>
-      </w:r>
-      <w:proofErr w:type="spellEnd"/>
-      <w:r>
-        <w:rPr>
-          <w:lang w:val="en-US"/>
-        </w:rPr>
-        <w:t xml:space="preserve"> lo </w:t>
-      </w:r>
-      <w:proofErr w:type="spellStart"/>
-      <w:r>
-        <w:rPr>
-          <w:lang w:val="en-US"/>
-        </w:rPr>
-        <w:t>hice</w:t>
-      </w:r>
-      <w:proofErr w:type="spellEnd"/>
-      <w:r>
-        <w:rPr>
-          <w:lang w:val="en-US"/>
-        </w:rPr>
-        <w:t xml:space="preserve"> </w:t>
-      </w:r>
-      <w:proofErr w:type="spellStart"/>
-      <w:r>
-        <w:rPr>
-          <w:lang w:val="en-US"/>
-        </w:rPr>
-        <w:t>cambie</w:t>
-      </w:r>
-      <w:proofErr w:type="spellEnd"/>
-      <w:r>
-        <w:rPr>
-          <w:lang w:val="en-US"/>
-        </w:rPr>
-        <w:t xml:space="preserve"> el </w:t>
-      </w:r>
-      <w:proofErr w:type="spellStart"/>
-      <w:r>
-        <w:rPr>
-          <w:lang w:val="en-US"/>
-        </w:rPr>
-        <w:t>orden</w:t>
-      </w:r>
-      <w:proofErr w:type="spellEnd"/>
-      <w:r>
-        <w:rPr>
-          <w:lang w:val="en-US"/>
-        </w:rPr>
-        <w:t xml:space="preserve"> nada mas*  </w:t>
-      </w:r>
-    </w:p>
-    <w:p>
-      <w:pPr>
-        <w:rPr>
-          <w:lang w:val="en-US"/>
-        </w:rPr>
-      </w:pPr>
-      <w:r>
-        <w:rPr>
-          <w:lang w:val="en-US"/>
-        </w:rPr>
-        <w:t>&lt;OPREL&gt;</w:t>
-      </w:r>
-      <w:r>
-        <w:rPr>
-          <w:lang w:val="en-US"/>
-        </w:rPr>
-        <w:tab/>
-        <w:t>{</w:t>
-      </w:r>
-      <w:r>
-        <w:rPr>
-          <w:lang w:val="en-US"/>
-        </w:rPr>
-        <w:t xml:space="preserve">id, </w:t>
-      </w:r>
-      <w:proofErr w:type="spellStart"/>
-      <w:r>
-        <w:rPr>
-          <w:lang w:val="en-US"/>
-        </w:rPr>
-        <w:t>cteentera</w:t>
-      </w:r>
-      <w:proofErr w:type="spellEnd"/>
-      <w:r>
-        <w:rPr>
-          <w:lang w:val="en-US"/>
-        </w:rPr>
-        <w:t xml:space="preserve">, </w:t>
-      </w:r>
-      <w:proofErr w:type="spellStart"/>
-      <w:r>
-        <w:rPr>
-          <w:lang w:val="en-US"/>
-        </w:rPr>
-        <w:t>cteeal</w:t>
-      </w:r>
-      <w:proofErr w:type="spellEnd"/>
-      <w:r>
-        <w:rPr>
-          <w:lang w:val="en-US"/>
-        </w:rPr>
-        <w:t xml:space="preserve">, </w:t>
-      </w:r>
-      <w:proofErr w:type="spellStart"/>
-      <w:r>
-        <w:rPr>
-          <w:lang w:val="en-US"/>
-        </w:rPr>
-        <w:t>ctenotacion</w:t>
-      </w:r>
-      <w:proofErr w:type="spellEnd"/>
-      <w:r>
-        <w:rPr>
-          <w:lang w:val="en-US"/>
-        </w:rPr>
-        <w:t xml:space="preserve">, </w:t>
-      </w:r>
-      <w:proofErr w:type="spellStart"/>
-      <w:r>
-        <w:rPr>
-          <w:lang w:val="en-US"/>
-        </w:rPr>
-        <w:t>ctecaracter</w:t>
-      </w:r>
-      <w:proofErr w:type="spellEnd"/>
-      <w:r>
-        <w:rPr>
-          <w:lang w:val="en-US"/>
-        </w:rPr>
-        <w:t xml:space="preserve">, </w:t>
-      </w:r>
-      <w:proofErr w:type="spellStart"/>
-      <w:r>
-        <w:rPr>
-          <w:lang w:val="en-US"/>
-        </w:rPr>
-        <w:t>ctestring</w:t>
-      </w:r>
-      <w:proofErr w:type="spellEnd"/>
-      <w:r>
-        <w:rPr>
-          <w:lang w:val="en-US"/>
-        </w:rPr>
-        <w:t>, (</w:t>
-      </w:r>
-      <w:r>
-        <w:rPr>
-          <w:lang w:val="en-US"/>
-        </w:rPr>
-        <w:t>}</w:t>
-      </w:r>
-      <w:r>
-        <w:rPr>
-          <w:lang w:val="en-US"/>
-        </w:rPr>
-        <w:t xml:space="preserve"> </w:t>
-      </w:r>
-    </w:p>
-    <w:p>
-      <w:pPr>
-        <w:rPr>
-          <w:b/>
-          <w:lang w:val="en-US"/>
-        </w:rPr>
-      </w:pPr>
-      <w:r>
-        <w:rPr>
-          <w:lang w:val="en-US"/>
-        </w:rPr>
-        <w:t>&lt;EXPR5&gt;</w:t>
-      </w:r>
-      <w:r>
-        <w:rPr>
-          <w:lang w:val="en-US"/>
-        </w:rPr>
-        <w:tab/>
-        <w:t>{</w:t>
-      </w:r>
-      <w:r>
-        <w:rPr>
-          <w:lang w:val="en-US"/>
-        </w:rPr>
-        <w:t>==, !=, &lt;, &lt;=, &gt;, &gt;=</w:t>
-      </w:r>
-      <w:r>
-        <w:rPr>
-          <w:lang w:val="en-US"/>
-        </w:rPr>
-        <w:t>}</w:t>
-      </w:r>
-      <w:r>
-        <w:rPr>
-          <w:lang w:val="en-US"/>
-        </w:rPr>
-        <w:t xml:space="preserve">   </w:t>
-      </w:r>
-      <w:r>
-        <w:rPr>
-          <w:b/>
-        </w:rPr>
-        <w:t>{==, !=, &lt;, &lt;=, &gt;, &gt;=</w:t>
-      </w:r>
-      <w:r>
-        <w:rPr>
-          <w:b/>
-        </w:rPr>
-        <w:t xml:space="preserve"> , </w:t>
-      </w:r>
-      <w:r>
-        <w:rPr>
-          <w:b/>
-        </w:rPr>
-        <w:t>&amp;&amp;,||,</w:t>
-      </w:r>
-      <w:r>
-        <w:rPr>
-          <w:b/>
-          <w:lang w:val="en-US"/>
-        </w:rPr>
-        <w:t xml:space="preserve"> ; , , , ], )}  </w:t>
-      </w:r>
-      <w:r>
-        <w:rPr>
-          <w:b/>
-          <w:lang w:val="en-US"/>
-        </w:rPr>
-        <w:t xml:space="preserve">*AQUI YA ME CAMBIARON </w:t>
-      </w:r>
-      <w:r>
-        <w:rPr>
-          <w:b/>
-          <w:lang w:val="en-US"/>
-        </w:rPr>
-        <w:t>LOS FOLLOWS*</w:t>
-      </w:r>
-    </w:p>
-    <w:p>
-      <w:pPr>
-        <w:rPr>
-          <w:b/>
           <w:lang w:val="en-US"/>
         </w:rPr>
       </w:pPr>
@@ -5986,13 +6316,7 @@
         <w:rPr>
           <w:lang w:val="en-US"/>
         </w:rPr>
-        <w:t xml:space="preserve">   </w:t>
-      </w:r>
-      <w:r>
-        <w:rPr>
-          <w:lang w:val="en-US"/>
-        </w:rPr>
-        <w:t xml:space="preserve">&gt;=}   </w:t>
+        <w:t xml:space="preserve">   &gt;=}   </w:t>
       </w:r>
       <w:r>
         <w:rPr>

</xml_diff>

<commit_message>
Matriz predictiva corregida y revisada
</commit_message>
<xml_diff>
--- a/docs/Nueva Gamatica.docx
+++ b/docs/Nueva Gamatica.docx
@@ -1062,17 +1062,20 @@
           <w:numId w:val="1"/>
         </w:numPr>
         <w:rPr>
-          <w:lang w:val="en-US"/>
-        </w:rPr>
-      </w:pPr>
-      <w:r>
-        <w:rPr>
+          <w:color w:val="FF0000"/>
+          <w:lang w:val="en-US"/>
+        </w:rPr>
+      </w:pPr>
+      <w:r>
+        <w:rPr>
+          <w:color w:val="FF0000"/>
           <w:lang w:val="en-US"/>
         </w:rPr>
         <w:t xml:space="preserve">&lt;EXPR3&gt; → </w:t>
       </w:r>
       <w:r>
         <w:rPr>
+          <w:color w:val="FF0000"/>
           <w:lang w:val="en-US"/>
         </w:rPr>
         <w:t xml:space="preserve"> </w:t>
@@ -1080,2207 +1083,2205 @@
       <w:r>
         <w:rPr>
           <w:b/>
-          <w:lang w:val="en-US"/>
-        </w:rPr>
-        <w:t>&lt;NOT&gt;</w:t>
-      </w:r>
+          <w:color w:val="FF0000"/>
+          <w:lang w:val="en-US"/>
+        </w:rPr>
+        <w:t xml:space="preserve">&lt;NOT&gt; </w:t>
+      </w:r>
+      <w:r>
+        <w:rPr>
+          <w:color w:val="FF0000"/>
+          <w:lang w:val="en-US"/>
+        </w:rPr>
+        <w:t>&lt;EXPR4&gt;</w:t>
+      </w:r>
+      <w:r>
+        <w:rPr>
+          <w:color w:val="FF0000"/>
+          <w:lang w:val="en-US"/>
+        </w:rPr>
+        <w:t xml:space="preserve"> (51)</w:t>
+      </w:r>
+    </w:p>
+    <w:p>
+      <w:pPr>
+        <w:pStyle w:val="Prrafodelista"/>
+        <w:numPr>
+          <w:ilvl w:val="0"/>
+          <w:numId w:val="1"/>
+        </w:numPr>
+        <w:rPr>
+          <w:color w:val="FF0000"/>
+          <w:lang w:val="en-US"/>
+        </w:rPr>
+      </w:pPr>
       <w:r>
         <w:rPr>
           <w:b/>
+          <w:color w:val="FF0000"/>
+          <w:lang w:val="en-US"/>
+        </w:rPr>
+        <w:t xml:space="preserve">&lt;NOT&gt; </w:t>
+      </w:r>
+      <w:proofErr w:type="gramStart"/>
+      <w:r>
+        <w:rPr>
+          <w:color w:val="FF0000"/>
+          <w:lang w:val="en-US"/>
+        </w:rPr>
+        <w:t>→ !</w:t>
+      </w:r>
+      <w:proofErr w:type="gramEnd"/>
+      <w:r>
+        <w:rPr>
+          <w:color w:val="FF0000"/>
+          <w:lang w:val="en-US"/>
+        </w:rPr>
+        <w:t xml:space="preserve"> (</w:t>
+      </w:r>
+      <w:r>
+        <w:rPr>
+          <w:color w:val="FF0000"/>
+          <w:lang w:val="en-US"/>
+        </w:rPr>
+        <w:t>52)</w:t>
+      </w:r>
+    </w:p>
+    <w:p>
+      <w:pPr>
+        <w:pStyle w:val="Prrafodelista"/>
+        <w:numPr>
+          <w:ilvl w:val="0"/>
+          <w:numId w:val="1"/>
+        </w:numPr>
+        <w:rPr>
+          <w:color w:val="FF0000"/>
+          <w:lang w:val="en-US"/>
+        </w:rPr>
+      </w:pPr>
+      <w:r>
+        <w:rPr>
+          <w:b/>
+          <w:color w:val="FF0000"/>
+          <w:lang w:val="en-US"/>
+        </w:rPr>
+        <w:t xml:space="preserve">&lt;NOT&gt; </w:t>
+      </w:r>
+      <w:r>
+        <w:rPr>
+          <w:color w:val="FF0000"/>
+          <w:lang w:val="en-US"/>
+        </w:rPr>
+        <w:t>→ €</w:t>
+      </w:r>
+      <w:r>
+        <w:rPr>
+          <w:color w:val="FF0000"/>
+          <w:lang w:val="en-US"/>
+        </w:rPr>
+        <w:t xml:space="preserve"> (53)</w:t>
+      </w:r>
+    </w:p>
+    <w:p>
+      <w:pPr>
+        <w:pStyle w:val="Prrafodelista"/>
+        <w:numPr>
+          <w:ilvl w:val="0"/>
+          <w:numId w:val="1"/>
+        </w:numPr>
+        <w:rPr>
+          <w:lang w:val="en-US"/>
+        </w:rPr>
+      </w:pPr>
+      <w:r>
+        <w:rPr>
+          <w:lang w:val="en-US"/>
+        </w:rPr>
+        <w:t>&lt;EXPR4&gt; →  &lt;EXPR5&gt; &lt;M&gt;</w:t>
+      </w:r>
+      <w:r>
+        <w:rPr>
+          <w:lang w:val="en-US"/>
+        </w:rPr>
+        <w:t xml:space="preserve"> (54)</w:t>
+      </w:r>
+    </w:p>
+    <w:p>
+      <w:pPr>
+        <w:pStyle w:val="Prrafodelista"/>
+        <w:numPr>
+          <w:ilvl w:val="0"/>
+          <w:numId w:val="1"/>
+        </w:numPr>
+        <w:rPr>
+          <w:lang w:val="en-US"/>
+        </w:rPr>
+      </w:pPr>
+      <w:r>
+        <w:rPr>
+          <w:lang w:val="en-US"/>
+        </w:rPr>
+        <w:t>&lt;M&gt; →  &lt;OPREL&gt; &lt;EXPR5&gt;</w:t>
+      </w:r>
+      <w:r>
+        <w:rPr>
+          <w:lang w:val="en-US"/>
+        </w:rPr>
+        <w:t xml:space="preserve"> (55)</w:t>
+      </w:r>
+    </w:p>
+    <w:p>
+      <w:pPr>
+        <w:pStyle w:val="Prrafodelista"/>
+        <w:numPr>
+          <w:ilvl w:val="0"/>
+          <w:numId w:val="1"/>
+        </w:numPr>
+        <w:rPr>
+          <w:b/>
+          <w:lang w:val="en-US"/>
+        </w:rPr>
+      </w:pPr>
+      <w:r>
+        <w:rPr>
+          <w:b/>
+          <w:lang w:val="en-US"/>
+        </w:rPr>
+        <w:t>&lt;M&gt; → €</w:t>
+      </w:r>
+      <w:r>
+        <w:rPr>
+          <w:b/>
+          <w:lang w:val="en-US"/>
+        </w:rPr>
+        <w:t xml:space="preserve"> (56)</w:t>
+      </w:r>
+    </w:p>
+    <w:p>
+      <w:pPr>
+        <w:pStyle w:val="Prrafodelista"/>
+        <w:numPr>
+          <w:ilvl w:val="0"/>
+          <w:numId w:val="1"/>
+        </w:numPr>
+        <w:rPr>
+          <w:lang w:val="en-US"/>
+        </w:rPr>
+      </w:pPr>
+      <w:r>
+        <w:rPr>
+          <w:lang w:val="en-US"/>
+        </w:rPr>
+        <w:t>&lt;OPREL&gt; → ==</w:t>
+      </w:r>
+      <w:r>
+        <w:rPr>
+          <w:lang w:val="en-US"/>
+        </w:rPr>
+        <w:t xml:space="preserve">  (57)</w:t>
+      </w:r>
+    </w:p>
+    <w:p>
+      <w:pPr>
+        <w:pStyle w:val="Prrafodelista"/>
+        <w:numPr>
+          <w:ilvl w:val="0"/>
+          <w:numId w:val="1"/>
+        </w:numPr>
+        <w:rPr>
+          <w:lang w:val="en-US"/>
+        </w:rPr>
+      </w:pPr>
+      <w:r>
+        <w:rPr>
+          <w:lang w:val="en-US"/>
+        </w:rPr>
+        <w:t>&lt;OPREL&gt; → !=</w:t>
+      </w:r>
+      <w:r>
+        <w:rPr>
+          <w:lang w:val="en-US"/>
+        </w:rPr>
+        <w:t xml:space="preserve">  (58)</w:t>
+      </w:r>
+    </w:p>
+    <w:p>
+      <w:pPr>
+        <w:pStyle w:val="Prrafodelista"/>
+        <w:numPr>
+          <w:ilvl w:val="0"/>
+          <w:numId w:val="1"/>
+        </w:numPr>
+        <w:rPr>
+          <w:lang w:val="en-US"/>
+        </w:rPr>
+      </w:pPr>
+      <w:r>
+        <w:rPr>
+          <w:lang w:val="en-US"/>
+        </w:rPr>
+        <w:t>&lt;OPREL&gt; → &lt;</w:t>
+      </w:r>
+      <w:r>
+        <w:rPr>
+          <w:lang w:val="en-US"/>
+        </w:rPr>
+        <w:t xml:space="preserve">  (59)</w:t>
+      </w:r>
+    </w:p>
+    <w:p>
+      <w:pPr>
+        <w:pStyle w:val="Prrafodelista"/>
+        <w:numPr>
+          <w:ilvl w:val="0"/>
+          <w:numId w:val="1"/>
+        </w:numPr>
+        <w:rPr>
+          <w:lang w:val="en-US"/>
+        </w:rPr>
+      </w:pPr>
+      <w:r>
+        <w:rPr>
+          <w:lang w:val="en-US"/>
+        </w:rPr>
+        <w:t>&lt;OPREL&gt; → &lt;=</w:t>
+      </w:r>
+      <w:r>
+        <w:rPr>
+          <w:lang w:val="en-US"/>
+        </w:rPr>
+        <w:t xml:space="preserve">  (60)</w:t>
+      </w:r>
+    </w:p>
+    <w:p>
+      <w:pPr>
+        <w:pStyle w:val="Prrafodelista"/>
+        <w:numPr>
+          <w:ilvl w:val="0"/>
+          <w:numId w:val="1"/>
+        </w:numPr>
+        <w:rPr>
+          <w:lang w:val="en-US"/>
+        </w:rPr>
+      </w:pPr>
+      <w:r>
+        <w:rPr>
+          <w:lang w:val="en-US"/>
+        </w:rPr>
+        <w:t>&lt;OPREL&gt; → &gt;</w:t>
+      </w:r>
+      <w:r>
+        <w:rPr>
+          <w:lang w:val="en-US"/>
+        </w:rPr>
+        <w:t xml:space="preserve">  (61)</w:t>
+      </w:r>
+    </w:p>
+    <w:p>
+      <w:pPr>
+        <w:pStyle w:val="Prrafodelista"/>
+        <w:numPr>
+          <w:ilvl w:val="0"/>
+          <w:numId w:val="1"/>
+        </w:numPr>
+        <w:rPr>
+          <w:lang w:val="en-US"/>
+        </w:rPr>
+      </w:pPr>
+      <w:r>
+        <w:rPr>
+          <w:lang w:val="en-US"/>
+        </w:rPr>
+        <w:t>&lt;OPREL&gt; → &gt;=</w:t>
+      </w:r>
+      <w:r>
+        <w:rPr>
+          <w:lang w:val="en-US"/>
+        </w:rPr>
+        <w:t xml:space="preserve">  (62)</w:t>
+      </w:r>
+    </w:p>
+    <w:p>
+      <w:pPr>
+        <w:pStyle w:val="Prrafodelista"/>
+        <w:numPr>
+          <w:ilvl w:val="0"/>
+          <w:numId w:val="1"/>
+        </w:numPr>
+        <w:rPr>
+          <w:lang w:val="en-US"/>
+        </w:rPr>
+      </w:pPr>
+      <w:r>
+        <w:rPr>
+          <w:lang w:val="en-US"/>
+        </w:rPr>
+        <w:t>&lt;EXPR5&gt; →  &lt;TERM&gt; &lt;AUX10&gt;</w:t>
+      </w:r>
+      <w:r>
+        <w:rPr>
+          <w:lang w:val="en-US"/>
+        </w:rPr>
+        <w:t xml:space="preserve"> (63)</w:t>
+      </w:r>
+    </w:p>
+    <w:p>
+      <w:pPr>
+        <w:pStyle w:val="Prrafodelista"/>
+        <w:numPr>
+          <w:ilvl w:val="0"/>
+          <w:numId w:val="1"/>
+        </w:numPr>
+        <w:rPr>
+          <w:lang w:val="en-US"/>
+        </w:rPr>
+      </w:pPr>
+      <w:r>
+        <w:rPr>
+          <w:lang w:val="en-US"/>
+        </w:rPr>
+        <w:t>&lt;</w:t>
+      </w:r>
+      <w:r>
+        <w:rPr>
+          <w:lang w:val="en-US"/>
+        </w:rPr>
+        <w:t>AUX10&gt; →  + &lt;EXPR5</w:t>
+      </w:r>
+      <w:r>
+        <w:rPr>
+          <w:lang w:val="en-US"/>
+        </w:rPr>
+        <w:t>&gt;</w:t>
+      </w:r>
+      <w:r>
+        <w:rPr>
+          <w:lang w:val="en-US"/>
+        </w:rPr>
+        <w:t xml:space="preserve">  (64)</w:t>
+      </w:r>
+    </w:p>
+    <w:p>
+      <w:pPr>
+        <w:pStyle w:val="Prrafodelista"/>
+        <w:numPr>
+          <w:ilvl w:val="0"/>
+          <w:numId w:val="1"/>
+        </w:numPr>
+        <w:rPr>
+          <w:lang w:val="en-US"/>
+        </w:rPr>
+      </w:pPr>
+      <w:r>
+        <w:rPr>
+          <w:lang w:val="en-US"/>
+        </w:rPr>
+        <w:t>&lt;AUX10&gt; → - &lt;EXPR5</w:t>
+      </w:r>
+      <w:r>
+        <w:rPr>
+          <w:lang w:val="en-US"/>
+        </w:rPr>
+        <w:t>&gt;</w:t>
+      </w:r>
+      <w:r>
+        <w:rPr>
+          <w:lang w:val="en-US"/>
+        </w:rPr>
+        <w:t xml:space="preserve">  (65)</w:t>
+      </w:r>
+    </w:p>
+    <w:p>
+      <w:pPr>
+        <w:pStyle w:val="Prrafodelista"/>
+        <w:numPr>
+          <w:ilvl w:val="0"/>
+          <w:numId w:val="1"/>
+        </w:numPr>
+        <w:rPr>
+          <w:lang w:val="en-US"/>
+        </w:rPr>
+      </w:pPr>
+      <w:r>
+        <w:rPr>
+          <w:lang w:val="en-US"/>
+        </w:rPr>
+        <w:t>&lt;AUX10&gt; →  €</w:t>
+      </w:r>
+      <w:r>
+        <w:rPr>
+          <w:lang w:val="en-US"/>
+        </w:rPr>
+        <w:t xml:space="preserve">  (66)</w:t>
+      </w:r>
+    </w:p>
+    <w:p>
+      <w:pPr>
+        <w:pStyle w:val="Prrafodelista"/>
+        <w:numPr>
+          <w:ilvl w:val="0"/>
+          <w:numId w:val="1"/>
+        </w:numPr>
+        <w:rPr>
+          <w:lang w:val="en-US"/>
+        </w:rPr>
+      </w:pPr>
+      <w:r>
+        <w:rPr>
+          <w:lang w:val="en-US"/>
+        </w:rPr>
+        <w:t>&lt;TERM&gt; →  &lt;FACT&gt; &lt;AUX11&gt;</w:t>
+      </w:r>
+      <w:r>
+        <w:rPr>
+          <w:lang w:val="en-US"/>
+        </w:rPr>
+        <w:t xml:space="preserve">  (67)</w:t>
+      </w:r>
+    </w:p>
+    <w:p>
+      <w:pPr>
+        <w:pStyle w:val="Prrafodelista"/>
+        <w:numPr>
+          <w:ilvl w:val="0"/>
+          <w:numId w:val="1"/>
+        </w:numPr>
+        <w:rPr>
+          <w:lang w:val="en-US"/>
+        </w:rPr>
+      </w:pPr>
+      <w:r>
+        <w:rPr>
+          <w:lang w:val="en-US"/>
+        </w:rPr>
+        <w:t>&lt;AUX11</w:t>
+      </w:r>
+      <w:r>
+        <w:rPr>
+          <w:lang w:val="en-US"/>
+        </w:rPr>
+        <w:t>&gt; →  *</w:t>
+      </w:r>
+      <w:r>
+        <w:rPr>
           <w:lang w:val="en-US"/>
         </w:rPr>
         <w:t xml:space="preserve"> </w:t>
       </w:r>
       <w:r>
         <w:rPr>
-          <w:lang w:val="en-US"/>
-        </w:rPr>
-        <w:t>&lt;EXPR4&gt;</w:t>
-      </w:r>
-      <w:r>
-        <w:rPr>
-          <w:lang w:val="en-US"/>
-        </w:rPr>
-        <w:t xml:space="preserve"> (51)</w:t>
-      </w:r>
-    </w:p>
-    <w:p>
-      <w:pPr>
-        <w:pStyle w:val="Prrafodelista"/>
-        <w:numPr>
-          <w:ilvl w:val="0"/>
-          <w:numId w:val="1"/>
-        </w:numPr>
-        <w:rPr>
-          <w:lang w:val="en-US"/>
-        </w:rPr>
-      </w:pPr>
-      <w:r>
-        <w:rPr>
           <w:b/>
           <w:lang w:val="en-US"/>
         </w:rPr>
-        <w:t xml:space="preserve">&lt;NOT&gt; </w:t>
+        <w:t>&lt;TERM&gt;</w:t>
+      </w:r>
+      <w:r>
+        <w:rPr>
+          <w:b/>
+          <w:lang w:val="en-US"/>
+        </w:rPr>
+        <w:t xml:space="preserve">  (68)</w:t>
+      </w:r>
+    </w:p>
+    <w:p>
+      <w:pPr>
+        <w:pStyle w:val="Prrafodelista"/>
+        <w:numPr>
+          <w:ilvl w:val="0"/>
+          <w:numId w:val="1"/>
+        </w:numPr>
+        <w:rPr>
+          <w:lang w:val="en-US"/>
+        </w:rPr>
+      </w:pPr>
+      <w:r>
+        <w:rPr>
+          <w:lang w:val="en-US"/>
+        </w:rPr>
+        <w:t>&lt;AUX11</w:t>
+      </w:r>
+      <w:r>
+        <w:rPr>
+          <w:lang w:val="en-US"/>
+        </w:rPr>
+        <w:t>&gt; →  /</w:t>
+      </w:r>
+      <w:r>
+        <w:rPr>
+          <w:lang w:val="en-US"/>
+        </w:rPr>
+        <w:t xml:space="preserve"> </w:t>
+      </w:r>
+      <w:r>
+        <w:rPr>
+          <w:b/>
+          <w:lang w:val="en-US"/>
+        </w:rPr>
+        <w:t>&lt;TERM&gt;</w:t>
+      </w:r>
+      <w:r>
+        <w:rPr>
+          <w:b/>
+          <w:lang w:val="en-US"/>
+        </w:rPr>
+        <w:t xml:space="preserve">   (69)</w:t>
+      </w:r>
+    </w:p>
+    <w:p>
+      <w:pPr>
+        <w:pStyle w:val="Prrafodelista"/>
+        <w:numPr>
+          <w:ilvl w:val="0"/>
+          <w:numId w:val="1"/>
+        </w:numPr>
+        <w:rPr>
+          <w:lang w:val="en-US"/>
+        </w:rPr>
+      </w:pPr>
+      <w:r>
+        <w:rPr>
+          <w:lang w:val="en-US"/>
+        </w:rPr>
+        <w:t>&lt;AUX11</w:t>
+      </w:r>
+      <w:r>
+        <w:rPr>
+          <w:lang w:val="en-US"/>
+        </w:rPr>
+        <w:t>&gt; →  %</w:t>
+      </w:r>
+      <w:r>
+        <w:rPr>
+          <w:lang w:val="en-US"/>
+        </w:rPr>
+        <w:t xml:space="preserve"> </w:t>
+      </w:r>
+      <w:r>
+        <w:rPr>
+          <w:b/>
+          <w:lang w:val="en-US"/>
+        </w:rPr>
+        <w:t>&lt;TERM&gt;</w:t>
+      </w:r>
+      <w:r>
+        <w:rPr>
+          <w:b/>
+          <w:lang w:val="en-US"/>
+        </w:rPr>
+        <w:t xml:space="preserve">  (70)</w:t>
+      </w:r>
+    </w:p>
+    <w:p>
+      <w:pPr>
+        <w:pStyle w:val="Prrafodelista"/>
+        <w:numPr>
+          <w:ilvl w:val="0"/>
+          <w:numId w:val="1"/>
+        </w:numPr>
+        <w:rPr>
+          <w:lang w:val="en-US"/>
+        </w:rPr>
+      </w:pPr>
+      <w:r>
+        <w:rPr>
+          <w:lang w:val="en-US"/>
+        </w:rPr>
+        <w:t>&lt;AUX11</w:t>
+      </w:r>
+      <w:r>
+        <w:rPr>
+          <w:lang w:val="en-US"/>
+        </w:rPr>
+        <w:t>&gt; →  €</w:t>
+      </w:r>
+      <w:r>
+        <w:rPr>
+          <w:lang w:val="en-US"/>
+        </w:rPr>
+        <w:t xml:space="preserve">  (71)</w:t>
+      </w:r>
+    </w:p>
+    <w:p>
+      <w:pPr>
+        <w:pStyle w:val="Prrafodelista"/>
+        <w:numPr>
+          <w:ilvl w:val="0"/>
+          <w:numId w:val="1"/>
+        </w:numPr>
+        <w:rPr>
+          <w:lang w:val="en-US"/>
+        </w:rPr>
+      </w:pPr>
+      <w:r>
+        <w:rPr>
+          <w:lang w:val="en-US"/>
+        </w:rPr>
+        <w:t>&lt;FACT&gt; →  &lt;ASIG&gt;</w:t>
+      </w:r>
+      <w:r>
+        <w:rPr>
+          <w:lang w:val="en-US"/>
+        </w:rPr>
+        <w:t xml:space="preserve">  (72)</w:t>
+      </w:r>
+    </w:p>
+    <w:p>
+      <w:pPr>
+        <w:pStyle w:val="Prrafodelista"/>
+        <w:numPr>
+          <w:ilvl w:val="0"/>
+          <w:numId w:val="1"/>
+        </w:numPr>
+        <w:rPr>
+          <w:lang w:val="en-US"/>
+        </w:rPr>
+      </w:pPr>
+      <w:r>
+        <w:rPr>
+          <w:lang w:val="en-US"/>
+        </w:rPr>
+        <w:t xml:space="preserve">&lt;FACT&gt; →  </w:t>
+      </w:r>
+      <w:proofErr w:type="spellStart"/>
+      <w:r>
+        <w:rPr>
+          <w:lang w:val="en-US"/>
+        </w:rPr>
+        <w:t>cteentera</w:t>
+      </w:r>
+      <w:proofErr w:type="spellEnd"/>
+      <w:r>
+        <w:rPr>
+          <w:lang w:val="en-US"/>
+        </w:rPr>
+        <w:t xml:space="preserve">  (73)</w:t>
+      </w:r>
+    </w:p>
+    <w:p>
+      <w:pPr>
+        <w:pStyle w:val="Prrafodelista"/>
+        <w:numPr>
+          <w:ilvl w:val="0"/>
+          <w:numId w:val="1"/>
+        </w:numPr>
+        <w:rPr>
+          <w:lang w:val="en-US"/>
+        </w:rPr>
+      </w:pPr>
+      <w:r>
+        <w:rPr>
+          <w:lang w:val="en-US"/>
+        </w:rPr>
+        <w:t xml:space="preserve">&lt;FACT&gt; →  </w:t>
+      </w:r>
+      <w:proofErr w:type="spellStart"/>
+      <w:r>
+        <w:rPr>
+          <w:lang w:val="en-US"/>
+        </w:rPr>
+        <w:t>ctereal</w:t>
+      </w:r>
+      <w:proofErr w:type="spellEnd"/>
+      <w:r>
+        <w:rPr>
+          <w:lang w:val="en-US"/>
+        </w:rPr>
+        <w:t xml:space="preserve">  (74)</w:t>
+      </w:r>
+    </w:p>
+    <w:p>
+      <w:pPr>
+        <w:pStyle w:val="Prrafodelista"/>
+        <w:numPr>
+          <w:ilvl w:val="0"/>
+          <w:numId w:val="1"/>
+        </w:numPr>
+        <w:rPr>
+          <w:lang w:val="en-US"/>
+        </w:rPr>
+      </w:pPr>
+      <w:r>
+        <w:rPr>
+          <w:lang w:val="en-US"/>
+        </w:rPr>
+        <w:t xml:space="preserve">&lt;FACT&gt; →  </w:t>
+      </w:r>
+      <w:proofErr w:type="spellStart"/>
+      <w:r>
+        <w:rPr>
+          <w:lang w:val="en-US"/>
+        </w:rPr>
+        <w:t>ctenotacion</w:t>
+      </w:r>
+      <w:proofErr w:type="spellEnd"/>
+      <w:r>
+        <w:rPr>
+          <w:lang w:val="en-US"/>
+        </w:rPr>
+        <w:t xml:space="preserve">  (75)</w:t>
+      </w:r>
+    </w:p>
+    <w:p>
+      <w:pPr>
+        <w:pStyle w:val="Prrafodelista"/>
+        <w:numPr>
+          <w:ilvl w:val="0"/>
+          <w:numId w:val="1"/>
+        </w:numPr>
+        <w:rPr>
+          <w:lang w:val="en-US"/>
+        </w:rPr>
+      </w:pPr>
+      <w:r>
+        <w:rPr>
+          <w:lang w:val="en-US"/>
+        </w:rPr>
+        <w:t xml:space="preserve">&lt;FACT&gt; →  </w:t>
+      </w:r>
+      <w:proofErr w:type="spellStart"/>
+      <w:r>
+        <w:rPr>
+          <w:lang w:val="en-US"/>
+        </w:rPr>
+        <w:t>ctecaracter</w:t>
+      </w:r>
+      <w:proofErr w:type="spellEnd"/>
+      <w:r>
+        <w:rPr>
+          <w:lang w:val="en-US"/>
+        </w:rPr>
+        <w:t xml:space="preserve">  (76)</w:t>
+      </w:r>
+    </w:p>
+    <w:p>
+      <w:pPr>
+        <w:pStyle w:val="Prrafodelista"/>
+        <w:numPr>
+          <w:ilvl w:val="0"/>
+          <w:numId w:val="1"/>
+        </w:numPr>
+        <w:rPr>
+          <w:lang w:val="en-US"/>
+        </w:rPr>
+      </w:pPr>
+      <w:r>
+        <w:rPr>
+          <w:lang w:val="en-US"/>
+        </w:rPr>
+        <w:t xml:space="preserve">&lt;FACT&gt; →  </w:t>
+      </w:r>
+      <w:proofErr w:type="spellStart"/>
+      <w:r>
+        <w:rPr>
+          <w:lang w:val="en-US"/>
+        </w:rPr>
+        <w:t>ctestring</w:t>
+      </w:r>
+      <w:proofErr w:type="spellEnd"/>
+      <w:r>
+        <w:rPr>
+          <w:lang w:val="en-US"/>
+        </w:rPr>
+        <w:t xml:space="preserve">  (77)</w:t>
+      </w:r>
+    </w:p>
+    <w:p>
+      <w:pPr>
+        <w:pStyle w:val="Prrafodelista"/>
+        <w:numPr>
+          <w:ilvl w:val="0"/>
+          <w:numId w:val="1"/>
+        </w:numPr>
+        <w:rPr>
+          <w:lang w:val="en-US"/>
+        </w:rPr>
+      </w:pPr>
+      <w:r>
+        <w:rPr>
+          <w:lang w:val="en-US"/>
+        </w:rPr>
+        <w:t>&lt;FACT&gt; →  ( &lt;EXPR&gt; )</w:t>
+      </w:r>
+      <w:r>
+        <w:rPr>
+          <w:lang w:val="en-US"/>
+        </w:rPr>
+        <w:t xml:space="preserve">  (78)</w:t>
+      </w:r>
+    </w:p>
+    <w:p>
+      <w:pPr>
+        <w:pStyle w:val="Prrafodelista"/>
+        <w:numPr>
+          <w:ilvl w:val="0"/>
+          <w:numId w:val="1"/>
+        </w:numPr>
+        <w:rPr>
+          <w:lang w:val="en-US"/>
+        </w:rPr>
+      </w:pPr>
+      <w:r>
+        <w:rPr>
+          <w:lang w:val="en-US"/>
+        </w:rPr>
+        <w:t xml:space="preserve">&lt;C&gt; →  €  </w:t>
+      </w:r>
+      <w:r>
+        <w:rPr>
+          <w:lang w:val="en-US"/>
+        </w:rPr>
+        <w:t xml:space="preserve"> (79</w:t>
+      </w:r>
+      <w:r>
+        <w:rPr>
+          <w:lang w:val="en-US"/>
+        </w:rPr>
+        <w:t>)</w:t>
+      </w:r>
+    </w:p>
+    <w:p>
+      <w:pPr>
+        <w:jc w:val="center"/>
+        <w:rPr>
+          <w:lang w:val="en-US"/>
+        </w:rPr>
+      </w:pPr>
+      <w:r>
+        <w:rPr>
+          <w:lang w:val="en-US"/>
+        </w:rPr>
+        <w:t xml:space="preserve"> </w:t>
+      </w:r>
+    </w:p>
+    <w:p>
+      <w:pPr>
+        <w:jc w:val="center"/>
+        <w:rPr>
+          <w:lang w:val="en-US"/>
+        </w:rPr>
+      </w:pPr>
+      <w:r>
+        <w:rPr>
+          <w:lang w:val="en-US"/>
+        </w:rPr>
+        <w:lastRenderedPageBreak/>
+        <w:t>FIRST</w:t>
+      </w:r>
+    </w:p>
+    <w:p>
+      <w:pPr>
+        <w:rPr>
+          <w:lang w:val="en-US"/>
+        </w:rPr>
+      </w:pPr>
+      <w:r>
+        <w:rPr>
+          <w:lang w:val="en-US"/>
+        </w:rPr>
+        <w:t>&lt;PROGRAM&gt;</w:t>
+      </w:r>
+      <w:r>
+        <w:rPr>
+          <w:lang w:val="en-US"/>
+        </w:rPr>
+        <w:tab/>
+        <w:t>{</w:t>
+      </w:r>
+      <w:r>
+        <w:rPr>
+          <w:lang w:val="en-US"/>
+        </w:rPr>
+        <w:t>class</w:t>
+      </w:r>
+      <w:r>
+        <w:rPr>
+          <w:lang w:val="en-US"/>
+        </w:rPr>
+        <w:t>}</w:t>
+      </w:r>
+    </w:p>
+    <w:p>
+      <w:pPr>
+        <w:rPr>
+          <w:lang w:val="en-US"/>
+        </w:rPr>
+      </w:pPr>
+      <w:r>
+        <w:rPr>
+          <w:lang w:val="en-US"/>
+        </w:rPr>
+        <w:t>&lt;DECLARA&gt;</w:t>
+      </w:r>
+      <w:r>
+        <w:rPr>
+          <w:lang w:val="en-US"/>
+        </w:rPr>
+        <w:tab/>
+        <w:t>{</w:t>
+      </w:r>
+      <w:r>
+        <w:rPr>
+          <w:lang w:val="en-US"/>
+        </w:rPr>
+        <w:t>declare</w:t>
       </w:r>
       <w:proofErr w:type="gramStart"/>
       <w:r>
         <w:rPr>
           <w:lang w:val="en-US"/>
         </w:rPr>
-        <w:t>→ !</w:t>
+        <w:t>,  €</w:t>
       </w:r>
       <w:proofErr w:type="gramEnd"/>
       <w:r>
         <w:rPr>
           <w:lang w:val="en-US"/>
         </w:rPr>
-        <w:t xml:space="preserve"> (</w:t>
-      </w:r>
-      <w:r>
-        <w:rPr>
-          <w:lang w:val="en-US"/>
-        </w:rPr>
-        <w:t>52)</w:t>
-      </w:r>
-    </w:p>
-    <w:p>
-      <w:pPr>
-        <w:pStyle w:val="Prrafodelista"/>
-        <w:numPr>
-          <w:ilvl w:val="0"/>
-          <w:numId w:val="1"/>
-        </w:numPr>
-        <w:rPr>
-          <w:lang w:val="en-US"/>
-        </w:rPr>
-      </w:pPr>
-      <w:r>
+        <w:t>}</w:t>
+      </w:r>
+    </w:p>
+    <w:p>
+      <w:pPr>
+        <w:rPr>
+          <w:lang w:val="en-US"/>
+        </w:rPr>
+      </w:pPr>
+      <w:r>
+        <w:rPr>
+          <w:lang w:val="en-US"/>
+        </w:rPr>
+        <w:t>&lt;B&gt;</w:t>
+      </w:r>
+      <w:r>
+        <w:rPr>
+          <w:lang w:val="en-US"/>
+        </w:rPr>
+        <w:tab/>
+      </w:r>
+      <w:r>
+        <w:rPr>
+          <w:lang w:val="en-US"/>
+        </w:rPr>
+        <w:tab/>
+        <w:t>{</w:t>
+      </w:r>
+      <w:r>
+        <w:rPr>
+          <w:lang w:val="en-US"/>
+        </w:rPr>
+        <w:t>id</w:t>
+      </w:r>
+      <w:r>
+        <w:rPr>
+          <w:lang w:val="en-US"/>
+        </w:rPr>
+        <w:t>}</w:t>
+      </w:r>
+    </w:p>
+    <w:p>
+      <w:pPr>
+        <w:rPr>
+          <w:lang w:val="en-US"/>
+        </w:rPr>
+      </w:pPr>
+      <w:r>
+        <w:rPr>
+          <w:lang w:val="en-US"/>
+        </w:rPr>
+        <w:t>&lt;ID_DIM&gt;</w:t>
+      </w:r>
+      <w:r>
+        <w:rPr>
+          <w:lang w:val="en-US"/>
+        </w:rPr>
+        <w:tab/>
+        <w:t>{</w:t>
+      </w:r>
+      <w:r>
+        <w:rPr>
+          <w:lang w:val="en-US"/>
+        </w:rPr>
+        <w:t>id</w:t>
+      </w:r>
+      <w:r>
+        <w:rPr>
+          <w:lang w:val="en-US"/>
+        </w:rPr>
+        <w:t>}</w:t>
+      </w:r>
+    </w:p>
+    <w:p>
+      <w:pPr>
+        <w:rPr>
+          <w:lang w:val="en-US"/>
+        </w:rPr>
+      </w:pPr>
+      <w:r>
+        <w:rPr>
+          <w:lang w:val="en-US"/>
+        </w:rPr>
+        <w:t>&lt;C&gt;</w:t>
+      </w:r>
+      <w:r>
+        <w:rPr>
+          <w:lang w:val="en-US"/>
+        </w:rPr>
+        <w:tab/>
+      </w:r>
+      <w:r>
+        <w:rPr>
+          <w:lang w:val="en-US"/>
+        </w:rPr>
+        <w:tab/>
+      </w:r>
+      <w:proofErr w:type="gramStart"/>
+      <w:r>
+        <w:rPr>
+          <w:lang w:val="en-US"/>
+        </w:rPr>
+        <w:t>{</w:t>
+      </w:r>
+      <w:r>
+        <w:rPr>
+          <w:lang w:val="en-US"/>
+        </w:rPr>
+        <w:t xml:space="preserve"> </w:t>
+      </w:r>
+      <w:r>
+        <w:rPr>
+          <w:lang w:val="en-US"/>
+        </w:rPr>
+        <w:t>[</w:t>
+      </w:r>
+      <w:proofErr w:type="gramEnd"/>
+      <w:r>
+        <w:rPr>
+          <w:lang w:val="en-US"/>
+        </w:rPr>
+        <w:t xml:space="preserve">, </w:t>
+      </w:r>
+      <w:r>
+        <w:rPr>
+          <w:lang w:val="en-US"/>
+        </w:rPr>
+        <w:t>€</w:t>
+      </w:r>
+      <w:r>
+        <w:rPr>
+          <w:lang w:val="en-US"/>
+        </w:rPr>
+        <w:t>}</w:t>
+      </w:r>
+    </w:p>
+    <w:p>
+      <w:pPr>
+        <w:rPr>
+          <w:lang w:val="en-US"/>
+        </w:rPr>
+      </w:pPr>
+      <w:r>
+        <w:rPr>
+          <w:lang w:val="en-US"/>
+        </w:rPr>
+        <w:t>&lt;AUX3&gt;</w:t>
+      </w:r>
+      <w:r>
+        <w:rPr>
+          <w:lang w:val="en-US"/>
+        </w:rPr>
+        <w:tab/>
+      </w:r>
+      <w:proofErr w:type="gramStart"/>
+      <w:r>
+        <w:rPr>
+          <w:lang w:val="en-US"/>
+        </w:rPr>
+        <w:t>{</w:t>
+      </w:r>
+      <w:r>
+        <w:rPr>
+          <w:lang w:val="en-US"/>
+        </w:rPr>
+        <w:t xml:space="preserve"> </w:t>
+      </w:r>
+      <w:r>
+        <w:rPr>
+          <w:lang w:val="en-US"/>
+        </w:rPr>
+        <w:t>[</w:t>
+      </w:r>
+      <w:proofErr w:type="gramEnd"/>
+      <w:r>
+        <w:rPr>
+          <w:lang w:val="en-US"/>
+        </w:rPr>
+        <w:t>, €</w:t>
+      </w:r>
+      <w:r>
+        <w:rPr>
+          <w:lang w:val="en-US"/>
+        </w:rPr>
+        <w:t>}</w:t>
+      </w:r>
+    </w:p>
+    <w:p>
+      <w:pPr>
+        <w:rPr>
+          <w:lang w:val="en-US"/>
+        </w:rPr>
+      </w:pPr>
+      <w:r>
+        <w:rPr>
+          <w:lang w:val="en-US"/>
+        </w:rPr>
+        <w:t>&lt;AUX2&gt;</w:t>
+      </w:r>
+      <w:r>
+        <w:rPr>
+          <w:lang w:val="en-US"/>
+        </w:rPr>
+        <w:tab/>
+        <w:t>{</w:t>
+      </w:r>
+      <w:proofErr w:type="gramStart"/>
+      <w:r>
+        <w:rPr>
+          <w:lang w:val="en-US"/>
+        </w:rPr>
+        <w:t xml:space="preserve">id </w:t>
+      </w:r>
+      <w:r>
+        <w:rPr>
+          <w:lang w:val="en-US"/>
+        </w:rPr>
+        <w:t>,</w:t>
+      </w:r>
+      <w:proofErr w:type="gramEnd"/>
+      <w:r>
+        <w:rPr>
+          <w:lang w:val="en-US"/>
+        </w:rPr>
+        <w:t xml:space="preserve"> €</w:t>
+      </w:r>
+      <w:r>
+        <w:rPr>
+          <w:lang w:val="en-US"/>
+        </w:rPr>
+        <w:t>}</w:t>
+      </w:r>
+    </w:p>
+    <w:p>
+      <w:pPr>
+        <w:rPr>
+          <w:lang w:val="en-US"/>
+        </w:rPr>
+      </w:pPr>
+      <w:r>
+        <w:rPr>
+          <w:lang w:val="en-US"/>
+        </w:rPr>
+        <w:t>&lt;TIPO&gt;</w:t>
+      </w:r>
+      <w:r>
+        <w:rPr>
+          <w:lang w:val="en-US"/>
+        </w:rPr>
+        <w:tab/>
+      </w:r>
+      <w:r>
+        <w:rPr>
+          <w:lang w:val="en-US"/>
+        </w:rPr>
+        <w:tab/>
+        <w:t>{</w:t>
+      </w:r>
+      <w:proofErr w:type="spellStart"/>
+      <w:r>
+        <w:rPr>
+          <w:lang w:val="en-US"/>
+        </w:rPr>
+        <w:t>int</w:t>
+      </w:r>
+      <w:proofErr w:type="spellEnd"/>
+      <w:r>
+        <w:rPr>
+          <w:lang w:val="en-US"/>
+        </w:rPr>
+        <w:t>, float, char, string</w:t>
+      </w:r>
+      <w:r>
+        <w:rPr>
+          <w:lang w:val="en-US"/>
+        </w:rPr>
+        <w:t>}</w:t>
+      </w:r>
+    </w:p>
+    <w:p>
+      <w:pPr>
+        <w:rPr>
+          <w:lang w:val="en-US"/>
+        </w:rPr>
+      </w:pPr>
+      <w:r>
+        <w:rPr>
+          <w:lang w:val="en-US"/>
+        </w:rPr>
+        <w:t>&lt;AUX&gt;</w:t>
+      </w:r>
+      <w:r>
+        <w:rPr>
+          <w:lang w:val="en-US"/>
+        </w:rPr>
+        <w:tab/>
+      </w:r>
+      <w:r>
+        <w:rPr>
+          <w:lang w:val="en-US"/>
+        </w:rPr>
+        <w:tab/>
+        <w:t>{</w:t>
+      </w:r>
+      <w:r>
+        <w:rPr>
+          <w:lang w:val="en-US"/>
+        </w:rPr>
+        <w:t>declare €</w:t>
+      </w:r>
+      <w:r>
+        <w:rPr>
+          <w:lang w:val="en-US"/>
+        </w:rPr>
+        <w:t>}</w:t>
+      </w:r>
+    </w:p>
+    <w:p>
+      <w:pPr>
+        <w:rPr>
+          <w:lang w:val="en-US"/>
+        </w:rPr>
+      </w:pPr>
+      <w:r>
+        <w:rPr>
+          <w:lang w:val="en-US"/>
+        </w:rPr>
+        <w:t>&lt;ESTATUTOS&gt;</w:t>
+      </w:r>
+      <w:r>
+        <w:rPr>
+          <w:lang w:val="en-US"/>
+        </w:rPr>
+        <w:tab/>
+        <w:t>{</w:t>
+      </w:r>
+      <w:r>
+        <w:rPr>
+          <w:lang w:val="en-US"/>
+        </w:rPr>
+        <w:t>id, if, while, do, read, w</w:t>
+      </w:r>
+      <w:r>
+        <w:rPr>
+          <w:lang w:val="en-US"/>
+        </w:rPr>
+        <w:t>rite, €</w:t>
+      </w:r>
+      <w:r>
+        <w:rPr>
+          <w:lang w:val="en-US"/>
+        </w:rPr>
+        <w:t>}</w:t>
+      </w:r>
+    </w:p>
+    <w:p>
+      <w:pPr>
+        <w:rPr>
+          <w:lang w:val="en-US"/>
+        </w:rPr>
+      </w:pPr>
+      <w:r>
+        <w:rPr>
+          <w:lang w:val="en-US"/>
+        </w:rPr>
+        <w:t>&lt;E&gt;</w:t>
+      </w:r>
+      <w:r>
+        <w:rPr>
+          <w:lang w:val="en-US"/>
+        </w:rPr>
+        <w:tab/>
+      </w:r>
+      <w:r>
+        <w:rPr>
+          <w:lang w:val="en-US"/>
+        </w:rPr>
+        <w:tab/>
+        <w:t>{</w:t>
+      </w:r>
+      <w:r>
+        <w:rPr>
+          <w:lang w:val="en-US"/>
+        </w:rPr>
+        <w:t>id, if, while, do, read, writ</w:t>
+      </w:r>
+      <w:r>
+        <w:rPr>
+          <w:lang w:val="en-US"/>
+        </w:rPr>
+        <w:t>e</w:t>
+      </w:r>
+      <w:r>
+        <w:rPr>
+          <w:lang w:val="en-US"/>
+        </w:rPr>
+        <w:t>}</w:t>
+      </w:r>
+    </w:p>
+    <w:p>
+      <w:pPr>
+        <w:rPr>
+          <w:lang w:val="en-US"/>
+        </w:rPr>
+      </w:pPr>
+      <w:r>
+        <w:rPr>
+          <w:lang w:val="en-US"/>
+        </w:rPr>
+        <w:t>&lt;AUX4&gt;</w:t>
+      </w:r>
+      <w:r>
+        <w:rPr>
+          <w:lang w:val="en-US"/>
+        </w:rPr>
+        <w:tab/>
+        <w:t>{</w:t>
+      </w:r>
+      <w:r>
+        <w:rPr>
+          <w:lang w:val="en-US"/>
+        </w:rPr>
+        <w:t>id, if, while, do, read, write, €</w:t>
+      </w:r>
+      <w:r>
+        <w:rPr>
+          <w:lang w:val="en-US"/>
+        </w:rPr>
+        <w:t>}</w:t>
+      </w:r>
+    </w:p>
+    <w:p>
+      <w:pPr>
+        <w:rPr>
+          <w:lang w:val="en-US"/>
+        </w:rPr>
+      </w:pPr>
+      <w:r>
+        <w:rPr>
+          <w:lang w:val="en-US"/>
+        </w:rPr>
+        <w:t>&lt;EST_ASIG&gt;</w:t>
+      </w:r>
+      <w:r>
+        <w:rPr>
+          <w:lang w:val="en-US"/>
+        </w:rPr>
+        <w:tab/>
+        <w:t>{</w:t>
+      </w:r>
+      <w:r>
+        <w:rPr>
+          <w:lang w:val="en-US"/>
+        </w:rPr>
+        <w:t>id</w:t>
+      </w:r>
+      <w:r>
+        <w:rPr>
+          <w:lang w:val="en-US"/>
+        </w:rPr>
+        <w:t>}</w:t>
+      </w:r>
+    </w:p>
+    <w:p>
+      <w:pPr>
+        <w:rPr>
+          <w:lang w:val="en-US"/>
+        </w:rPr>
+      </w:pPr>
+      <w:r>
+        <w:rPr>
+          <w:lang w:val="en-US"/>
+        </w:rPr>
+        <w:t>&lt;ASIG&gt;</w:t>
+      </w:r>
+      <w:r>
+        <w:rPr>
+          <w:lang w:val="en-US"/>
+        </w:rPr>
+        <w:tab/>
+      </w:r>
+      <w:r>
+        <w:rPr>
+          <w:lang w:val="en-US"/>
+        </w:rPr>
+        <w:tab/>
+        <w:t>{</w:t>
+      </w:r>
+      <w:r>
+        <w:rPr>
+          <w:lang w:val="en-US"/>
+        </w:rPr>
+        <w:t>id</w:t>
+      </w:r>
+      <w:r>
+        <w:rPr>
+          <w:lang w:val="en-US"/>
+        </w:rPr>
+        <w:t>}</w:t>
+      </w:r>
+    </w:p>
+    <w:p>
+      <w:pPr>
+        <w:rPr>
+          <w:lang w:val="en-US"/>
+        </w:rPr>
+      </w:pPr>
+      <w:r>
+        <w:rPr>
+          <w:lang w:val="en-US"/>
+        </w:rPr>
+        <w:t>&lt;DIM_ASIG&gt;</w:t>
+      </w:r>
+      <w:r>
+        <w:rPr>
+          <w:lang w:val="en-US"/>
+        </w:rPr>
+        <w:tab/>
+      </w:r>
+      <w:proofErr w:type="gramStart"/>
+      <w:r>
+        <w:rPr>
+          <w:lang w:val="en-US"/>
+        </w:rPr>
+        <w:t>{</w:t>
+      </w:r>
+      <w:r>
+        <w:rPr>
+          <w:lang w:val="en-US"/>
+        </w:rPr>
+        <w:t xml:space="preserve"> </w:t>
+      </w:r>
+      <w:r>
+        <w:rPr>
+          <w:lang w:val="en-US"/>
+        </w:rPr>
+        <w:t>[</w:t>
+      </w:r>
+      <w:proofErr w:type="gramEnd"/>
+      <w:r>
+        <w:rPr>
+          <w:lang w:val="en-US"/>
+        </w:rPr>
+        <w:t xml:space="preserve"> </w:t>
+      </w:r>
+      <w:r>
+        <w:rPr>
+          <w:lang w:val="en-US"/>
+        </w:rPr>
+        <w:t>€</w:t>
+      </w:r>
+      <w:r>
+        <w:rPr>
+          <w:lang w:val="en-US"/>
+        </w:rPr>
+        <w:t xml:space="preserve">  </w:t>
+      </w:r>
+      <w:r>
+        <w:rPr>
+          <w:lang w:val="en-US"/>
+        </w:rPr>
+        <w:t>}</w:t>
+      </w:r>
+    </w:p>
+    <w:p>
+      <w:pPr>
+        <w:rPr>
+          <w:lang w:val="en-US"/>
+        </w:rPr>
+      </w:pPr>
+      <w:r>
+        <w:rPr>
+          <w:lang w:val="en-US"/>
+        </w:rPr>
+        <w:t>&lt;AUX5&gt;</w:t>
+      </w:r>
+      <w:r>
+        <w:rPr>
+          <w:lang w:val="en-US"/>
+        </w:rPr>
+        <w:tab/>
+      </w:r>
+      <w:proofErr w:type="gramStart"/>
+      <w:r>
+        <w:rPr>
+          <w:lang w:val="en-US"/>
+        </w:rPr>
+        <w:t>{</w:t>
+      </w:r>
+      <w:r>
+        <w:rPr>
+          <w:lang w:val="en-US"/>
+        </w:rPr>
+        <w:t xml:space="preserve"> </w:t>
+      </w:r>
+      <w:r>
+        <w:rPr>
+          <w:lang w:val="en-US"/>
+        </w:rPr>
+        <w:t>,</w:t>
+      </w:r>
+      <w:proofErr w:type="gramEnd"/>
+      <w:r>
+        <w:rPr>
+          <w:lang w:val="en-US"/>
+        </w:rPr>
+        <w:t xml:space="preserve"> </w:t>
+      </w:r>
+      <w:r>
+        <w:rPr>
+          <w:lang w:val="en-US"/>
+        </w:rPr>
+        <w:t>, €</w:t>
+      </w:r>
+      <w:r>
+        <w:rPr>
+          <w:lang w:val="en-US"/>
+        </w:rPr>
+        <w:t>}</w:t>
+      </w:r>
+    </w:p>
+    <w:p>
+      <w:pPr>
+        <w:rPr>
+          <w:lang w:val="en-US"/>
+        </w:rPr>
+      </w:pPr>
+      <w:r>
+        <w:rPr>
+          <w:lang w:val="en-US"/>
+        </w:rPr>
+        <w:t>&lt;EST_IF&gt;</w:t>
+      </w:r>
+      <w:r>
+        <w:rPr>
+          <w:lang w:val="en-US"/>
+        </w:rPr>
+        <w:tab/>
+        <w:t>{</w:t>
+      </w:r>
+      <w:r>
+        <w:rPr>
+          <w:lang w:val="en-US"/>
+        </w:rPr>
+        <w:t>if</w:t>
+      </w:r>
+      <w:r>
+        <w:rPr>
+          <w:lang w:val="en-US"/>
+        </w:rPr>
+        <w:t>}</w:t>
+      </w:r>
+    </w:p>
+    <w:p>
+      <w:pPr>
+        <w:rPr>
+          <w:lang w:val="en-US"/>
+        </w:rPr>
+      </w:pPr>
+      <w:r>
+        <w:rPr>
+          <w:lang w:val="en-US"/>
+        </w:rPr>
+        <w:t>&lt;H&gt;</w:t>
+      </w:r>
+      <w:r>
+        <w:rPr>
+          <w:lang w:val="en-US"/>
+        </w:rPr>
+        <w:tab/>
+      </w:r>
+      <w:r>
+        <w:rPr>
+          <w:lang w:val="en-US"/>
+        </w:rPr>
+        <w:tab/>
+        <w:t>{</w:t>
+      </w:r>
+      <w:r>
+        <w:rPr>
+          <w:lang w:val="en-US"/>
+        </w:rPr>
+        <w:t xml:space="preserve">else, </w:t>
+      </w:r>
+      <w:r>
+        <w:rPr>
+          <w:lang w:val="en-US"/>
+        </w:rPr>
+        <w:t>€</w:t>
+      </w:r>
+      <w:r>
+        <w:rPr>
+          <w:lang w:val="en-US"/>
+        </w:rPr>
+        <w:t>}</w:t>
+      </w:r>
+    </w:p>
+    <w:p>
+      <w:pPr>
+        <w:rPr>
+          <w:lang w:val="en-US"/>
+        </w:rPr>
+      </w:pPr>
+      <w:r>
+        <w:rPr>
+          <w:lang w:val="en-US"/>
+        </w:rPr>
+        <w:t>&lt;EST_WHILE&gt;</w:t>
+      </w:r>
+      <w:r>
+        <w:rPr>
+          <w:lang w:val="en-US"/>
+        </w:rPr>
+        <w:tab/>
+        <w:t>{</w:t>
+      </w:r>
+      <w:r>
+        <w:rPr>
+          <w:lang w:val="en-US"/>
+        </w:rPr>
+        <w:t>while</w:t>
+      </w:r>
+      <w:r>
+        <w:rPr>
+          <w:lang w:val="en-US"/>
+        </w:rPr>
+        <w:t>}</w:t>
+      </w:r>
+    </w:p>
+    <w:p>
+      <w:pPr>
+        <w:rPr>
+          <w:lang w:val="en-US"/>
+        </w:rPr>
+      </w:pPr>
+      <w:r>
+        <w:rPr>
+          <w:lang w:val="en-US"/>
+        </w:rPr>
+        <w:t>&lt;EST_DO&gt;</w:t>
+      </w:r>
+      <w:r>
+        <w:rPr>
+          <w:lang w:val="en-US"/>
+        </w:rPr>
+        <w:tab/>
+        <w:t>{</w:t>
+      </w:r>
+      <w:r>
+        <w:rPr>
+          <w:lang w:val="en-US"/>
+        </w:rPr>
+        <w:t>do</w:t>
+      </w:r>
+      <w:r>
+        <w:rPr>
+          <w:lang w:val="en-US"/>
+        </w:rPr>
+        <w:t>}</w:t>
+      </w:r>
+    </w:p>
+    <w:p>
+      <w:pPr>
+        <w:rPr>
+          <w:lang w:val="en-US"/>
+        </w:rPr>
+      </w:pPr>
+      <w:r>
+        <w:rPr>
+          <w:lang w:val="en-US"/>
+        </w:rPr>
+        <w:t>&lt;EST_READ&gt;</w:t>
+      </w:r>
+      <w:r>
+        <w:rPr>
+          <w:lang w:val="en-US"/>
+        </w:rPr>
+        <w:tab/>
+        <w:t>{</w:t>
+      </w:r>
+      <w:r>
+        <w:rPr>
+          <w:lang w:val="en-US"/>
+        </w:rPr>
+        <w:t>read</w:t>
+      </w:r>
+      <w:r>
+        <w:rPr>
+          <w:lang w:val="en-US"/>
+        </w:rPr>
+        <w:t>}</w:t>
+      </w:r>
+    </w:p>
+    <w:p>
+      <w:pPr>
+        <w:rPr>
+          <w:lang w:val="en-US"/>
+        </w:rPr>
+      </w:pPr>
+      <w:r>
+        <w:rPr>
+          <w:lang w:val="en-US"/>
+        </w:rPr>
+        <w:t>&lt;I&gt;</w:t>
+      </w:r>
+      <w:r>
+        <w:rPr>
+          <w:lang w:val="en-US"/>
+        </w:rPr>
+        <w:tab/>
+      </w:r>
+      <w:r>
+        <w:rPr>
+          <w:lang w:val="en-US"/>
+        </w:rPr>
+        <w:tab/>
+        <w:t>{</w:t>
+      </w:r>
+      <w:r>
+        <w:rPr>
+          <w:lang w:val="en-US"/>
+        </w:rPr>
+        <w:t>id</w:t>
+      </w:r>
+      <w:r>
+        <w:rPr>
+          <w:lang w:val="en-US"/>
+        </w:rPr>
+        <w:t>}</w:t>
+      </w:r>
+    </w:p>
+    <w:p>
+      <w:pPr>
+        <w:rPr>
+          <w:lang w:val="en-US"/>
+        </w:rPr>
+      </w:pPr>
+      <w:r>
+        <w:rPr>
+          <w:lang w:val="en-US"/>
+        </w:rPr>
+        <w:t>&lt;AUX6&gt;</w:t>
+      </w:r>
+      <w:r>
+        <w:rPr>
+          <w:lang w:val="en-US"/>
+        </w:rPr>
+        <w:tab/>
+      </w:r>
+      <w:proofErr w:type="gramStart"/>
+      <w:r>
+        <w:rPr>
+          <w:lang w:val="en-US"/>
+        </w:rPr>
+        <w:t>{</w:t>
+      </w:r>
+      <w:r>
+        <w:rPr>
+          <w:lang w:val="en-US"/>
+        </w:rPr>
+        <w:t xml:space="preserve"> </w:t>
+      </w:r>
+      <w:r>
+        <w:rPr>
+          <w:lang w:val="en-US"/>
+        </w:rPr>
+        <w:t>,</w:t>
+      </w:r>
+      <w:proofErr w:type="gramEnd"/>
+      <w:r>
+        <w:rPr>
+          <w:lang w:val="en-US"/>
+        </w:rPr>
+        <w:t xml:space="preserve"> </w:t>
+      </w:r>
+      <w:r>
+        <w:rPr>
+          <w:lang w:val="en-US"/>
+        </w:rPr>
+        <w:t xml:space="preserve">, </w:t>
+      </w:r>
+      <w:r>
+        <w:rPr>
+          <w:lang w:val="en-US"/>
+        </w:rPr>
+        <w:t>€</w:t>
+      </w:r>
+      <w:r>
+        <w:rPr>
+          <w:lang w:val="en-US"/>
+        </w:rPr>
+        <w:t>}</w:t>
+      </w:r>
+    </w:p>
+    <w:p>
+      <w:pPr>
+        <w:rPr>
+          <w:lang w:val="en-US"/>
+        </w:rPr>
+      </w:pPr>
+      <w:r>
+        <w:rPr>
+          <w:lang w:val="en-US"/>
+        </w:rPr>
+        <w:t>&lt;EST_WRITE&gt;</w:t>
+      </w:r>
+      <w:r>
+        <w:rPr>
+          <w:lang w:val="en-US"/>
+        </w:rPr>
+        <w:tab/>
+        <w:t>{</w:t>
+      </w:r>
+      <w:r>
+        <w:rPr>
+          <w:lang w:val="en-US"/>
+        </w:rPr>
+        <w:t>write</w:t>
+      </w:r>
+      <w:r>
+        <w:rPr>
+          <w:lang w:val="en-US"/>
+        </w:rPr>
+        <w:t>}</w:t>
+      </w:r>
+    </w:p>
+    <w:p>
+      <w:pPr>
+        <w:rPr>
+          <w:lang w:val="en-US"/>
+        </w:rPr>
+      </w:pPr>
+      <w:r>
+        <w:rPr>
+          <w:lang w:val="en-US"/>
+        </w:rPr>
+        <w:t>&lt;J&gt;</w:t>
+      </w:r>
+      <w:r>
+        <w:rPr>
+          <w:lang w:val="en-US"/>
+        </w:rPr>
+        <w:tab/>
+      </w:r>
+      <w:r>
+        <w:rPr>
+          <w:lang w:val="en-US"/>
+        </w:rPr>
+        <w:tab/>
+      </w:r>
+      <w:r>
+        <w:rPr>
+          <w:lang w:val="en-US"/>
+        </w:rPr>
+        <w:t>{</w:t>
+      </w:r>
+      <w:proofErr w:type="gramStart"/>
+      <w:r>
+        <w:rPr>
+          <w:lang w:val="en-US"/>
+        </w:rPr>
+        <w:t>!,</w:t>
+      </w:r>
+      <w:proofErr w:type="gramEnd"/>
+      <w:r>
+        <w:rPr>
+          <w:lang w:val="en-US"/>
+        </w:rPr>
+        <w:t xml:space="preserve"> id, </w:t>
+      </w:r>
+      <w:proofErr w:type="spellStart"/>
+      <w:r>
+        <w:rPr>
+          <w:lang w:val="en-US"/>
+        </w:rPr>
+        <w:t>cteentera</w:t>
+      </w:r>
+      <w:proofErr w:type="spellEnd"/>
+      <w:r>
+        <w:rPr>
+          <w:lang w:val="en-US"/>
+        </w:rPr>
+        <w:t xml:space="preserve">, </w:t>
+      </w:r>
+      <w:proofErr w:type="spellStart"/>
+      <w:r>
+        <w:rPr>
+          <w:lang w:val="en-US"/>
+        </w:rPr>
+        <w:t>ctereal</w:t>
+      </w:r>
+      <w:proofErr w:type="spellEnd"/>
+      <w:r>
+        <w:rPr>
+          <w:lang w:val="en-US"/>
+        </w:rPr>
+        <w:t xml:space="preserve">, </w:t>
+      </w:r>
+      <w:proofErr w:type="spellStart"/>
+      <w:r>
+        <w:rPr>
+          <w:lang w:val="en-US"/>
+        </w:rPr>
+        <w:t>ctenotacion</w:t>
+      </w:r>
+      <w:proofErr w:type="spellEnd"/>
+      <w:r>
+        <w:rPr>
+          <w:lang w:val="en-US"/>
+        </w:rPr>
+        <w:t xml:space="preserve">, </w:t>
+      </w:r>
+      <w:proofErr w:type="spellStart"/>
+      <w:r>
+        <w:rPr>
+          <w:lang w:val="en-US"/>
+        </w:rPr>
+        <w:t>ctecaracter</w:t>
+      </w:r>
+      <w:proofErr w:type="spellEnd"/>
+      <w:r>
+        <w:rPr>
+          <w:lang w:val="en-US"/>
+        </w:rPr>
+        <w:t xml:space="preserve">, </w:t>
+      </w:r>
+      <w:proofErr w:type="spellStart"/>
+      <w:r>
+        <w:rPr>
+          <w:lang w:val="en-US"/>
+        </w:rPr>
+        <w:t>ctestring</w:t>
+      </w:r>
+      <w:proofErr w:type="spellEnd"/>
+      <w:r>
+        <w:rPr>
+          <w:lang w:val="en-US"/>
+        </w:rPr>
+        <w:t>,(}</w:t>
+      </w:r>
+    </w:p>
+    <w:p>
+      <w:pPr>
+        <w:rPr>
+          <w:lang w:val="en-US"/>
+        </w:rPr>
+      </w:pPr>
+      <w:r>
+        <w:rPr>
+          <w:lang w:val="en-US"/>
+        </w:rPr>
+        <w:lastRenderedPageBreak/>
+        <w:t>&lt;AUX7&gt;</w:t>
+      </w:r>
+      <w:r>
+        <w:rPr>
+          <w:lang w:val="en-US"/>
+        </w:rPr>
+        <w:tab/>
+        <w:t>{</w:t>
+      </w:r>
+      <w:proofErr w:type="gramStart"/>
+      <w:r>
+        <w:rPr>
+          <w:lang w:val="en-US"/>
+        </w:rPr>
+        <w:t>,,</w:t>
+      </w:r>
+      <w:proofErr w:type="gramEnd"/>
+      <w:r>
+        <w:rPr>
+          <w:lang w:val="en-US"/>
+        </w:rPr>
+        <w:t xml:space="preserve"> </w:t>
+      </w:r>
+      <w:r>
+        <w:rPr>
+          <w:lang w:val="en-US"/>
+        </w:rPr>
+        <w:t>€</w:t>
+      </w:r>
+      <w:r>
+        <w:rPr>
+          <w:lang w:val="en-US"/>
+        </w:rPr>
+        <w:t>}</w:t>
+      </w:r>
+    </w:p>
+    <w:p>
+      <w:pPr>
         <w:rPr>
           <w:b/>
-          <w:lang w:val="en-US"/>
-        </w:rPr>
-        <w:t xml:space="preserve">&lt;NOT&gt; </w:t>
-      </w:r>
-      <w:r>
-        <w:rPr>
-          <w:lang w:val="en-US"/>
-        </w:rPr>
-        <w:t>→ €</w:t>
-      </w:r>
-      <w:r>
-        <w:rPr>
-          <w:lang w:val="en-US"/>
-        </w:rPr>
-        <w:t xml:space="preserve"> (53)</w:t>
-      </w:r>
-    </w:p>
-    <w:p>
-      <w:pPr>
-        <w:pStyle w:val="Prrafodelista"/>
-        <w:numPr>
-          <w:ilvl w:val="0"/>
-          <w:numId w:val="1"/>
-        </w:numPr>
-        <w:rPr>
-          <w:lang w:val="en-US"/>
-        </w:rPr>
-      </w:pPr>
-      <w:r>
-        <w:rPr>
-          <w:lang w:val="en-US"/>
-        </w:rPr>
-        <w:t>&lt;EXPR4&gt; →  &lt;EXPR5&gt; &lt;M&gt;</w:t>
-      </w:r>
-      <w:r>
-        <w:rPr>
-          <w:lang w:val="en-US"/>
-        </w:rPr>
-        <w:t xml:space="preserve"> (54)</w:t>
-      </w:r>
-    </w:p>
-    <w:p>
-      <w:pPr>
-        <w:pStyle w:val="Prrafodelista"/>
-        <w:numPr>
-          <w:ilvl w:val="0"/>
-          <w:numId w:val="1"/>
-        </w:numPr>
-        <w:rPr>
-          <w:lang w:val="en-US"/>
-        </w:rPr>
-      </w:pPr>
-      <w:r>
-        <w:rPr>
-          <w:lang w:val="en-US"/>
-        </w:rPr>
-        <w:t>&lt;M&gt; →  &lt;OPREL&gt; &lt;EXPR5&gt;</w:t>
-      </w:r>
-      <w:r>
-        <w:rPr>
-          <w:lang w:val="en-US"/>
-        </w:rPr>
-        <w:t xml:space="preserve"> (55)</w:t>
-      </w:r>
-    </w:p>
-    <w:p>
-      <w:pPr>
-        <w:pStyle w:val="Prrafodelista"/>
-        <w:numPr>
-          <w:ilvl w:val="0"/>
-          <w:numId w:val="1"/>
-        </w:numPr>
+        </w:rPr>
+      </w:pPr>
+      <w:r>
         <w:rPr>
           <w:b/>
-          <w:lang w:val="en-US"/>
-        </w:rPr>
-      </w:pPr>
+        </w:rPr>
+        <w:t>&lt;EXPR&gt;</w:t>
+      </w:r>
       <w:r>
         <w:rPr>
           <w:b/>
-          <w:lang w:val="en-US"/>
-        </w:rPr>
-        <w:t>&lt;M&gt; → €</w:t>
+        </w:rPr>
+        <w:tab/>
       </w:r>
       <w:r>
         <w:rPr>
           <w:b/>
-          <w:lang w:val="en-US"/>
-        </w:rPr>
-        <w:t xml:space="preserve"> (56)</w:t>
-      </w:r>
-    </w:p>
-    <w:p>
-      <w:pPr>
-        <w:pStyle w:val="Prrafodelista"/>
-        <w:numPr>
-          <w:ilvl w:val="0"/>
-          <w:numId w:val="1"/>
-        </w:numPr>
-        <w:rPr>
-          <w:lang w:val="en-US"/>
-        </w:rPr>
-      </w:pPr>
-      <w:r>
-        <w:rPr>
-          <w:lang w:val="en-US"/>
-        </w:rPr>
-        <w:t>&lt;OPREL&gt; → ==</w:t>
-      </w:r>
-      <w:r>
-        <w:rPr>
-          <w:lang w:val="en-US"/>
-        </w:rPr>
-        <w:t xml:space="preserve">  (57)</w:t>
-      </w:r>
-    </w:p>
-    <w:p>
-      <w:pPr>
-        <w:pStyle w:val="Prrafodelista"/>
-        <w:numPr>
-          <w:ilvl w:val="0"/>
-          <w:numId w:val="1"/>
-        </w:numPr>
-        <w:rPr>
-          <w:lang w:val="en-US"/>
-        </w:rPr>
-      </w:pPr>
-      <w:r>
-        <w:rPr>
-          <w:lang w:val="en-US"/>
-        </w:rPr>
-        <w:t>&lt;OPREL&gt; → !=</w:t>
-      </w:r>
-      <w:r>
-        <w:rPr>
-          <w:lang w:val="en-US"/>
-        </w:rPr>
-        <w:t xml:space="preserve">  (58)</w:t>
-      </w:r>
-    </w:p>
-    <w:p>
-      <w:pPr>
-        <w:pStyle w:val="Prrafodelista"/>
-        <w:numPr>
-          <w:ilvl w:val="0"/>
-          <w:numId w:val="1"/>
-        </w:numPr>
-        <w:rPr>
-          <w:lang w:val="en-US"/>
-        </w:rPr>
-      </w:pPr>
-      <w:r>
-        <w:rPr>
-          <w:lang w:val="en-US"/>
-        </w:rPr>
-        <w:t>&lt;OPREL&gt; → &lt;</w:t>
-      </w:r>
-      <w:r>
-        <w:rPr>
-          <w:lang w:val="en-US"/>
-        </w:rPr>
-        <w:t xml:space="preserve">  (59)</w:t>
-      </w:r>
-    </w:p>
-    <w:p>
-      <w:pPr>
-        <w:pStyle w:val="Prrafodelista"/>
-        <w:numPr>
-          <w:ilvl w:val="0"/>
-          <w:numId w:val="1"/>
-        </w:numPr>
-        <w:rPr>
-          <w:lang w:val="en-US"/>
-        </w:rPr>
-      </w:pPr>
-      <w:r>
-        <w:rPr>
-          <w:lang w:val="en-US"/>
-        </w:rPr>
-        <w:t>&lt;OPREL&gt; → &lt;=</w:t>
-      </w:r>
-      <w:r>
-        <w:rPr>
-          <w:lang w:val="en-US"/>
-        </w:rPr>
-        <w:t xml:space="preserve">  (60)</w:t>
-      </w:r>
-    </w:p>
-    <w:p>
-      <w:pPr>
-        <w:pStyle w:val="Prrafodelista"/>
-        <w:numPr>
-          <w:ilvl w:val="0"/>
-          <w:numId w:val="1"/>
-        </w:numPr>
-        <w:rPr>
-          <w:lang w:val="en-US"/>
-        </w:rPr>
-      </w:pPr>
-      <w:r>
-        <w:rPr>
-          <w:lang w:val="en-US"/>
-        </w:rPr>
-        <w:t>&lt;OPREL&gt; → &gt;</w:t>
-      </w:r>
-      <w:r>
-        <w:rPr>
-          <w:lang w:val="en-US"/>
-        </w:rPr>
-        <w:t xml:space="preserve">  (61)</w:t>
-      </w:r>
-    </w:p>
-    <w:p>
-      <w:pPr>
-        <w:pStyle w:val="Prrafodelista"/>
-        <w:numPr>
-          <w:ilvl w:val="0"/>
-          <w:numId w:val="1"/>
-        </w:numPr>
-        <w:rPr>
-          <w:lang w:val="en-US"/>
-        </w:rPr>
-      </w:pPr>
-      <w:r>
-        <w:rPr>
-          <w:lang w:val="en-US"/>
-        </w:rPr>
-        <w:t>&lt;OPREL&gt; → &gt;=</w:t>
-      </w:r>
-      <w:r>
-        <w:rPr>
-          <w:lang w:val="en-US"/>
-        </w:rPr>
-        <w:t xml:space="preserve">  (62)</w:t>
-      </w:r>
-    </w:p>
-    <w:p>
-      <w:pPr>
-        <w:pStyle w:val="Prrafodelista"/>
-        <w:numPr>
-          <w:ilvl w:val="0"/>
-          <w:numId w:val="1"/>
-        </w:numPr>
-        <w:rPr>
-          <w:lang w:val="en-US"/>
-        </w:rPr>
-      </w:pPr>
-      <w:r>
-        <w:rPr>
-          <w:lang w:val="en-US"/>
-        </w:rPr>
-        <w:t>&lt;EXPR5&gt; →  &lt;TERM&gt; &lt;AUX10&gt;</w:t>
-      </w:r>
-      <w:r>
-        <w:rPr>
-          <w:lang w:val="en-US"/>
-        </w:rPr>
-        <w:t xml:space="preserve"> (63)</w:t>
-      </w:r>
-    </w:p>
-    <w:p>
-      <w:pPr>
-        <w:pStyle w:val="Prrafodelista"/>
-        <w:numPr>
-          <w:ilvl w:val="0"/>
-          <w:numId w:val="1"/>
-        </w:numPr>
-        <w:rPr>
-          <w:lang w:val="en-US"/>
-        </w:rPr>
-      </w:pPr>
-      <w:r>
-        <w:rPr>
-          <w:lang w:val="en-US"/>
-        </w:rPr>
-        <w:t>&lt;</w:t>
-      </w:r>
-      <w:r>
-        <w:rPr>
-          <w:lang w:val="en-US"/>
-        </w:rPr>
-        <w:t>AUX10&gt; →  + &lt;EXPR5</w:t>
-      </w:r>
-      <w:r>
-        <w:rPr>
-          <w:lang w:val="en-US"/>
-        </w:rPr>
-        <w:t>&gt;</w:t>
-      </w:r>
-      <w:r>
-        <w:rPr>
-          <w:lang w:val="en-US"/>
-        </w:rPr>
-        <w:t xml:space="preserve">  (64)</w:t>
-      </w:r>
-    </w:p>
-    <w:p>
-      <w:pPr>
-        <w:pStyle w:val="Prrafodelista"/>
-        <w:numPr>
-          <w:ilvl w:val="0"/>
-          <w:numId w:val="1"/>
-        </w:numPr>
-        <w:rPr>
-          <w:lang w:val="en-US"/>
-        </w:rPr>
-      </w:pPr>
-      <w:r>
-        <w:rPr>
-          <w:lang w:val="en-US"/>
-        </w:rPr>
-        <w:t>&lt;AUX10&gt; → - &lt;EXPR5</w:t>
-      </w:r>
-      <w:r>
-        <w:rPr>
-          <w:lang w:val="en-US"/>
-        </w:rPr>
-        <w:t>&gt;</w:t>
-      </w:r>
-      <w:r>
-        <w:rPr>
-          <w:lang w:val="en-US"/>
-        </w:rPr>
-        <w:t xml:space="preserve">  (65)</w:t>
-      </w:r>
-    </w:p>
-    <w:p>
-      <w:pPr>
-        <w:pStyle w:val="Prrafodelista"/>
-        <w:numPr>
-          <w:ilvl w:val="0"/>
-          <w:numId w:val="1"/>
-        </w:numPr>
-        <w:rPr>
-          <w:lang w:val="en-US"/>
-        </w:rPr>
-      </w:pPr>
-      <w:r>
-        <w:rPr>
-          <w:lang w:val="en-US"/>
-        </w:rPr>
-        <w:t>&lt;AUX10&gt; →  €</w:t>
-      </w:r>
-      <w:r>
-        <w:rPr>
-          <w:lang w:val="en-US"/>
-        </w:rPr>
-        <w:t xml:space="preserve">  (66)</w:t>
-      </w:r>
-    </w:p>
-    <w:p>
-      <w:pPr>
-        <w:pStyle w:val="Prrafodelista"/>
-        <w:numPr>
-          <w:ilvl w:val="0"/>
-          <w:numId w:val="1"/>
-        </w:numPr>
-        <w:rPr>
-          <w:lang w:val="en-US"/>
-        </w:rPr>
-      </w:pPr>
-      <w:r>
-        <w:rPr>
-          <w:lang w:val="en-US"/>
-        </w:rPr>
-        <w:t>&lt;TERM&gt; →  &lt;FACT&gt; &lt;AUX11&gt;</w:t>
-      </w:r>
-      <w:r>
-        <w:rPr>
-          <w:lang w:val="en-US"/>
-        </w:rPr>
-        <w:t xml:space="preserve">  (67)</w:t>
-      </w:r>
-    </w:p>
-    <w:p>
-      <w:pPr>
-        <w:pStyle w:val="Prrafodelista"/>
-        <w:numPr>
-          <w:ilvl w:val="0"/>
-          <w:numId w:val="1"/>
-        </w:numPr>
-        <w:rPr>
-          <w:lang w:val="en-US"/>
-        </w:rPr>
-      </w:pPr>
-      <w:r>
-        <w:rPr>
-          <w:lang w:val="en-US"/>
-        </w:rPr>
-        <w:t>&lt;AUX11</w:t>
-      </w:r>
-      <w:r>
-        <w:rPr>
-          <w:lang w:val="en-US"/>
-        </w:rPr>
-        <w:t>&gt; →  *</w:t>
-      </w:r>
-      <w:r>
-        <w:rPr>
+        </w:rPr>
+        <w:tab/>
+        <w:t>{</w:t>
+      </w:r>
+      <w:r>
+        <w:rPr>
+          <w:b/>
+          <w:lang w:val="en-US"/>
+        </w:rPr>
+        <w:t>€}</w:t>
+      </w:r>
+      <w:r>
+        <w:rPr>
+          <w:b/>
           <w:lang w:val="en-US"/>
         </w:rPr>
         <w:t xml:space="preserve"> </w:t>
       </w:r>
-      <w:r>
+    </w:p>
+    <w:p>
+      <w:r>
+        <w:t>&lt;AUX8&gt;</w:t>
+      </w:r>
+      <w:r>
+        <w:tab/>
+        <w:t>{</w:t>
+      </w:r>
+      <w:r>
+        <w:t>||, €</w:t>
+      </w:r>
+      <w:r>
+        <w:t>}</w:t>
+      </w:r>
+    </w:p>
+    <w:p>
+      <w:pPr>
         <w:rPr>
           <w:b/>
-          <w:lang w:val="en-US"/>
-        </w:rPr>
-        <w:t>&lt;TERM&gt;</w:t>
-      </w:r>
+        </w:rPr>
+      </w:pPr>
       <w:r>
         <w:rPr>
           <w:b/>
-          <w:lang w:val="en-US"/>
-        </w:rPr>
-        <w:t xml:space="preserve">  (68)</w:t>
-      </w:r>
-    </w:p>
-    <w:p>
-      <w:pPr>
-        <w:pStyle w:val="Prrafodelista"/>
-        <w:numPr>
-          <w:ilvl w:val="0"/>
-          <w:numId w:val="1"/>
-        </w:numPr>
-        <w:rPr>
-          <w:lang w:val="en-US"/>
-        </w:rPr>
-      </w:pPr>
-      <w:r>
-        <w:rPr>
-          <w:lang w:val="en-US"/>
-        </w:rPr>
-        <w:t>&lt;AUX11</w:t>
-      </w:r>
-      <w:r>
-        <w:rPr>
-          <w:lang w:val="en-US"/>
-        </w:rPr>
-        <w:t>&gt; →  /</w:t>
-      </w:r>
-      <w:r>
-        <w:rPr>
-          <w:lang w:val="en-US"/>
-        </w:rPr>
-        <w:t xml:space="preserve"> </w:t>
+        </w:rPr>
+        <w:t>&lt;EXPR2&gt;</w:t>
       </w:r>
       <w:r>
         <w:rPr>
           <w:b/>
-          <w:lang w:val="en-US"/>
-        </w:rPr>
-        <w:t>&lt;TERM&gt;</w:t>
+        </w:rPr>
+        <w:tab/>
       </w:r>
       <w:r>
         <w:rPr>
           <w:b/>
-          <w:lang w:val="en-US"/>
-        </w:rPr>
-        <w:t xml:space="preserve">   (69)</w:t>
-      </w:r>
-    </w:p>
-    <w:p>
-      <w:pPr>
-        <w:pStyle w:val="Prrafodelista"/>
-        <w:numPr>
-          <w:ilvl w:val="0"/>
-          <w:numId w:val="1"/>
-        </w:numPr>
-        <w:rPr>
-          <w:lang w:val="en-US"/>
-        </w:rPr>
-      </w:pPr>
-      <w:r>
-        <w:rPr>
-          <w:lang w:val="en-US"/>
-        </w:rPr>
-        <w:t>&lt;AUX11</w:t>
-      </w:r>
-      <w:r>
-        <w:rPr>
-          <w:lang w:val="en-US"/>
-        </w:rPr>
-        <w:t>&gt; →  %</w:t>
-      </w:r>
-      <w:r>
-        <w:rPr>
-          <w:lang w:val="en-US"/>
-        </w:rPr>
-        <w:t xml:space="preserve"> </w:t>
+        </w:rPr>
+        <w:t>{</w:t>
       </w:r>
       <w:r>
         <w:rPr>
           <w:b/>
           <w:lang w:val="en-US"/>
         </w:rPr>
-        <w:t>&lt;TERM&gt;</w:t>
+        <w:t>€}</w:t>
       </w:r>
       <w:r>
         <w:rPr>
           <w:b/>
           <w:lang w:val="en-US"/>
         </w:rPr>
-        <w:t xml:space="preserve">  (70)</w:t>
-      </w:r>
-    </w:p>
-    <w:p>
-      <w:pPr>
-        <w:pStyle w:val="Prrafodelista"/>
-        <w:numPr>
-          <w:ilvl w:val="0"/>
-          <w:numId w:val="1"/>
-        </w:numPr>
-        <w:rPr>
-          <w:lang w:val="en-US"/>
-        </w:rPr>
-      </w:pPr>
-      <w:r>
-        <w:rPr>
-          <w:lang w:val="en-US"/>
-        </w:rPr>
-        <w:t>&lt;AUX11</w:t>
-      </w:r>
-      <w:r>
-        <w:rPr>
-          <w:lang w:val="en-US"/>
-        </w:rPr>
-        <w:t>&gt; →  €</w:t>
-      </w:r>
-      <w:r>
-        <w:rPr>
-          <w:lang w:val="en-US"/>
-        </w:rPr>
-        <w:t xml:space="preserve">  (71)</w:t>
-      </w:r>
-    </w:p>
-    <w:p>
-      <w:pPr>
-        <w:pStyle w:val="Prrafodelista"/>
-        <w:numPr>
-          <w:ilvl w:val="0"/>
-          <w:numId w:val="1"/>
-        </w:numPr>
-        <w:rPr>
-          <w:lang w:val="en-US"/>
-        </w:rPr>
-      </w:pPr>
-      <w:r>
-        <w:rPr>
-          <w:lang w:val="en-US"/>
-        </w:rPr>
-        <w:t>&lt;FACT&gt; →  &lt;ASIG&gt;</w:t>
-      </w:r>
-      <w:r>
-        <w:rPr>
-          <w:lang w:val="en-US"/>
-        </w:rPr>
-        <w:t xml:space="preserve">  (72)</w:t>
-      </w:r>
-    </w:p>
-    <w:p>
-      <w:pPr>
-        <w:pStyle w:val="Prrafodelista"/>
-        <w:numPr>
-          <w:ilvl w:val="0"/>
-          <w:numId w:val="1"/>
-        </w:numPr>
-        <w:rPr>
-          <w:lang w:val="en-US"/>
-        </w:rPr>
-      </w:pPr>
-      <w:r>
-        <w:rPr>
-          <w:lang w:val="en-US"/>
-        </w:rPr>
-        <w:t xml:space="preserve">&lt;FACT&gt; →  </w:t>
-      </w:r>
-      <w:proofErr w:type="spellStart"/>
-      <w:r>
-        <w:rPr>
-          <w:lang w:val="en-US"/>
-        </w:rPr>
-        <w:t>cteentera</w:t>
-      </w:r>
-      <w:proofErr w:type="spellEnd"/>
-      <w:r>
-        <w:rPr>
-          <w:lang w:val="en-US"/>
-        </w:rPr>
-        <w:t xml:space="preserve">  (73)</w:t>
-      </w:r>
-    </w:p>
-    <w:p>
-      <w:pPr>
-        <w:pStyle w:val="Prrafodelista"/>
-        <w:numPr>
-          <w:ilvl w:val="0"/>
-          <w:numId w:val="1"/>
-        </w:numPr>
-        <w:rPr>
-          <w:lang w:val="en-US"/>
-        </w:rPr>
-      </w:pPr>
-      <w:r>
-        <w:rPr>
-          <w:lang w:val="en-US"/>
-        </w:rPr>
-        <w:t xml:space="preserve">&lt;FACT&gt; →  </w:t>
-      </w:r>
-      <w:proofErr w:type="spellStart"/>
-      <w:r>
-        <w:rPr>
-          <w:lang w:val="en-US"/>
-        </w:rPr>
-        <w:t>ctereal</w:t>
-      </w:r>
-      <w:proofErr w:type="spellEnd"/>
-      <w:r>
-        <w:rPr>
-          <w:lang w:val="en-US"/>
-        </w:rPr>
-        <w:t xml:space="preserve">  (74)</w:t>
-      </w:r>
-    </w:p>
-    <w:p>
-      <w:pPr>
-        <w:pStyle w:val="Prrafodelista"/>
-        <w:numPr>
-          <w:ilvl w:val="0"/>
-          <w:numId w:val="1"/>
-        </w:numPr>
-        <w:rPr>
-          <w:lang w:val="en-US"/>
-        </w:rPr>
-      </w:pPr>
-      <w:r>
-        <w:rPr>
-          <w:lang w:val="en-US"/>
-        </w:rPr>
-        <w:t xml:space="preserve">&lt;FACT&gt; →  </w:t>
-      </w:r>
-      <w:proofErr w:type="spellStart"/>
-      <w:r>
-        <w:rPr>
-          <w:lang w:val="en-US"/>
-        </w:rPr>
-        <w:t>ctenotacion</w:t>
-      </w:r>
-      <w:proofErr w:type="spellEnd"/>
-      <w:r>
-        <w:rPr>
-          <w:lang w:val="en-US"/>
-        </w:rPr>
-        <w:t xml:space="preserve">  (75)</w:t>
-      </w:r>
-    </w:p>
-    <w:p>
-      <w:pPr>
-        <w:pStyle w:val="Prrafodelista"/>
-        <w:numPr>
-          <w:ilvl w:val="0"/>
-          <w:numId w:val="1"/>
-        </w:numPr>
-        <w:rPr>
-          <w:lang w:val="en-US"/>
-        </w:rPr>
-      </w:pPr>
-      <w:r>
-        <w:rPr>
-          <w:lang w:val="en-US"/>
-        </w:rPr>
-        <w:t xml:space="preserve">&lt;FACT&gt; →  </w:t>
-      </w:r>
-      <w:proofErr w:type="spellStart"/>
-      <w:r>
-        <w:rPr>
-          <w:lang w:val="en-US"/>
-        </w:rPr>
-        <w:t>ctecaracter</w:t>
-      </w:r>
-      <w:proofErr w:type="spellEnd"/>
-      <w:r>
-        <w:rPr>
-          <w:lang w:val="en-US"/>
-        </w:rPr>
-        <w:t xml:space="preserve">  (76)</w:t>
-      </w:r>
-    </w:p>
-    <w:p>
-      <w:pPr>
-        <w:pStyle w:val="Prrafodelista"/>
-        <w:numPr>
-          <w:ilvl w:val="0"/>
-          <w:numId w:val="1"/>
-        </w:numPr>
-        <w:rPr>
-          <w:lang w:val="en-US"/>
-        </w:rPr>
-      </w:pPr>
-      <w:r>
-        <w:rPr>
-          <w:lang w:val="en-US"/>
-        </w:rPr>
-        <w:t xml:space="preserve">&lt;FACT&gt; →  </w:t>
-      </w:r>
-      <w:proofErr w:type="spellStart"/>
-      <w:r>
-        <w:rPr>
-          <w:lang w:val="en-US"/>
-        </w:rPr>
-        <w:t>ctestring</w:t>
-      </w:r>
-      <w:proofErr w:type="spellEnd"/>
-      <w:r>
-        <w:rPr>
-          <w:lang w:val="en-US"/>
-        </w:rPr>
-        <w:t xml:space="preserve">  (77)</w:t>
-      </w:r>
-    </w:p>
-    <w:p>
-      <w:pPr>
-        <w:pStyle w:val="Prrafodelista"/>
-        <w:numPr>
-          <w:ilvl w:val="0"/>
-          <w:numId w:val="1"/>
-        </w:numPr>
-        <w:rPr>
-          <w:lang w:val="en-US"/>
-        </w:rPr>
-      </w:pPr>
-      <w:r>
-        <w:rPr>
-          <w:lang w:val="en-US"/>
-        </w:rPr>
-        <w:t>&lt;FACT&gt; →  ( &lt;EXPR&gt; )</w:t>
-      </w:r>
-      <w:r>
-        <w:rPr>
-          <w:lang w:val="en-US"/>
-        </w:rPr>
-        <w:t xml:space="preserve">  (78)</w:t>
-      </w:r>
-    </w:p>
-    <w:p>
-      <w:pPr>
-        <w:pStyle w:val="Prrafodelista"/>
-        <w:numPr>
-          <w:ilvl w:val="0"/>
-          <w:numId w:val="1"/>
-        </w:numPr>
-        <w:rPr>
-          <w:lang w:val="en-US"/>
-        </w:rPr>
-      </w:pPr>
-      <w:r>
-        <w:rPr>
-          <w:lang w:val="en-US"/>
-        </w:rPr>
-        <w:t xml:space="preserve">&lt;C&gt; </w:t>
-      </w:r>
-      <w:r>
-        <w:rPr>
-          <w:lang w:val="en-US"/>
-        </w:rPr>
-        <w:t>→</w:t>
-      </w:r>
-      <w:r>
-        <w:rPr>
-          <w:lang w:val="en-US"/>
-        </w:rPr>
-        <w:t xml:space="preserve"> </w:t>
-      </w:r>
-      <w:r>
-        <w:rPr>
-          <w:lang w:val="en-US"/>
-        </w:rPr>
-        <w:t xml:space="preserve"> €  </w:t>
-      </w:r>
-      <w:r>
-        <w:rPr>
-          <w:lang w:val="en-US"/>
-        </w:rPr>
-        <w:t xml:space="preserve"> (79</w:t>
+        <w:t xml:space="preserve">  </w:t>
+      </w:r>
+    </w:p>
+    <w:p>
+      <w:r>
+        <w:t>&lt;AUX9&gt;</w:t>
+      </w:r>
+      <w:r>
+        <w:tab/>
+        <w:t>{</w:t>
+      </w:r>
+      <w:r>
+        <w:t>&amp;&amp;, €</w:t>
+      </w:r>
+      <w:r>
+        <w:t>}</w:t>
+      </w:r>
+    </w:p>
+    <w:p>
+      <w:pPr>
+        <w:rPr>
+          <w:color w:val="FF0000"/>
+          <w:lang w:val="en-US"/>
+        </w:rPr>
+      </w:pPr>
+      <w:r>
+        <w:rPr>
+          <w:color w:val="FF0000"/>
+        </w:rPr>
+        <w:t>&lt;EXPR3&gt;</w:t>
+      </w:r>
+      <w:r>
+        <w:rPr>
+          <w:color w:val="FF0000"/>
+        </w:rPr>
+        <w:tab/>
+      </w:r>
+      <w:r>
+        <w:rPr>
+          <w:color w:val="FF0000"/>
+        </w:rPr>
+        <w:t>{</w:t>
+      </w:r>
+      <w:proofErr w:type="gramStart"/>
+      <w:r>
+        <w:rPr>
+          <w:color w:val="FF0000"/>
+        </w:rPr>
+        <w:t>!</w:t>
+      </w:r>
+      <w:proofErr w:type="gramEnd"/>
+      <w:r>
+        <w:rPr>
+          <w:color w:val="FF0000"/>
+        </w:rPr>
+        <w:t xml:space="preserve">, </w:t>
+      </w:r>
+      <w:r>
+        <w:rPr>
+          <w:color w:val="FF0000"/>
+          <w:lang w:val="en-US"/>
+        </w:rPr>
+        <w:t>€}</w:t>
       </w:r>
       <w:bookmarkStart w:id="0" w:name="_GoBack"/>
       <w:bookmarkEnd w:id="0"/>
-      <w:r>
-        <w:rPr>
-          <w:lang w:val="en-US"/>
-        </w:rPr>
-        <w:t>)</w:t>
-      </w:r>
-    </w:p>
-    <w:p>
-      <w:pPr>
-        <w:jc w:val="center"/>
-        <w:rPr>
-          <w:lang w:val="en-US"/>
-        </w:rPr>
-      </w:pPr>
-      <w:r>
-        <w:rPr>
-          <w:lang w:val="en-US"/>
-        </w:rPr>
-        <w:t xml:space="preserve"> </w:t>
-      </w:r>
-    </w:p>
-    <w:p>
-      <w:pPr>
-        <w:jc w:val="center"/>
-        <w:rPr>
-          <w:lang w:val="en-US"/>
-        </w:rPr>
-      </w:pPr>
-      <w:r>
-        <w:rPr>
-          <w:lang w:val="en-US"/>
-        </w:rPr>
-        <w:lastRenderedPageBreak/>
-        <w:t>FIRST</w:t>
-      </w:r>
-    </w:p>
-    <w:p>
-      <w:pPr>
-        <w:rPr>
-          <w:lang w:val="en-US"/>
-        </w:rPr>
-      </w:pPr>
-      <w:r>
-        <w:rPr>
-          <w:lang w:val="en-US"/>
-        </w:rPr>
-        <w:t>&lt;PROGRAM&gt;</w:t>
-      </w:r>
-      <w:r>
-        <w:rPr>
-          <w:lang w:val="en-US"/>
-        </w:rPr>
-        <w:tab/>
-        <w:t>{</w:t>
-      </w:r>
-      <w:r>
-        <w:rPr>
-          <w:lang w:val="en-US"/>
-        </w:rPr>
-        <w:t>class</w:t>
-      </w:r>
-      <w:r>
-        <w:rPr>
-          <w:lang w:val="en-US"/>
-        </w:rPr>
-        <w:t>}</w:t>
-      </w:r>
-    </w:p>
-    <w:p>
-      <w:pPr>
-        <w:rPr>
-          <w:lang w:val="en-US"/>
-        </w:rPr>
-      </w:pPr>
-      <w:r>
-        <w:rPr>
-          <w:lang w:val="en-US"/>
-        </w:rPr>
-        <w:t>&lt;DECLARA&gt;</w:t>
-      </w:r>
-      <w:r>
-        <w:rPr>
-          <w:lang w:val="en-US"/>
-        </w:rPr>
-        <w:tab/>
-        <w:t>{</w:t>
-      </w:r>
-      <w:r>
-        <w:rPr>
-          <w:lang w:val="en-US"/>
-        </w:rPr>
-        <w:t>declare</w:t>
-      </w:r>
-      <w:proofErr w:type="gramStart"/>
-      <w:r>
-        <w:rPr>
-          <w:lang w:val="en-US"/>
-        </w:rPr>
-        <w:t>,  €</w:t>
-      </w:r>
-      <w:proofErr w:type="gramEnd"/>
-      <w:r>
-        <w:rPr>
-          <w:lang w:val="en-US"/>
-        </w:rPr>
-        <w:t>}</w:t>
-      </w:r>
-    </w:p>
-    <w:p>
-      <w:pPr>
-        <w:rPr>
-          <w:lang w:val="en-US"/>
-        </w:rPr>
-      </w:pPr>
-      <w:r>
-        <w:rPr>
-          <w:lang w:val="en-US"/>
-        </w:rPr>
-        <w:t>&lt;B&gt;</w:t>
-      </w:r>
-      <w:r>
-        <w:rPr>
-          <w:lang w:val="en-US"/>
-        </w:rPr>
-        <w:tab/>
-      </w:r>
-      <w:r>
-        <w:rPr>
-          <w:lang w:val="en-US"/>
-        </w:rPr>
-        <w:tab/>
-        <w:t>{</w:t>
-      </w:r>
-      <w:r>
-        <w:rPr>
-          <w:lang w:val="en-US"/>
-        </w:rPr>
-        <w:t>id</w:t>
-      </w:r>
-      <w:r>
-        <w:rPr>
-          <w:lang w:val="en-US"/>
-        </w:rPr>
-        <w:t>}</w:t>
-      </w:r>
-    </w:p>
-    <w:p>
-      <w:pPr>
-        <w:rPr>
-          <w:lang w:val="en-US"/>
-        </w:rPr>
-      </w:pPr>
-      <w:r>
-        <w:rPr>
-          <w:lang w:val="en-US"/>
-        </w:rPr>
-        <w:t>&lt;ID_DIM&gt;</w:t>
-      </w:r>
-      <w:r>
-        <w:rPr>
-          <w:lang w:val="en-US"/>
-        </w:rPr>
-        <w:tab/>
-        <w:t>{</w:t>
-      </w:r>
-      <w:r>
-        <w:rPr>
-          <w:lang w:val="en-US"/>
-        </w:rPr>
-        <w:t>id</w:t>
-      </w:r>
-      <w:r>
-        <w:rPr>
-          <w:lang w:val="en-US"/>
-        </w:rPr>
-        <w:t>}</w:t>
-      </w:r>
-    </w:p>
-    <w:p>
-      <w:pPr>
-        <w:rPr>
-          <w:lang w:val="en-US"/>
-        </w:rPr>
-      </w:pPr>
-      <w:r>
-        <w:rPr>
-          <w:lang w:val="en-US"/>
-        </w:rPr>
-        <w:t>&lt;C&gt;</w:t>
-      </w:r>
-      <w:r>
-        <w:rPr>
-          <w:lang w:val="en-US"/>
-        </w:rPr>
-        <w:tab/>
-      </w:r>
-      <w:r>
-        <w:rPr>
-          <w:lang w:val="en-US"/>
-        </w:rPr>
-        <w:tab/>
-      </w:r>
-      <w:proofErr w:type="gramStart"/>
-      <w:r>
-        <w:rPr>
-          <w:lang w:val="en-US"/>
-        </w:rPr>
-        <w:t>{</w:t>
-      </w:r>
-      <w:r>
-        <w:rPr>
-          <w:lang w:val="en-US"/>
-        </w:rPr>
-        <w:t xml:space="preserve"> </w:t>
-      </w:r>
-      <w:r>
-        <w:rPr>
-          <w:lang w:val="en-US"/>
-        </w:rPr>
-        <w:t>[</w:t>
-      </w:r>
-      <w:proofErr w:type="gramEnd"/>
-      <w:r>
-        <w:rPr>
-          <w:lang w:val="en-US"/>
-        </w:rPr>
-        <w:t xml:space="preserve">, </w:t>
-      </w:r>
-      <w:r>
-        <w:rPr>
-          <w:lang w:val="en-US"/>
-        </w:rPr>
-        <w:t>€</w:t>
-      </w:r>
-      <w:r>
-        <w:rPr>
-          <w:lang w:val="en-US"/>
-        </w:rPr>
-        <w:t>}</w:t>
-      </w:r>
-    </w:p>
-    <w:p>
-      <w:pPr>
-        <w:rPr>
-          <w:lang w:val="en-US"/>
-        </w:rPr>
-      </w:pPr>
-      <w:r>
-        <w:rPr>
-          <w:lang w:val="en-US"/>
-        </w:rPr>
-        <w:t>&lt;AUX3&gt;</w:t>
-      </w:r>
-      <w:r>
-        <w:rPr>
-          <w:lang w:val="en-US"/>
-        </w:rPr>
-        <w:tab/>
-      </w:r>
-      <w:proofErr w:type="gramStart"/>
-      <w:r>
-        <w:rPr>
-          <w:lang w:val="en-US"/>
-        </w:rPr>
-        <w:t>{</w:t>
-      </w:r>
-      <w:r>
-        <w:rPr>
-          <w:lang w:val="en-US"/>
-        </w:rPr>
-        <w:t xml:space="preserve"> </w:t>
-      </w:r>
-      <w:r>
-        <w:rPr>
-          <w:lang w:val="en-US"/>
-        </w:rPr>
-        <w:t>[</w:t>
-      </w:r>
-      <w:proofErr w:type="gramEnd"/>
-      <w:r>
-        <w:rPr>
-          <w:lang w:val="en-US"/>
-        </w:rPr>
-        <w:t>, €</w:t>
-      </w:r>
-      <w:r>
-        <w:rPr>
-          <w:lang w:val="en-US"/>
-        </w:rPr>
-        <w:t>}</w:t>
-      </w:r>
-    </w:p>
-    <w:p>
-      <w:pPr>
-        <w:rPr>
-          <w:lang w:val="en-US"/>
-        </w:rPr>
-      </w:pPr>
-      <w:r>
-        <w:rPr>
-          <w:lang w:val="en-US"/>
-        </w:rPr>
-        <w:t>&lt;AUX2&gt;</w:t>
-      </w:r>
-      <w:r>
-        <w:rPr>
-          <w:lang w:val="en-US"/>
-        </w:rPr>
-        <w:tab/>
-        <w:t>{</w:t>
-      </w:r>
-      <w:proofErr w:type="gramStart"/>
-      <w:r>
-        <w:rPr>
-          <w:lang w:val="en-US"/>
-        </w:rPr>
-        <w:t xml:space="preserve">id </w:t>
-      </w:r>
-      <w:r>
-        <w:rPr>
-          <w:lang w:val="en-US"/>
-        </w:rPr>
-        <w:t>,</w:t>
-      </w:r>
-      <w:proofErr w:type="gramEnd"/>
-      <w:r>
-        <w:rPr>
-          <w:lang w:val="en-US"/>
-        </w:rPr>
-        <w:t xml:space="preserve"> €</w:t>
-      </w:r>
-      <w:r>
-        <w:rPr>
-          <w:lang w:val="en-US"/>
-        </w:rPr>
-        <w:t>}</w:t>
-      </w:r>
-    </w:p>
-    <w:p>
-      <w:pPr>
-        <w:rPr>
-          <w:lang w:val="en-US"/>
-        </w:rPr>
-      </w:pPr>
-      <w:r>
-        <w:rPr>
-          <w:lang w:val="en-US"/>
-        </w:rPr>
-        <w:t>&lt;TIPO&gt;</w:t>
-      </w:r>
-      <w:r>
-        <w:rPr>
-          <w:lang w:val="en-US"/>
-        </w:rPr>
-        <w:tab/>
-      </w:r>
-      <w:r>
-        <w:rPr>
-          <w:lang w:val="en-US"/>
-        </w:rPr>
-        <w:tab/>
-        <w:t>{</w:t>
-      </w:r>
-      <w:proofErr w:type="spellStart"/>
-      <w:r>
-        <w:rPr>
-          <w:lang w:val="en-US"/>
-        </w:rPr>
-        <w:t>int</w:t>
-      </w:r>
-      <w:proofErr w:type="spellEnd"/>
-      <w:r>
-        <w:rPr>
-          <w:lang w:val="en-US"/>
-        </w:rPr>
-        <w:t>, float, char, string</w:t>
-      </w:r>
-      <w:r>
-        <w:rPr>
-          <w:lang w:val="en-US"/>
-        </w:rPr>
-        <w:t>}</w:t>
-      </w:r>
-    </w:p>
-    <w:p>
-      <w:pPr>
-        <w:rPr>
-          <w:lang w:val="en-US"/>
-        </w:rPr>
-      </w:pPr>
-      <w:r>
-        <w:rPr>
-          <w:lang w:val="en-US"/>
-        </w:rPr>
-        <w:t>&lt;AUX&gt;</w:t>
-      </w:r>
-      <w:r>
-        <w:rPr>
-          <w:lang w:val="en-US"/>
-        </w:rPr>
-        <w:tab/>
-      </w:r>
-      <w:r>
-        <w:rPr>
-          <w:lang w:val="en-US"/>
-        </w:rPr>
-        <w:tab/>
-        <w:t>{</w:t>
-      </w:r>
-      <w:r>
-        <w:rPr>
-          <w:lang w:val="en-US"/>
-        </w:rPr>
-        <w:t>declare €</w:t>
-      </w:r>
-      <w:r>
-        <w:rPr>
-          <w:lang w:val="en-US"/>
-        </w:rPr>
-        <w:t>}</w:t>
-      </w:r>
-    </w:p>
-    <w:p>
-      <w:pPr>
-        <w:rPr>
-          <w:lang w:val="en-US"/>
-        </w:rPr>
-      </w:pPr>
-      <w:r>
-        <w:rPr>
-          <w:lang w:val="en-US"/>
-        </w:rPr>
-        <w:t>&lt;ESTATUTOS&gt;</w:t>
-      </w:r>
-      <w:r>
-        <w:rPr>
-          <w:lang w:val="en-US"/>
-        </w:rPr>
-        <w:tab/>
-        <w:t>{</w:t>
-      </w:r>
-      <w:r>
-        <w:rPr>
-          <w:lang w:val="en-US"/>
-        </w:rPr>
-        <w:t>id, if, while, do, read, w</w:t>
-      </w:r>
-      <w:r>
-        <w:rPr>
-          <w:lang w:val="en-US"/>
-        </w:rPr>
-        <w:t>rite, €</w:t>
-      </w:r>
-      <w:r>
-        <w:rPr>
-          <w:lang w:val="en-US"/>
-        </w:rPr>
-        <w:t>}</w:t>
-      </w:r>
-    </w:p>
-    <w:p>
-      <w:pPr>
-        <w:rPr>
-          <w:lang w:val="en-US"/>
-        </w:rPr>
-      </w:pPr>
-      <w:r>
-        <w:rPr>
-          <w:lang w:val="en-US"/>
-        </w:rPr>
-        <w:t>&lt;E&gt;</w:t>
-      </w:r>
-      <w:r>
-        <w:rPr>
-          <w:lang w:val="en-US"/>
-        </w:rPr>
-        <w:tab/>
-      </w:r>
-      <w:r>
-        <w:rPr>
-          <w:lang w:val="en-US"/>
-        </w:rPr>
-        <w:tab/>
-        <w:t>{</w:t>
-      </w:r>
-      <w:r>
-        <w:rPr>
-          <w:lang w:val="en-US"/>
-        </w:rPr>
-        <w:t>id, if, while, do, read, writ</w:t>
-      </w:r>
-      <w:r>
-        <w:rPr>
-          <w:lang w:val="en-US"/>
-        </w:rPr>
-        <w:t>e</w:t>
-      </w:r>
-      <w:r>
-        <w:rPr>
-          <w:lang w:val="en-US"/>
-        </w:rPr>
-        <w:t>}</w:t>
-      </w:r>
-    </w:p>
-    <w:p>
-      <w:pPr>
-        <w:rPr>
-          <w:lang w:val="en-US"/>
-        </w:rPr>
-      </w:pPr>
-      <w:r>
-        <w:rPr>
-          <w:lang w:val="en-US"/>
-        </w:rPr>
-        <w:t>&lt;AUX4&gt;</w:t>
-      </w:r>
-      <w:r>
-        <w:rPr>
-          <w:lang w:val="en-US"/>
-        </w:rPr>
-        <w:tab/>
-        <w:t>{</w:t>
-      </w:r>
-      <w:r>
-        <w:rPr>
-          <w:lang w:val="en-US"/>
-        </w:rPr>
-        <w:t>id, if, while, do, read, write, €</w:t>
-      </w:r>
-      <w:r>
-        <w:rPr>
-          <w:lang w:val="en-US"/>
-        </w:rPr>
-        <w:t>}</w:t>
-      </w:r>
-    </w:p>
-    <w:p>
-      <w:pPr>
-        <w:rPr>
-          <w:lang w:val="en-US"/>
-        </w:rPr>
-      </w:pPr>
-      <w:r>
-        <w:rPr>
-          <w:lang w:val="en-US"/>
-        </w:rPr>
-        <w:t>&lt;EST_ASIG&gt;</w:t>
-      </w:r>
-      <w:r>
-        <w:rPr>
-          <w:lang w:val="en-US"/>
-        </w:rPr>
-        <w:tab/>
-        <w:t>{</w:t>
-      </w:r>
-      <w:r>
-        <w:rPr>
-          <w:lang w:val="en-US"/>
-        </w:rPr>
-        <w:t>id</w:t>
-      </w:r>
-      <w:r>
-        <w:rPr>
-          <w:lang w:val="en-US"/>
-        </w:rPr>
-        <w:t>}</w:t>
-      </w:r>
-    </w:p>
-    <w:p>
-      <w:pPr>
-        <w:rPr>
-          <w:lang w:val="en-US"/>
-        </w:rPr>
-      </w:pPr>
-      <w:r>
-        <w:rPr>
-          <w:lang w:val="en-US"/>
-        </w:rPr>
-        <w:t>&lt;ASIG&gt;</w:t>
-      </w:r>
-      <w:r>
-        <w:rPr>
-          <w:lang w:val="en-US"/>
-        </w:rPr>
-        <w:tab/>
-      </w:r>
-      <w:r>
-        <w:rPr>
-          <w:lang w:val="en-US"/>
-        </w:rPr>
-        <w:tab/>
-        <w:t>{</w:t>
-      </w:r>
-      <w:r>
-        <w:rPr>
-          <w:lang w:val="en-US"/>
-        </w:rPr>
-        <w:t>id</w:t>
-      </w:r>
-      <w:r>
-        <w:rPr>
-          <w:lang w:val="en-US"/>
-        </w:rPr>
-        <w:t>}</w:t>
-      </w:r>
-    </w:p>
-    <w:p>
-      <w:pPr>
-        <w:rPr>
-          <w:lang w:val="en-US"/>
-        </w:rPr>
-      </w:pPr>
-      <w:r>
-        <w:rPr>
-          <w:lang w:val="en-US"/>
-        </w:rPr>
-        <w:t>&lt;DIM_ASIG&gt;</w:t>
-      </w:r>
-      <w:r>
-        <w:rPr>
-          <w:lang w:val="en-US"/>
-        </w:rPr>
-        <w:tab/>
-      </w:r>
-      <w:proofErr w:type="gramStart"/>
-      <w:r>
-        <w:rPr>
-          <w:lang w:val="en-US"/>
-        </w:rPr>
-        <w:t>{</w:t>
-      </w:r>
-      <w:r>
-        <w:rPr>
-          <w:lang w:val="en-US"/>
-        </w:rPr>
-        <w:t xml:space="preserve"> </w:t>
-      </w:r>
-      <w:r>
-        <w:rPr>
-          <w:lang w:val="en-US"/>
-        </w:rPr>
-        <w:t>[</w:t>
-      </w:r>
-      <w:proofErr w:type="gramEnd"/>
-      <w:r>
-        <w:rPr>
-          <w:lang w:val="en-US"/>
-        </w:rPr>
-        <w:t xml:space="preserve"> </w:t>
-      </w:r>
-      <w:r>
-        <w:rPr>
-          <w:lang w:val="en-US"/>
-        </w:rPr>
-        <w:t>€</w:t>
-      </w:r>
-      <w:r>
-        <w:rPr>
-          <w:lang w:val="en-US"/>
-        </w:rPr>
-        <w:t xml:space="preserve">  </w:t>
-      </w:r>
-      <w:r>
-        <w:rPr>
-          <w:lang w:val="en-US"/>
-        </w:rPr>
-        <w:t>}</w:t>
-      </w:r>
-    </w:p>
-    <w:p>
-      <w:pPr>
-        <w:rPr>
-          <w:lang w:val="en-US"/>
-        </w:rPr>
-      </w:pPr>
-      <w:r>
-        <w:rPr>
-          <w:lang w:val="en-US"/>
-        </w:rPr>
-        <w:t>&lt;AUX5&gt;</w:t>
-      </w:r>
-      <w:r>
-        <w:rPr>
-          <w:lang w:val="en-US"/>
-        </w:rPr>
-        <w:tab/>
-      </w:r>
-      <w:proofErr w:type="gramStart"/>
-      <w:r>
-        <w:rPr>
-          <w:lang w:val="en-US"/>
-        </w:rPr>
-        <w:t>{</w:t>
-      </w:r>
-      <w:r>
-        <w:rPr>
-          <w:lang w:val="en-US"/>
-        </w:rPr>
-        <w:t xml:space="preserve"> </w:t>
-      </w:r>
-      <w:r>
-        <w:rPr>
-          <w:lang w:val="en-US"/>
-        </w:rPr>
-        <w:t>,</w:t>
-      </w:r>
-      <w:proofErr w:type="gramEnd"/>
-      <w:r>
-        <w:rPr>
-          <w:lang w:val="en-US"/>
-        </w:rPr>
-        <w:t xml:space="preserve"> </w:t>
-      </w:r>
-      <w:r>
-        <w:rPr>
-          <w:lang w:val="en-US"/>
-        </w:rPr>
-        <w:t>, €</w:t>
-      </w:r>
-      <w:r>
-        <w:rPr>
-          <w:lang w:val="en-US"/>
-        </w:rPr>
-        <w:t>}</w:t>
-      </w:r>
-    </w:p>
-    <w:p>
-      <w:pPr>
-        <w:rPr>
-          <w:lang w:val="en-US"/>
-        </w:rPr>
-      </w:pPr>
-      <w:r>
-        <w:rPr>
-          <w:lang w:val="en-US"/>
-        </w:rPr>
-        <w:t>&lt;EST_IF&gt;</w:t>
-      </w:r>
-      <w:r>
-        <w:rPr>
-          <w:lang w:val="en-US"/>
-        </w:rPr>
-        <w:tab/>
-        <w:t>{</w:t>
-      </w:r>
-      <w:r>
-        <w:rPr>
-          <w:lang w:val="en-US"/>
-        </w:rPr>
-        <w:t>if</w:t>
-      </w:r>
-      <w:r>
-        <w:rPr>
-          <w:lang w:val="en-US"/>
-        </w:rPr>
-        <w:t>}</w:t>
-      </w:r>
-    </w:p>
-    <w:p>
-      <w:pPr>
-        <w:rPr>
-          <w:lang w:val="en-US"/>
-        </w:rPr>
-      </w:pPr>
-      <w:r>
-        <w:rPr>
-          <w:lang w:val="en-US"/>
-        </w:rPr>
-        <w:t>&lt;H&gt;</w:t>
-      </w:r>
-      <w:r>
-        <w:rPr>
-          <w:lang w:val="en-US"/>
-        </w:rPr>
-        <w:tab/>
-      </w:r>
-      <w:r>
-        <w:rPr>
-          <w:lang w:val="en-US"/>
-        </w:rPr>
-        <w:tab/>
-        <w:t>{</w:t>
-      </w:r>
-      <w:r>
-        <w:rPr>
-          <w:lang w:val="en-US"/>
-        </w:rPr>
-        <w:t xml:space="preserve">else, </w:t>
-      </w:r>
-      <w:r>
-        <w:rPr>
-          <w:lang w:val="en-US"/>
-        </w:rPr>
-        <w:t>€</w:t>
-      </w:r>
-      <w:r>
-        <w:rPr>
-          <w:lang w:val="en-US"/>
-        </w:rPr>
-        <w:t>}</w:t>
-      </w:r>
-    </w:p>
-    <w:p>
-      <w:pPr>
-        <w:rPr>
-          <w:lang w:val="en-US"/>
-        </w:rPr>
-      </w:pPr>
-      <w:r>
-        <w:rPr>
-          <w:lang w:val="en-US"/>
-        </w:rPr>
-        <w:t>&lt;EST_WHILE&gt;</w:t>
-      </w:r>
-      <w:r>
-        <w:rPr>
-          <w:lang w:val="en-US"/>
-        </w:rPr>
-        <w:tab/>
-        <w:t>{</w:t>
-      </w:r>
-      <w:r>
-        <w:rPr>
-          <w:lang w:val="en-US"/>
-        </w:rPr>
-        <w:t>while</w:t>
-      </w:r>
-      <w:r>
-        <w:rPr>
-          <w:lang w:val="en-US"/>
-        </w:rPr>
-        <w:t>}</w:t>
-      </w:r>
-    </w:p>
-    <w:p>
-      <w:pPr>
-        <w:rPr>
-          <w:lang w:val="en-US"/>
-        </w:rPr>
-      </w:pPr>
-      <w:r>
-        <w:rPr>
-          <w:lang w:val="en-US"/>
-        </w:rPr>
-        <w:t>&lt;EST_DO&gt;</w:t>
-      </w:r>
-      <w:r>
-        <w:rPr>
-          <w:lang w:val="en-US"/>
-        </w:rPr>
-        <w:tab/>
-        <w:t>{</w:t>
-      </w:r>
-      <w:r>
-        <w:rPr>
-          <w:lang w:val="en-US"/>
-        </w:rPr>
-        <w:t>do</w:t>
-      </w:r>
-      <w:r>
-        <w:rPr>
-          <w:lang w:val="en-US"/>
-        </w:rPr>
-        <w:t>}</w:t>
-      </w:r>
-    </w:p>
-    <w:p>
-      <w:pPr>
-        <w:rPr>
-          <w:lang w:val="en-US"/>
-        </w:rPr>
-      </w:pPr>
-      <w:r>
-        <w:rPr>
-          <w:lang w:val="en-US"/>
-        </w:rPr>
-        <w:t>&lt;EST_READ&gt;</w:t>
-      </w:r>
-      <w:r>
-        <w:rPr>
-          <w:lang w:val="en-US"/>
-        </w:rPr>
-        <w:tab/>
-        <w:t>{</w:t>
-      </w:r>
-      <w:r>
-        <w:rPr>
-          <w:lang w:val="en-US"/>
-        </w:rPr>
-        <w:t>read</w:t>
-      </w:r>
-      <w:r>
-        <w:rPr>
-          <w:lang w:val="en-US"/>
-        </w:rPr>
-        <w:t>}</w:t>
-      </w:r>
-    </w:p>
-    <w:p>
-      <w:pPr>
-        <w:rPr>
-          <w:lang w:val="en-US"/>
-        </w:rPr>
-      </w:pPr>
-      <w:r>
-        <w:rPr>
-          <w:lang w:val="en-US"/>
-        </w:rPr>
-        <w:t>&lt;I&gt;</w:t>
-      </w:r>
-      <w:r>
-        <w:rPr>
-          <w:lang w:val="en-US"/>
-        </w:rPr>
-        <w:tab/>
-      </w:r>
-      <w:r>
-        <w:rPr>
-          <w:lang w:val="en-US"/>
-        </w:rPr>
-        <w:tab/>
-        <w:t>{</w:t>
-      </w:r>
-      <w:r>
-        <w:rPr>
-          <w:lang w:val="en-US"/>
-        </w:rPr>
-        <w:t>id</w:t>
-      </w:r>
-      <w:r>
-        <w:rPr>
-          <w:lang w:val="en-US"/>
-        </w:rPr>
-        <w:t>}</w:t>
-      </w:r>
-    </w:p>
-    <w:p>
-      <w:pPr>
-        <w:rPr>
-          <w:lang w:val="en-US"/>
-        </w:rPr>
-      </w:pPr>
-      <w:r>
-        <w:rPr>
-          <w:lang w:val="en-US"/>
-        </w:rPr>
-        <w:t>&lt;AUX6&gt;</w:t>
-      </w:r>
-      <w:r>
-        <w:rPr>
-          <w:lang w:val="en-US"/>
-        </w:rPr>
-        <w:tab/>
-      </w:r>
-      <w:proofErr w:type="gramStart"/>
-      <w:r>
-        <w:rPr>
-          <w:lang w:val="en-US"/>
-        </w:rPr>
-        <w:t>{</w:t>
-      </w:r>
-      <w:r>
-        <w:rPr>
-          <w:lang w:val="en-US"/>
-        </w:rPr>
-        <w:t xml:space="preserve"> </w:t>
-      </w:r>
-      <w:r>
-        <w:rPr>
-          <w:lang w:val="en-US"/>
-        </w:rPr>
-        <w:t>,</w:t>
-      </w:r>
-      <w:proofErr w:type="gramEnd"/>
-      <w:r>
-        <w:rPr>
-          <w:lang w:val="en-US"/>
-        </w:rPr>
-        <w:t xml:space="preserve"> </w:t>
-      </w:r>
-      <w:r>
-        <w:rPr>
-          <w:lang w:val="en-US"/>
-        </w:rPr>
-        <w:t xml:space="preserve">, </w:t>
-      </w:r>
-      <w:r>
-        <w:rPr>
-          <w:lang w:val="en-US"/>
-        </w:rPr>
-        <w:t>€</w:t>
-      </w:r>
-      <w:r>
-        <w:rPr>
-          <w:lang w:val="en-US"/>
-        </w:rPr>
-        <w:t>}</w:t>
-      </w:r>
-    </w:p>
-    <w:p>
-      <w:pPr>
-        <w:rPr>
-          <w:lang w:val="en-US"/>
-        </w:rPr>
-      </w:pPr>
-      <w:r>
-        <w:rPr>
-          <w:lang w:val="en-US"/>
-        </w:rPr>
-        <w:t>&lt;EST_WRITE&gt;</w:t>
-      </w:r>
-      <w:r>
-        <w:rPr>
-          <w:lang w:val="en-US"/>
-        </w:rPr>
-        <w:tab/>
-        <w:t>{</w:t>
-      </w:r>
-      <w:r>
-        <w:rPr>
-          <w:lang w:val="en-US"/>
-        </w:rPr>
-        <w:t>write</w:t>
-      </w:r>
-      <w:r>
-        <w:rPr>
-          <w:lang w:val="en-US"/>
-        </w:rPr>
-        <w:t>}</w:t>
-      </w:r>
-    </w:p>
-    <w:p>
-      <w:pPr>
-        <w:rPr>
-          <w:lang w:val="en-US"/>
-        </w:rPr>
-      </w:pPr>
-      <w:r>
-        <w:rPr>
-          <w:lang w:val="en-US"/>
-        </w:rPr>
-        <w:t>&lt;J&gt;</w:t>
-      </w:r>
-      <w:r>
-        <w:rPr>
-          <w:lang w:val="en-US"/>
-        </w:rPr>
-        <w:tab/>
-      </w:r>
-      <w:r>
-        <w:rPr>
-          <w:lang w:val="en-US"/>
-        </w:rPr>
-        <w:tab/>
-      </w:r>
-      <w:r>
-        <w:rPr>
-          <w:lang w:val="en-US"/>
-        </w:rPr>
-        <w:t>{</w:t>
-      </w:r>
-      <w:proofErr w:type="gramStart"/>
-      <w:r>
-        <w:rPr>
-          <w:lang w:val="en-US"/>
-        </w:rPr>
-        <w:t>!,</w:t>
-      </w:r>
-      <w:proofErr w:type="gramEnd"/>
-      <w:r>
-        <w:rPr>
-          <w:lang w:val="en-US"/>
-        </w:rPr>
-        <w:t xml:space="preserve"> id, </w:t>
-      </w:r>
-      <w:proofErr w:type="spellStart"/>
-      <w:r>
-        <w:rPr>
-          <w:lang w:val="en-US"/>
-        </w:rPr>
-        <w:t>cteentera</w:t>
-      </w:r>
-      <w:proofErr w:type="spellEnd"/>
-      <w:r>
-        <w:rPr>
-          <w:lang w:val="en-US"/>
-        </w:rPr>
-        <w:t xml:space="preserve">, </w:t>
-      </w:r>
-      <w:proofErr w:type="spellStart"/>
-      <w:r>
-        <w:rPr>
-          <w:lang w:val="en-US"/>
-        </w:rPr>
-        <w:t>ctereal</w:t>
-      </w:r>
-      <w:proofErr w:type="spellEnd"/>
-      <w:r>
-        <w:rPr>
-          <w:lang w:val="en-US"/>
-        </w:rPr>
-        <w:t xml:space="preserve">, </w:t>
-      </w:r>
-      <w:proofErr w:type="spellStart"/>
-      <w:r>
-        <w:rPr>
-          <w:lang w:val="en-US"/>
-        </w:rPr>
-        <w:t>ctenotacion</w:t>
-      </w:r>
-      <w:proofErr w:type="spellEnd"/>
-      <w:r>
-        <w:rPr>
-          <w:lang w:val="en-US"/>
-        </w:rPr>
-        <w:t xml:space="preserve">, </w:t>
-      </w:r>
-      <w:proofErr w:type="spellStart"/>
-      <w:r>
-        <w:rPr>
-          <w:lang w:val="en-US"/>
-        </w:rPr>
-        <w:t>ctecaracter</w:t>
-      </w:r>
-      <w:proofErr w:type="spellEnd"/>
-      <w:r>
-        <w:rPr>
-          <w:lang w:val="en-US"/>
-        </w:rPr>
-        <w:t xml:space="preserve">, </w:t>
-      </w:r>
-      <w:proofErr w:type="spellStart"/>
-      <w:r>
-        <w:rPr>
-          <w:lang w:val="en-US"/>
-        </w:rPr>
-        <w:t>ctestring</w:t>
-      </w:r>
-      <w:proofErr w:type="spellEnd"/>
-      <w:r>
-        <w:rPr>
-          <w:lang w:val="en-US"/>
-        </w:rPr>
-        <w:t>,(}</w:t>
-      </w:r>
-    </w:p>
-    <w:p>
-      <w:pPr>
-        <w:rPr>
-          <w:lang w:val="en-US"/>
-        </w:rPr>
-      </w:pPr>
-      <w:r>
-        <w:rPr>
-          <w:lang w:val="en-US"/>
-        </w:rPr>
-        <w:lastRenderedPageBreak/>
-        <w:t>&lt;AUX7&gt;</w:t>
-      </w:r>
-      <w:r>
-        <w:rPr>
-          <w:lang w:val="en-US"/>
-        </w:rPr>
-        <w:tab/>
-        <w:t>{</w:t>
-      </w:r>
-      <w:proofErr w:type="gramStart"/>
-      <w:r>
-        <w:rPr>
-          <w:lang w:val="en-US"/>
-        </w:rPr>
-        <w:t>,,</w:t>
-      </w:r>
-      <w:proofErr w:type="gramEnd"/>
-      <w:r>
-        <w:rPr>
-          <w:lang w:val="en-US"/>
-        </w:rPr>
-        <w:t xml:space="preserve"> </w:t>
-      </w:r>
-      <w:r>
-        <w:rPr>
-          <w:lang w:val="en-US"/>
-        </w:rPr>
-        <w:t>€</w:t>
-      </w:r>
-      <w:r>
-        <w:rPr>
-          <w:lang w:val="en-US"/>
-        </w:rPr>
-        <w:t>}</w:t>
-      </w:r>
-    </w:p>
-    <w:p>
-      <w:pPr>
-        <w:rPr>
-          <w:b/>
-        </w:rPr>
-      </w:pPr>
-      <w:r>
-        <w:rPr>
-          <w:b/>
-        </w:rPr>
-        <w:t>&lt;EXPR&gt;</w:t>
-      </w:r>
-      <w:r>
-        <w:rPr>
-          <w:b/>
-        </w:rPr>
-        <w:tab/>
-      </w:r>
-      <w:r>
-        <w:rPr>
-          <w:b/>
-        </w:rPr>
-        <w:tab/>
-        <w:t>{</w:t>
-      </w:r>
-      <w:r>
-        <w:rPr>
-          <w:b/>
-          <w:lang w:val="en-US"/>
-        </w:rPr>
-        <w:t>€}</w:t>
-      </w:r>
-      <w:r>
-        <w:rPr>
-          <w:b/>
-          <w:lang w:val="en-US"/>
-        </w:rPr>
-        <w:t xml:space="preserve"> </w:t>
-      </w:r>
-    </w:p>
-    <w:p>
-      <w:r>
-        <w:t>&lt;AUX8&gt;</w:t>
-      </w:r>
-      <w:r>
-        <w:tab/>
-        <w:t>{</w:t>
-      </w:r>
-      <w:r>
-        <w:t>||, €</w:t>
-      </w:r>
-      <w:r>
-        <w:t>}</w:t>
-      </w:r>
-    </w:p>
-    <w:p>
-      <w:pPr>
-        <w:rPr>
-          <w:b/>
-        </w:rPr>
-      </w:pPr>
-      <w:r>
-        <w:rPr>
-          <w:b/>
-        </w:rPr>
-        <w:t>&lt;EXPR2&gt;</w:t>
-      </w:r>
-      <w:r>
-        <w:rPr>
-          <w:b/>
-        </w:rPr>
-        <w:tab/>
-      </w:r>
-      <w:r>
-        <w:rPr>
-          <w:b/>
-        </w:rPr>
-        <w:t>{</w:t>
-      </w:r>
-      <w:r>
-        <w:rPr>
-          <w:b/>
-          <w:lang w:val="en-US"/>
-        </w:rPr>
-        <w:t>€}</w:t>
-      </w:r>
-      <w:r>
-        <w:rPr>
-          <w:b/>
-          <w:lang w:val="en-US"/>
-        </w:rPr>
-        <w:t xml:space="preserve">  </w:t>
-      </w:r>
-    </w:p>
-    <w:p>
-      <w:r>
-        <w:t>&lt;AUX9&gt;</w:t>
-      </w:r>
-      <w:r>
-        <w:tab/>
-        <w:t>{</w:t>
-      </w:r>
-      <w:r>
-        <w:t>&amp;&amp;, €</w:t>
-      </w:r>
-      <w:r>
-        <w:t>}</w:t>
-      </w:r>
-    </w:p>
-    <w:p>
-      <w:pPr>
-        <w:rPr>
-          <w:lang w:val="en-US"/>
-        </w:rPr>
-      </w:pPr>
-      <w:r>
-        <w:t>&lt;EXPR3&gt;</w:t>
-      </w:r>
-      <w:r>
-        <w:tab/>
-      </w:r>
-      <w:r>
-        <w:t>{</w:t>
-      </w:r>
-      <w:proofErr w:type="gramStart"/>
-      <w:r>
-        <w:t>!</w:t>
-      </w:r>
-      <w:proofErr w:type="gramEnd"/>
-      <w:r>
-        <w:t xml:space="preserve">, </w:t>
-      </w:r>
-      <w:r>
-        <w:rPr>
-          <w:lang w:val="en-US"/>
-        </w:rPr>
-        <w:t>€</w:t>
-      </w:r>
-      <w:r>
-        <w:rPr>
-          <w:lang w:val="en-US"/>
-        </w:rPr>
-        <w:t>}</w:t>
-      </w:r>
     </w:p>
     <w:p>
       <w:pPr>

</xml_diff>

<commit_message>
Puse matriz predictiva sin EXPR EXPR2 EXPR3
lista y revisada neft
Ah adjunte la gramatica de nuevo para que cheques porfa lo de los first
de EXPR EXPR2 EXPR
</commit_message>
<xml_diff>
--- a/docs/Nueva Gamatica.docx
+++ b/docs/Nueva Gamatica.docx
@@ -3129,23 +3129,27 @@
       <w:pPr>
         <w:rPr>
           <w:b/>
+          <w:color w:val="FF0000"/>
         </w:rPr>
       </w:pPr>
       <w:r>
         <w:rPr>
           <w:b/>
+          <w:color w:val="FF0000"/>
         </w:rPr>
         <w:t>&lt;EXPR&gt;</w:t>
       </w:r>
       <w:r>
         <w:rPr>
           <w:b/>
+          <w:color w:val="FF0000"/>
         </w:rPr>
         <w:tab/>
       </w:r>
       <w:r>
         <w:rPr>
           <w:b/>
+          <w:color w:val="FF0000"/>
         </w:rPr>
         <w:tab/>
         <w:t>{</w:t>
@@ -3153,6 +3157,7 @@
       <w:r>
         <w:rPr>
           <w:b/>
+          <w:color w:val="FF0000"/>
           <w:lang w:val="en-US"/>
         </w:rPr>
         <w:t>€}</w:t>
@@ -3160,6 +3165,7 @@
       <w:r>
         <w:rPr>
           <w:b/>
+          <w:color w:val="FF0000"/>
           <w:lang w:val="en-US"/>
         </w:rPr>
         <w:t xml:space="preserve"> </w:t>
@@ -3184,29 +3190,34 @@
       <w:pPr>
         <w:rPr>
           <w:b/>
+          <w:color w:val="FF0000"/>
         </w:rPr>
       </w:pPr>
       <w:r>
         <w:rPr>
           <w:b/>
+          <w:color w:val="FF0000"/>
         </w:rPr>
         <w:t>&lt;EXPR2&gt;</w:t>
       </w:r>
       <w:r>
         <w:rPr>
           <w:b/>
+          <w:color w:val="FF0000"/>
         </w:rPr>
         <w:tab/>
       </w:r>
       <w:r>
         <w:rPr>
           <w:b/>
+          <w:color w:val="FF0000"/>
         </w:rPr>
         <w:t>{</w:t>
       </w:r>
       <w:r>
         <w:rPr>
           <w:b/>
+          <w:color w:val="FF0000"/>
           <w:lang w:val="en-US"/>
         </w:rPr>
         <w:t>€}</w:t>
@@ -3214,6 +3225,7 @@
       <w:r>
         <w:rPr>
           <w:b/>
+          <w:color w:val="FF0000"/>
           <w:lang w:val="en-US"/>
         </w:rPr>
         <w:t xml:space="preserve">  </w:t>
@@ -3279,137 +3291,137 @@
           <w:lang w:val="en-US"/>
         </w:rPr>
         <w:t>€}</w:t>
+      </w:r>
+    </w:p>
+    <w:p>
+      <w:pPr>
+        <w:rPr>
+          <w:b/>
+          <w:lang w:val="en-US"/>
+        </w:rPr>
+      </w:pPr>
+      <w:r>
+        <w:rPr>
+          <w:b/>
+          <w:lang w:val="en-US"/>
+        </w:rPr>
+        <w:t>&lt;NOT&gt;                 {</w:t>
+      </w:r>
+      <w:proofErr w:type="gramStart"/>
+      <w:r>
+        <w:rPr>
+          <w:b/>
+          <w:lang w:val="en-US"/>
+        </w:rPr>
+        <w:t>!,</w:t>
+      </w:r>
+      <w:proofErr w:type="gramEnd"/>
+      <w:r>
+        <w:rPr>
+          <w:b/>
+          <w:lang w:val="en-US"/>
+        </w:rPr>
+        <w:t xml:space="preserve"> €}</w:t>
+      </w:r>
+    </w:p>
+    <w:p>
+      <w:r>
+        <w:t>&lt;EXPR4&gt;</w:t>
+      </w:r>
+      <w:r>
+        <w:tab/>
+      </w:r>
+      <w:r>
+        <w:t xml:space="preserve">{id, </w:t>
+      </w:r>
+      <w:proofErr w:type="spellStart"/>
+      <w:r>
+        <w:t>cteentera</w:t>
+      </w:r>
+      <w:proofErr w:type="spellEnd"/>
+      <w:r>
+        <w:t xml:space="preserve">, </w:t>
+      </w:r>
+      <w:proofErr w:type="spellStart"/>
+      <w:r>
+        <w:t>ctereal</w:t>
+      </w:r>
+      <w:proofErr w:type="spellEnd"/>
+      <w:r>
+        <w:t xml:space="preserve">, </w:t>
+      </w:r>
+      <w:proofErr w:type="spellStart"/>
+      <w:r>
+        <w:t>ctenotacion</w:t>
+      </w:r>
+      <w:proofErr w:type="spellEnd"/>
+      <w:r>
+        <w:t xml:space="preserve">, </w:t>
+      </w:r>
+      <w:proofErr w:type="spellStart"/>
+      <w:r>
+        <w:t>ct</w:t>
+      </w:r>
+      <w:r>
+        <w:t>ecaracter</w:t>
+      </w:r>
+      <w:proofErr w:type="spellEnd"/>
+      <w:r>
+        <w:t xml:space="preserve">, </w:t>
+      </w:r>
+      <w:proofErr w:type="spellStart"/>
+      <w:r>
+        <w:t>ctestring</w:t>
+      </w:r>
+      <w:proofErr w:type="spellEnd"/>
+      <w:proofErr w:type="gramStart"/>
+      <w:r>
+        <w:t>,(</w:t>
+      </w:r>
+      <w:r>
+        <w:t>}</w:t>
+      </w:r>
+      <w:proofErr w:type="gramEnd"/>
+    </w:p>
+    <w:p>
+      <w:r>
+        <w:t>&lt;M&gt;</w:t>
+      </w:r>
+      <w:r>
+        <w:tab/>
+      </w:r>
+      <w:r>
+        <w:tab/>
+        <w:t>{</w:t>
+      </w:r>
+      <w:r>
+        <w:t>=</w:t>
+      </w:r>
+      <w:proofErr w:type="gramStart"/>
+      <w:r>
+        <w:t>=, !=</w:t>
+      </w:r>
+      <w:proofErr w:type="gramEnd"/>
+      <w:r>
+        <w:t>, &lt;, &lt;=, &gt;, &gt;=</w:t>
+      </w:r>
+      <w:r>
+        <w:t xml:space="preserve">  </w:t>
+      </w:r>
+      <w:r>
+        <w:rPr>
+          <w:lang w:val="en-US"/>
+        </w:rPr>
+        <w:t>€</w:t>
+      </w:r>
+      <w:r>
+        <w:t xml:space="preserve"> </w:t>
+      </w:r>
+      <w:r>
+        <w:t>}</w:t>
       </w:r>
       <w:bookmarkStart w:id="0" w:name="_GoBack"/>
       <w:bookmarkEnd w:id="0"/>
-    </w:p>
-    <w:p>
-      <w:pPr>
-        <w:rPr>
-          <w:b/>
-          <w:lang w:val="en-US"/>
-        </w:rPr>
-      </w:pPr>
-      <w:r>
-        <w:rPr>
-          <w:b/>
-          <w:lang w:val="en-US"/>
-        </w:rPr>
-        <w:t>&lt;NOT&gt;                 {</w:t>
-      </w:r>
-      <w:proofErr w:type="gramStart"/>
-      <w:r>
-        <w:rPr>
-          <w:b/>
-          <w:lang w:val="en-US"/>
-        </w:rPr>
-        <w:t>!,</w:t>
-      </w:r>
-      <w:proofErr w:type="gramEnd"/>
-      <w:r>
-        <w:rPr>
-          <w:b/>
-          <w:lang w:val="en-US"/>
-        </w:rPr>
-        <w:t xml:space="preserve"> €}</w:t>
-      </w:r>
-    </w:p>
-    <w:p>
-      <w:r>
-        <w:t>&lt;EXPR4&gt;</w:t>
-      </w:r>
-      <w:r>
-        <w:tab/>
-      </w:r>
-      <w:r>
-        <w:t xml:space="preserve">{id, </w:t>
-      </w:r>
-      <w:proofErr w:type="spellStart"/>
-      <w:r>
-        <w:t>cteentera</w:t>
-      </w:r>
-      <w:proofErr w:type="spellEnd"/>
-      <w:r>
-        <w:t xml:space="preserve">, </w:t>
-      </w:r>
-      <w:proofErr w:type="spellStart"/>
-      <w:r>
-        <w:t>ctereal</w:t>
-      </w:r>
-      <w:proofErr w:type="spellEnd"/>
-      <w:r>
-        <w:t xml:space="preserve">, </w:t>
-      </w:r>
-      <w:proofErr w:type="spellStart"/>
-      <w:r>
-        <w:t>ctenotacion</w:t>
-      </w:r>
-      <w:proofErr w:type="spellEnd"/>
-      <w:r>
-        <w:t xml:space="preserve">, </w:t>
-      </w:r>
-      <w:proofErr w:type="spellStart"/>
-      <w:r>
-        <w:t>ct</w:t>
-      </w:r>
-      <w:r>
-        <w:t>ecaracter</w:t>
-      </w:r>
-      <w:proofErr w:type="spellEnd"/>
-      <w:r>
-        <w:t xml:space="preserve">, </w:t>
-      </w:r>
-      <w:proofErr w:type="spellStart"/>
-      <w:r>
-        <w:t>ctestring</w:t>
-      </w:r>
-      <w:proofErr w:type="spellEnd"/>
-      <w:proofErr w:type="gramStart"/>
-      <w:r>
-        <w:t>,(</w:t>
-      </w:r>
-      <w:r>
-        <w:t>}</w:t>
-      </w:r>
-      <w:proofErr w:type="gramEnd"/>
-    </w:p>
-    <w:p>
-      <w:r>
-        <w:t>&lt;M&gt;</w:t>
-      </w:r>
-      <w:r>
-        <w:tab/>
-      </w:r>
-      <w:r>
-        <w:tab/>
-        <w:t>{</w:t>
-      </w:r>
-      <w:r>
-        <w:t>=</w:t>
-      </w:r>
-      <w:proofErr w:type="gramStart"/>
-      <w:r>
-        <w:t>=, !=</w:t>
-      </w:r>
-      <w:proofErr w:type="gramEnd"/>
-      <w:r>
-        <w:t>, &lt;, &lt;=, &gt;, &gt;=</w:t>
-      </w:r>
-      <w:r>
-        <w:t xml:space="preserve">  </w:t>
-      </w:r>
-      <w:r>
-        <w:rPr>
-          <w:lang w:val="en-US"/>
-        </w:rPr>
-        <w:t>€</w:t>
-      </w:r>
-      <w:r>
-        <w:t xml:space="preserve"> </w:t>
-      </w:r>
-      <w:r>
-        <w:t>}</w:t>
-      </w:r>
     </w:p>
     <w:p>
       <w:r>

</xml_diff>